<commit_message>
fix(plantillaficha): actualizar plantilla de documento para incluir variables dinámicas
Se modificó la plantilla de documento `plantillaficha.docx` para reemplazar los campos estáticos de región, sucursal y sector por variables dinámicas. Esto permite una personalización más efectiva de la información en las fichas catastrales generadas, mejorando la flexibilidad del sistema.
</commit_message>
<xml_diff>
--- a/backend/src/main/resources/plantillaficha.docx
+++ b/backend/src/main/resources/plantillaficha.docx
@@ -1,6 +1,6 @@
 
 <file path=word/document.xml><?xml version="1.0" encoding="utf-8"?>
-<w:document xmlns:wpc="http://schemas.microsoft.com/office/word/2010/wordprocessingCanvas" xmlns:cx="http://schemas.microsoft.com/office/drawing/2014/chartex" xmlns:cx1="http://schemas.microsoft.com/office/drawing/2015/9/8/chartex" xmlns:cx2="http://schemas.microsoft.com/office/drawing/2015/10/21/chartex" xmlns:cx3="http://schemas.microsoft.com/office/drawing/2016/5/9/chartex" xmlns:cx4="http://schemas.microsoft.com/office/drawing/2016/5/10/chartex" xmlns:cx5="http://schemas.microsoft.com/office/drawing/2016/5/11/chartex" xmlns:cx6="http://schemas.microsoft.com/office/drawing/2016/5/12/chartex" xmlns:cx7="http://schemas.microsoft.com/office/drawing/2016/5/13/chartex" xmlns:cx8="http://schemas.microsoft.com/office/drawing/2016/5/14/chartex" xmlns:mc="http://schemas.openxmlformats.org/markup-compatibility/2006" xmlns:aink="http://schemas.microsoft.com/office/drawing/2016/ink" xmlns:am3d="http://schemas.microsoft.com/office/drawing/2017/model3d" xmlns:o="urn:schemas-microsoft-com:office:office" xmlns:oel="http://schemas.microsoft.com/office/2019/extlst" xmlns:r="http://schemas.openxmlformats.org/officeDocument/2006/relationships" xmlns:m="http://schemas.openxmlformats.org/officeDocument/2006/math" xmlns:v="urn:schemas-microsoft-com:vml" xmlns:wp14="http://schemas.microsoft.com/office/word/2010/wordprocessingDrawing" xmlns:wp="http://schemas.openxmlformats.org/drawingml/2006/wordprocessingDrawing" xmlns:w10="urn:schemas-microsoft-com:office:word" xmlns:w="http://schemas.openxmlformats.org/wordprocessingml/2006/main" xmlns:w14="http://schemas.microsoft.com/office/word/2010/wordml" xmlns:w15="http://schemas.microsoft.com/office/word/2012/wordml" xmlns:w16cex="http://schemas.microsoft.com/office/word/2018/wordml/cex" xmlns:w16cid="http://schemas.microsoft.com/office/word/2016/wordml/cid" xmlns:w16="http://schemas.microsoft.com/office/word/2018/wordml" xmlns:w16du="http://schemas.microsoft.com/office/word/2023/wordml/word16du" xmlns:w16sdtdh="http://schemas.microsoft.com/office/word/2020/wordml/sdtdatahash" xmlns:w16sdtfl="http://schemas.microsoft.com/office/word/2024/wordml/sdtformatlock" xmlns:w16se="http://schemas.microsoft.com/office/word/2015/wordml/symex" xmlns:wpg="http://schemas.microsoft.com/office/word/2010/wordprocessingGroup" xmlns:wpi="http://schemas.microsoft.com/office/word/2010/wordprocessingInk" xmlns:wne="http://schemas.microsoft.com/office/word/2006/wordml" xmlns:wps="http://schemas.microsoft.com/office/word/2010/wordprocessingShape" mc:Ignorable="w14 w15 w16se w16cid w16 w16cex w16sdtdh w16sdtfl w16du wp14">
+<w:document xmlns:wpc="http://schemas.microsoft.com/office/word/2010/wordprocessingCanvas" xmlns:cx="http://schemas.microsoft.com/office/drawing/2014/chartex" xmlns:cx1="http://schemas.microsoft.com/office/drawing/2015/9/8/chartex" xmlns:cx2="http://schemas.microsoft.com/office/drawing/2015/10/21/chartex" xmlns:cx3="http://schemas.microsoft.com/office/drawing/2016/5/9/chartex" xmlns:cx4="http://schemas.microsoft.com/office/drawing/2016/5/10/chartex" xmlns:cx5="http://schemas.microsoft.com/office/drawing/2016/5/11/chartex" xmlns:cx6="http://schemas.microsoft.com/office/drawing/2016/5/12/chartex" xmlns:cx7="http://schemas.microsoft.com/office/drawing/2016/5/13/chartex" xmlns:cx8="http://schemas.microsoft.com/office/drawing/2016/5/14/chartex" xmlns:mc="http://schemas.openxmlformats.org/markup-compatibility/2006" xmlns:aink="http://schemas.microsoft.com/office/drawing/2016/ink" xmlns:am3d="http://schemas.microsoft.com/office/drawing/2017/model3d" xmlns:o="urn:schemas-microsoft-com:office:office" xmlns:r="http://schemas.openxmlformats.org/officeDocument/2006/relationships" xmlns:m="http://schemas.openxmlformats.org/officeDocument/2006/math" xmlns:v="urn:schemas-microsoft-com:vml" xmlns:wp14="http://schemas.microsoft.com/office/word/2010/wordprocessingDrawing" xmlns:wp="http://schemas.openxmlformats.org/drawingml/2006/wordprocessingDrawing" xmlns:w10="urn:schemas-microsoft-com:office:word" xmlns:w="http://schemas.openxmlformats.org/wordprocessingml/2006/main" xmlns:w14="http://schemas.microsoft.com/office/word/2010/wordml" xmlns:w15="http://schemas.microsoft.com/office/word/2012/wordml" xmlns:w16cex="http://schemas.microsoft.com/office/word/2018/wordml/cex" xmlns:w16cid="http://schemas.microsoft.com/office/word/2016/wordml/cid" xmlns:w16="http://schemas.microsoft.com/office/word/2018/wordml" xmlns:w16sdtdh="http://schemas.microsoft.com/office/word/2020/wordml/sdtdatahash" xmlns:w16se="http://schemas.microsoft.com/office/word/2015/wordml/symex" xmlns:wpg="http://schemas.microsoft.com/office/word/2010/wordprocessingGroup" xmlns:wpi="http://schemas.microsoft.com/office/word/2010/wordprocessingInk" xmlns:wne="http://schemas.microsoft.com/office/word/2006/wordml" xmlns:wps="http://schemas.microsoft.com/office/word/2010/wordprocessingShape" mc:Ignorable="w14 w15 w16se w16cid w16 w16cex w16sdtdh wp14">
   <w:body>
     <w:tbl>
       <w:tblPr>
@@ -735,7 +735,7 @@
                 <w:szCs w:val="14"/>
                 <w:lang w:val="es-ES" w:eastAsia="es-ES"/>
               </w:rPr>
-              <w:t>region</w:t>
+              <w:t>${region}</w:t>
             </w:r>
           </w:p>
         </w:tc>
@@ -773,7 +773,7 @@
                 <w:szCs w:val="14"/>
                 <w:lang w:val="es-ES" w:eastAsia="es-ES"/>
               </w:rPr>
-              <w:t>region</w:t>
+              <w:t>${sucursal}</w:t>
             </w:r>
           </w:p>
         </w:tc>
@@ -811,7 +811,7 @@
                 <w:szCs w:val="14"/>
                 <w:lang w:val="es-ES" w:eastAsia="es-ES"/>
               </w:rPr>
-              <w:t>region</w:t>
+              <w:t>${sector}</w:t>
             </w:r>
           </w:p>
         </w:tc>
@@ -841,16 +841,6 @@
                 <w:lang w:val="es-ES" w:eastAsia="es-ES"/>
               </w:rPr>
             </w:pPr>
-            <w:r>
-              <w:rPr>
-                <w:rFonts w:ascii="Arial" w:eastAsia="Times New Roman" w:hAnsi="Arial" w:cs="Arial"/>
-                <w:color w:val="000000"/>
-                <w:sz w:val="14"/>
-                <w:szCs w:val="14"/>
-                <w:lang w:val="es-ES" w:eastAsia="es-ES"/>
-              </w:rPr>
-              <w:t>region</w:t>
-            </w:r>
           </w:p>
         </w:tc>
         <w:tc>
@@ -879,16 +869,6 @@
                 <w:lang w:val="es-ES" w:eastAsia="es-ES"/>
               </w:rPr>
             </w:pPr>
-            <w:r>
-              <w:rPr>
-                <w:rFonts w:ascii="Arial" w:eastAsia="Times New Roman" w:hAnsi="Arial" w:cs="Arial"/>
-                <w:color w:val="000000"/>
-                <w:sz w:val="14"/>
-                <w:szCs w:val="14"/>
-                <w:lang w:val="es-ES" w:eastAsia="es-ES"/>
-              </w:rPr>
-              <w:t>region</w:t>
-            </w:r>
           </w:p>
         </w:tc>
         <w:tc>
@@ -917,16 +897,6 @@
                 <w:lang w:val="es-ES" w:eastAsia="es-ES"/>
               </w:rPr>
             </w:pPr>
-            <w:r>
-              <w:rPr>
-                <w:rFonts w:ascii="Arial" w:eastAsia="Times New Roman" w:hAnsi="Arial" w:cs="Arial"/>
-                <w:color w:val="000000"/>
-                <w:sz w:val="14"/>
-                <w:szCs w:val="14"/>
-                <w:lang w:val="es-ES" w:eastAsia="es-ES"/>
-              </w:rPr>
-              <w:t>region</w:t>
-            </w:r>
           </w:p>
         </w:tc>
         <w:tc>
@@ -955,16 +925,6 @@
                 <w:lang w:val="es-ES" w:eastAsia="es-ES"/>
               </w:rPr>
             </w:pPr>
-            <w:r>
-              <w:rPr>
-                <w:rFonts w:ascii="Arial" w:eastAsia="Times New Roman" w:hAnsi="Arial" w:cs="Arial"/>
-                <w:color w:val="000000"/>
-                <w:sz w:val="14"/>
-                <w:szCs w:val="14"/>
-                <w:lang w:val="es-ES" w:eastAsia="es-ES"/>
-              </w:rPr>
-              <w:t>region</w:t>
-            </w:r>
           </w:p>
         </w:tc>
       </w:tr>
@@ -12778,7 +12738,7 @@
 </file>
 
 <file path=word/numbering.xml><?xml version="1.0" encoding="utf-8"?>
-<w:numbering xmlns:wpc="http://schemas.microsoft.com/office/word/2010/wordprocessingCanvas" xmlns:cx="http://schemas.microsoft.com/office/drawing/2014/chartex" xmlns:cx1="http://schemas.microsoft.com/office/drawing/2015/9/8/chartex" xmlns:cx2="http://schemas.microsoft.com/office/drawing/2015/10/21/chartex" xmlns:cx3="http://schemas.microsoft.com/office/drawing/2016/5/9/chartex" xmlns:cx4="http://schemas.microsoft.com/office/drawing/2016/5/10/chartex" xmlns:cx5="http://schemas.microsoft.com/office/drawing/2016/5/11/chartex" xmlns:cx6="http://schemas.microsoft.com/office/drawing/2016/5/12/chartex" xmlns:cx7="http://schemas.microsoft.com/office/drawing/2016/5/13/chartex" xmlns:cx8="http://schemas.microsoft.com/office/drawing/2016/5/14/chartex" xmlns:mc="http://schemas.openxmlformats.org/markup-compatibility/2006" xmlns:aink="http://schemas.microsoft.com/office/drawing/2016/ink" xmlns:am3d="http://schemas.microsoft.com/office/drawing/2017/model3d" xmlns:o="urn:schemas-microsoft-com:office:office" xmlns:oel="http://schemas.microsoft.com/office/2019/extlst" xmlns:r="http://schemas.openxmlformats.org/officeDocument/2006/relationships" xmlns:m="http://schemas.openxmlformats.org/officeDocument/2006/math" xmlns:v="urn:schemas-microsoft-com:vml" xmlns:wp14="http://schemas.microsoft.com/office/word/2010/wordprocessingDrawing" xmlns:wp="http://schemas.openxmlformats.org/drawingml/2006/wordprocessingDrawing" xmlns:w10="urn:schemas-microsoft-com:office:word" xmlns:w="http://schemas.openxmlformats.org/wordprocessingml/2006/main" xmlns:w14="http://schemas.microsoft.com/office/word/2010/wordml" xmlns:w15="http://schemas.microsoft.com/office/word/2012/wordml" xmlns:w16cex="http://schemas.microsoft.com/office/word/2018/wordml/cex" xmlns:w16cid="http://schemas.microsoft.com/office/word/2016/wordml/cid" xmlns:w16="http://schemas.microsoft.com/office/word/2018/wordml" xmlns:w16du="http://schemas.microsoft.com/office/word/2023/wordml/word16du" xmlns:w16sdtdh="http://schemas.microsoft.com/office/word/2020/wordml/sdtdatahash" xmlns:w16sdtfl="http://schemas.microsoft.com/office/word/2024/wordml/sdtformatlock" xmlns:w16se="http://schemas.microsoft.com/office/word/2015/wordml/symex" xmlns:wpg="http://schemas.microsoft.com/office/word/2010/wordprocessingGroup" xmlns:wpi="http://schemas.microsoft.com/office/word/2010/wordprocessingInk" xmlns:wne="http://schemas.microsoft.com/office/word/2006/wordml" xmlns:wps="http://schemas.microsoft.com/office/word/2010/wordprocessingShape" mc:Ignorable="w14 w15 w16se w16cid w16 w16cex w16sdtdh w16sdtfl w16du wp14">
+<w:numbering xmlns:wpc="http://schemas.microsoft.com/office/word/2010/wordprocessingCanvas" xmlns:cx="http://schemas.microsoft.com/office/drawing/2014/chartex" xmlns:cx1="http://schemas.microsoft.com/office/drawing/2015/9/8/chartex" xmlns:cx2="http://schemas.microsoft.com/office/drawing/2015/10/21/chartex" xmlns:cx3="http://schemas.microsoft.com/office/drawing/2016/5/9/chartex" xmlns:cx4="http://schemas.microsoft.com/office/drawing/2016/5/10/chartex" xmlns:cx5="http://schemas.microsoft.com/office/drawing/2016/5/11/chartex" xmlns:cx6="http://schemas.microsoft.com/office/drawing/2016/5/12/chartex" xmlns:cx7="http://schemas.microsoft.com/office/drawing/2016/5/13/chartex" xmlns:cx8="http://schemas.microsoft.com/office/drawing/2016/5/14/chartex" xmlns:mc="http://schemas.openxmlformats.org/markup-compatibility/2006" xmlns:aink="http://schemas.microsoft.com/office/drawing/2016/ink" xmlns:am3d="http://schemas.microsoft.com/office/drawing/2017/model3d" xmlns:o="urn:schemas-microsoft-com:office:office" xmlns:r="http://schemas.openxmlformats.org/officeDocument/2006/relationships" xmlns:m="http://schemas.openxmlformats.org/officeDocument/2006/math" xmlns:v="urn:schemas-microsoft-com:vml" xmlns:wp14="http://schemas.microsoft.com/office/word/2010/wordprocessingDrawing" xmlns:wp="http://schemas.openxmlformats.org/drawingml/2006/wordprocessingDrawing" xmlns:w10="urn:schemas-microsoft-com:office:word" xmlns:w="http://schemas.openxmlformats.org/wordprocessingml/2006/main" xmlns:w14="http://schemas.microsoft.com/office/word/2010/wordml" xmlns:w15="http://schemas.microsoft.com/office/word/2012/wordml" xmlns:w16cex="http://schemas.microsoft.com/office/word/2018/wordml/cex" xmlns:w16cid="http://schemas.microsoft.com/office/word/2016/wordml/cid" xmlns:w16="http://schemas.microsoft.com/office/word/2018/wordml" xmlns:w16sdtdh="http://schemas.microsoft.com/office/word/2020/wordml/sdtdatahash" xmlns:w16se="http://schemas.microsoft.com/office/word/2015/wordml/symex" xmlns:wpg="http://schemas.microsoft.com/office/word/2010/wordprocessingGroup" xmlns:wpi="http://schemas.microsoft.com/office/word/2010/wordprocessingInk" xmlns:wne="http://schemas.microsoft.com/office/word/2006/wordml" xmlns:wps="http://schemas.microsoft.com/office/word/2010/wordprocessingShape" mc:Ignorable="w14 w15 w16se w16cid w16 w16cex w16sdtdh wp14">
   <w:abstractNum w:abstractNumId="0" w15:restartNumberingAfterBreak="0">
     <w:nsid w:val="4A031A83"/>
     <w:multiLevelType w:val="hybridMultilevel"/>
@@ -12869,10 +12829,10 @@
       </w:pPr>
     </w:lvl>
   </w:abstractNum>
-  <w:num w:numId="1" w16cid:durableId="1078092711">
+  <w:num w:numId="1">
     <w:abstractNumId w:val="0"/>
   </w:num>
-  <w:num w:numId="2" w16cid:durableId="1053652234">
+  <w:num w:numId="2">
     <w:abstractNumId w:val="0"/>
     <w:lvlOverride w:ilvl="0">
       <w:startOverride w:val="1"/>
@@ -12906,7 +12866,7 @@
 </file>
 
 <file path=word/styles.xml><?xml version="1.0" encoding="utf-8"?>
-<w:styles xmlns:mc="http://schemas.openxmlformats.org/markup-compatibility/2006" xmlns:r="http://schemas.openxmlformats.org/officeDocument/2006/relationships" xmlns:w="http://schemas.openxmlformats.org/wordprocessingml/2006/main" xmlns:w14="http://schemas.microsoft.com/office/word/2010/wordml" xmlns:w15="http://schemas.microsoft.com/office/word/2012/wordml" xmlns:w16cex="http://schemas.microsoft.com/office/word/2018/wordml/cex" xmlns:w16cid="http://schemas.microsoft.com/office/word/2016/wordml/cid" xmlns:w16="http://schemas.microsoft.com/office/word/2018/wordml" xmlns:w16du="http://schemas.microsoft.com/office/word/2023/wordml/word16du" xmlns:w16sdtdh="http://schemas.microsoft.com/office/word/2020/wordml/sdtdatahash" xmlns:w16sdtfl="http://schemas.microsoft.com/office/word/2024/wordml/sdtformatlock" xmlns:w16se="http://schemas.microsoft.com/office/word/2015/wordml/symex" mc:Ignorable="w14 w15 w16se w16cid w16 w16cex w16sdtdh w16sdtfl w16du">
+<w:styles xmlns:mc="http://schemas.openxmlformats.org/markup-compatibility/2006" xmlns:r="http://schemas.openxmlformats.org/officeDocument/2006/relationships" xmlns:w="http://schemas.openxmlformats.org/wordprocessingml/2006/main" xmlns:w14="http://schemas.microsoft.com/office/word/2010/wordml" xmlns:w15="http://schemas.microsoft.com/office/word/2012/wordml" xmlns:w16cex="http://schemas.microsoft.com/office/word/2018/wordml/cex" xmlns:w16cid="http://schemas.microsoft.com/office/word/2016/wordml/cid" xmlns:w16="http://schemas.microsoft.com/office/word/2018/wordml" xmlns:w16sdtdh="http://schemas.microsoft.com/office/word/2020/wordml/sdtdatahash" xmlns:w16se="http://schemas.microsoft.com/office/word/2015/wordml/symex" mc:Ignorable="w14 w15 w16se w16cid w16 w16cex w16sdtdh">
   <w:docDefaults>
     <w:rPrDefault>
       <w:rPr>

</xml_diff>

<commit_message>
poniendo imagen en el template docx
</commit_message>
<xml_diff>
--- a/backend/src/main/resources/plantillaficha.docx
+++ b/backend/src/main/resources/plantillaficha.docx
@@ -529,17 +529,31 @@
                 <w:lang w:val="es-ES" w:eastAsia="es-ES"/>
               </w:rPr>
             </w:pPr>
-            <w:r>
-              <w:rPr>
-                <w:rFonts w:ascii="Arial" w:eastAsia="Times New Roman" w:hAnsi="Arial" w:cs="Arial"/>
-                <w:b/>
-                <w:bCs/>
-                <w:color w:val="000000"/>
-                <w:sz w:val="14"/>
-                <w:szCs w:val="14"/>
-                <w:lang w:val="es-ES" w:eastAsia="es-ES"/>
-              </w:rPr>
-              <w:t>Mzna.</w:t>
+            <w:proofErr w:type="spellStart"/>
+            <w:r>
+              <w:rPr>
+                <w:rFonts w:ascii="Arial" w:eastAsia="Times New Roman" w:hAnsi="Arial" w:cs="Arial"/>
+                <w:b/>
+                <w:bCs/>
+                <w:color w:val="000000"/>
+                <w:sz w:val="14"/>
+                <w:szCs w:val="14"/>
+                <w:lang w:val="es-ES" w:eastAsia="es-ES"/>
+              </w:rPr>
+              <w:t>Mzna</w:t>
+            </w:r>
+            <w:proofErr w:type="spellEnd"/>
+            <w:r>
+              <w:rPr>
+                <w:rFonts w:ascii="Arial" w:eastAsia="Times New Roman" w:hAnsi="Arial" w:cs="Arial"/>
+                <w:b/>
+                <w:bCs/>
+                <w:color w:val="000000"/>
+                <w:sz w:val="14"/>
+                <w:szCs w:val="14"/>
+                <w:lang w:val="es-ES" w:eastAsia="es-ES"/>
+              </w:rPr>
+              <w:t>.</w:t>
             </w:r>
           </w:p>
         </w:tc>
@@ -611,18 +625,34 @@
                 <w:lang w:val="es-ES" w:eastAsia="es-ES"/>
               </w:rPr>
             </w:pPr>
-            <w:r>
-              <w:rPr>
-                <w:rFonts w:ascii="Arial" w:eastAsia="Times New Roman" w:hAnsi="Arial" w:cs="Arial"/>
-                <w:b/>
-                <w:bCs/>
-                <w:color w:val="000000"/>
-                <w:sz w:val="14"/>
-                <w:szCs w:val="14"/>
-                <w:lang w:val="es-ES" w:eastAsia="es-ES"/>
-              </w:rPr>
-              <w:t>Sub Lote</w:t>
-            </w:r>
+            <w:proofErr w:type="spellStart"/>
+            <w:proofErr w:type="gramStart"/>
+            <w:r>
+              <w:rPr>
+                <w:rFonts w:ascii="Arial" w:eastAsia="Times New Roman" w:hAnsi="Arial" w:cs="Arial"/>
+                <w:b/>
+                <w:bCs/>
+                <w:color w:val="000000"/>
+                <w:sz w:val="14"/>
+                <w:szCs w:val="14"/>
+                <w:lang w:val="es-ES" w:eastAsia="es-ES"/>
+              </w:rPr>
+              <w:t>Sub</w:t>
+            </w:r>
+            <w:proofErr w:type="spellEnd"/>
+            <w:r>
+              <w:rPr>
+                <w:rFonts w:ascii="Arial" w:eastAsia="Times New Roman" w:hAnsi="Arial" w:cs="Arial"/>
+                <w:b/>
+                <w:bCs/>
+                <w:color w:val="000000"/>
+                <w:sz w:val="14"/>
+                <w:szCs w:val="14"/>
+                <w:lang w:val="es-ES" w:eastAsia="es-ES"/>
+              </w:rPr>
+              <w:t xml:space="preserve"> Lote</w:t>
+            </w:r>
+            <w:proofErr w:type="gramEnd"/>
           </w:p>
         </w:tc>
         <w:tc>
@@ -735,8 +765,30 @@
                 <w:szCs w:val="14"/>
                 <w:lang w:val="es-ES" w:eastAsia="es-ES"/>
               </w:rPr>
+              <w:t>${</w:t>
+            </w:r>
+            <w:proofErr w:type="spellStart"/>
+            <w:r>
+              <w:rPr>
+                <w:rFonts w:ascii="Arial" w:eastAsia="Times New Roman" w:hAnsi="Arial" w:cs="Arial"/>
+                <w:color w:val="000000"/>
+                <w:sz w:val="14"/>
+                <w:szCs w:val="14"/>
+                <w:lang w:val="es-ES" w:eastAsia="es-ES"/>
+              </w:rPr>
               <w:t>region</w:t>
             </w:r>
+            <w:proofErr w:type="spellEnd"/>
+            <w:r>
+              <w:rPr>
+                <w:rFonts w:ascii="Arial" w:eastAsia="Times New Roman" w:hAnsi="Arial" w:cs="Arial"/>
+                <w:color w:val="000000"/>
+                <w:sz w:val="14"/>
+                <w:szCs w:val="14"/>
+                <w:lang w:val="es-ES" w:eastAsia="es-ES"/>
+              </w:rPr>
+              <w:t>}</w:t>
+            </w:r>
           </w:p>
         </w:tc>
         <w:tc>
@@ -773,7 +825,29 @@
                 <w:szCs w:val="14"/>
                 <w:lang w:val="es-ES" w:eastAsia="es-ES"/>
               </w:rPr>
-              <w:t>region</w:t>
+              <w:t>${</w:t>
+            </w:r>
+            <w:proofErr w:type="spellStart"/>
+            <w:r>
+              <w:rPr>
+                <w:rFonts w:ascii="Arial" w:eastAsia="Times New Roman" w:hAnsi="Arial" w:cs="Arial"/>
+                <w:color w:val="000000"/>
+                <w:sz w:val="14"/>
+                <w:szCs w:val="14"/>
+                <w:lang w:val="es-ES" w:eastAsia="es-ES"/>
+              </w:rPr>
+              <w:t>codigo</w:t>
+            </w:r>
+            <w:proofErr w:type="spellEnd"/>
+            <w:r>
+              <w:rPr>
+                <w:rFonts w:ascii="Arial" w:eastAsia="Times New Roman" w:hAnsi="Arial" w:cs="Arial"/>
+                <w:color w:val="000000"/>
+                <w:sz w:val="14"/>
+                <w:szCs w:val="14"/>
+                <w:lang w:val="es-ES" w:eastAsia="es-ES"/>
+              </w:rPr>
+              <w:t>}</w:t>
             </w:r>
           </w:p>
         </w:tc>
@@ -811,7 +885,29 @@
                 <w:szCs w:val="14"/>
                 <w:lang w:val="es-ES" w:eastAsia="es-ES"/>
               </w:rPr>
-              <w:t>region</w:t>
+              <w:t>${</w:t>
+            </w:r>
+            <w:proofErr w:type="spellStart"/>
+            <w:r>
+              <w:rPr>
+                <w:rFonts w:ascii="Arial" w:eastAsia="Times New Roman" w:hAnsi="Arial" w:cs="Arial"/>
+                <w:color w:val="000000"/>
+                <w:sz w:val="14"/>
+                <w:szCs w:val="14"/>
+                <w:lang w:val="es-ES" w:eastAsia="es-ES"/>
+              </w:rPr>
+              <w:t>direccion</w:t>
+            </w:r>
+            <w:proofErr w:type="spellEnd"/>
+            <w:r>
+              <w:rPr>
+                <w:rFonts w:ascii="Arial" w:eastAsia="Times New Roman" w:hAnsi="Arial" w:cs="Arial"/>
+                <w:color w:val="000000"/>
+                <w:sz w:val="14"/>
+                <w:szCs w:val="14"/>
+                <w:lang w:val="es-ES" w:eastAsia="es-ES"/>
+              </w:rPr>
+              <w:t>}</w:t>
             </w:r>
           </w:p>
         </w:tc>
@@ -849,7 +945,7 @@
                 <w:szCs w:val="14"/>
                 <w:lang w:val="es-ES" w:eastAsia="es-ES"/>
               </w:rPr>
-              <w:t>region</w:t>
+              <w:t>${edad}</w:t>
             </w:r>
           </w:p>
         </w:tc>
@@ -887,7 +983,29 @@
                 <w:szCs w:val="14"/>
                 <w:lang w:val="es-ES" w:eastAsia="es-ES"/>
               </w:rPr>
-              <w:t>region</w:t>
+              <w:t>_</w:t>
+            </w:r>
+            <w:proofErr w:type="spellStart"/>
+            <w:r>
+              <w:rPr>
+                <w:rFonts w:ascii="Arial" w:eastAsia="Times New Roman" w:hAnsi="Arial" w:cs="Arial"/>
+                <w:color w:val="000000"/>
+                <w:sz w:val="14"/>
+                <w:szCs w:val="14"/>
+                <w:lang w:val="es-ES" w:eastAsia="es-ES"/>
+              </w:rPr>
+              <w:t>rec</w:t>
+            </w:r>
+            <w:proofErr w:type="spellEnd"/>
+            <w:r>
+              <w:rPr>
+                <w:rFonts w:ascii="Arial" w:eastAsia="Times New Roman" w:hAnsi="Arial" w:cs="Arial"/>
+                <w:color w:val="000000"/>
+                <w:sz w:val="14"/>
+                <w:szCs w:val="14"/>
+                <w:lang w:val="es-ES" w:eastAsia="es-ES"/>
+              </w:rPr>
+              <w:t>_</w:t>
             </w:r>
           </w:p>
         </w:tc>
@@ -925,7 +1043,29 @@
                 <w:szCs w:val="14"/>
                 <w:lang w:val="es-ES" w:eastAsia="es-ES"/>
               </w:rPr>
-              <w:t>region</w:t>
+              <w:t>_</w:t>
+            </w:r>
+            <w:proofErr w:type="spellStart"/>
+            <w:r>
+              <w:rPr>
+                <w:rFonts w:ascii="Arial" w:eastAsia="Times New Roman" w:hAnsi="Arial" w:cs="Arial"/>
+                <w:color w:val="000000"/>
+                <w:sz w:val="14"/>
+                <w:szCs w:val="14"/>
+                <w:lang w:val="es-ES" w:eastAsia="es-ES"/>
+              </w:rPr>
+              <w:t>rec</w:t>
+            </w:r>
+            <w:proofErr w:type="spellEnd"/>
+            <w:r>
+              <w:rPr>
+                <w:rFonts w:ascii="Arial" w:eastAsia="Times New Roman" w:hAnsi="Arial" w:cs="Arial"/>
+                <w:color w:val="000000"/>
+                <w:sz w:val="14"/>
+                <w:szCs w:val="14"/>
+                <w:lang w:val="es-ES" w:eastAsia="es-ES"/>
+              </w:rPr>
+              <w:t>_</w:t>
             </w:r>
           </w:p>
         </w:tc>
@@ -963,7 +1103,29 @@
                 <w:szCs w:val="14"/>
                 <w:lang w:val="es-ES" w:eastAsia="es-ES"/>
               </w:rPr>
-              <w:t>region</w:t>
+              <w:t>_</w:t>
+            </w:r>
+            <w:proofErr w:type="spellStart"/>
+            <w:r>
+              <w:rPr>
+                <w:rFonts w:ascii="Arial" w:eastAsia="Times New Roman" w:hAnsi="Arial" w:cs="Arial"/>
+                <w:color w:val="000000"/>
+                <w:sz w:val="14"/>
+                <w:szCs w:val="14"/>
+                <w:lang w:val="es-ES" w:eastAsia="es-ES"/>
+              </w:rPr>
+              <w:t>rec</w:t>
+            </w:r>
+            <w:proofErr w:type="spellEnd"/>
+            <w:r>
+              <w:rPr>
+                <w:rFonts w:ascii="Arial" w:eastAsia="Times New Roman" w:hAnsi="Arial" w:cs="Arial"/>
+                <w:color w:val="000000"/>
+                <w:sz w:val="14"/>
+                <w:szCs w:val="14"/>
+                <w:lang w:val="es-ES" w:eastAsia="es-ES"/>
+              </w:rPr>
+              <w:t>_</w:t>
             </w:r>
           </w:p>
         </w:tc>
@@ -1081,17 +1243,31 @@
                 <w:lang w:val="es-ES" w:eastAsia="es-ES"/>
               </w:rPr>
             </w:pPr>
-            <w:r>
-              <w:rPr>
-                <w:rFonts w:ascii="Arial" w:eastAsia="Times New Roman" w:hAnsi="Arial" w:cs="Arial"/>
-                <w:b/>
-                <w:bCs/>
-                <w:color w:val="000000"/>
-                <w:sz w:val="14"/>
-                <w:szCs w:val="14"/>
-                <w:lang w:val="es-ES" w:eastAsia="es-ES"/>
-              </w:rPr>
-              <w:t>Mz. Muni</w:t>
+            <w:proofErr w:type="spellStart"/>
+            <w:r>
+              <w:rPr>
+                <w:rFonts w:ascii="Arial" w:eastAsia="Times New Roman" w:hAnsi="Arial" w:cs="Arial"/>
+                <w:b/>
+                <w:bCs/>
+                <w:color w:val="000000"/>
+                <w:sz w:val="14"/>
+                <w:szCs w:val="14"/>
+                <w:lang w:val="es-ES" w:eastAsia="es-ES"/>
+              </w:rPr>
+              <w:t>Mz</w:t>
+            </w:r>
+            <w:proofErr w:type="spellEnd"/>
+            <w:r>
+              <w:rPr>
+                <w:rFonts w:ascii="Arial" w:eastAsia="Times New Roman" w:hAnsi="Arial" w:cs="Arial"/>
+                <w:b/>
+                <w:bCs/>
+                <w:color w:val="000000"/>
+                <w:sz w:val="14"/>
+                <w:szCs w:val="14"/>
+                <w:lang w:val="es-ES" w:eastAsia="es-ES"/>
+              </w:rPr>
+              <w:t>. Muni</w:t>
             </w:r>
           </w:p>
         </w:tc>
@@ -1122,17 +1298,31 @@
                 <w:lang w:val="es-ES" w:eastAsia="es-ES"/>
               </w:rPr>
             </w:pPr>
-            <w:r>
-              <w:rPr>
-                <w:rFonts w:ascii="Arial" w:eastAsia="Times New Roman" w:hAnsi="Arial" w:cs="Arial"/>
-                <w:b/>
-                <w:bCs/>
-                <w:color w:val="000000"/>
-                <w:sz w:val="14"/>
-                <w:szCs w:val="14"/>
-                <w:lang w:val="es-ES" w:eastAsia="es-ES"/>
-              </w:rPr>
-              <w:t>Lt. Muni</w:t>
+            <w:proofErr w:type="spellStart"/>
+            <w:r>
+              <w:rPr>
+                <w:rFonts w:ascii="Arial" w:eastAsia="Times New Roman" w:hAnsi="Arial" w:cs="Arial"/>
+                <w:b/>
+                <w:bCs/>
+                <w:color w:val="000000"/>
+                <w:sz w:val="14"/>
+                <w:szCs w:val="14"/>
+                <w:lang w:val="es-ES" w:eastAsia="es-ES"/>
+              </w:rPr>
+              <w:t>Lt</w:t>
+            </w:r>
+            <w:proofErr w:type="spellEnd"/>
+            <w:r>
+              <w:rPr>
+                <w:rFonts w:ascii="Arial" w:eastAsia="Times New Roman" w:hAnsi="Arial" w:cs="Arial"/>
+                <w:b/>
+                <w:bCs/>
+                <w:color w:val="000000"/>
+                <w:sz w:val="14"/>
+                <w:szCs w:val="14"/>
+                <w:lang w:val="es-ES" w:eastAsia="es-ES"/>
+              </w:rPr>
+              <w:t>. Muni</w:t>
             </w:r>
           </w:p>
         </w:tc>
@@ -1174,8 +1364,22 @@
                 <w:szCs w:val="14"/>
                 <w:lang w:val="es-ES" w:eastAsia="es-ES"/>
               </w:rPr>
-              <w:t>Urbanización / Asociación / AA.HH</w:t>
-            </w:r>
+              <w:t xml:space="preserve">Urbanización / Asociación / </w:t>
+            </w:r>
+            <w:proofErr w:type="gramStart"/>
+            <w:r>
+              <w:rPr>
+                <w:rFonts w:ascii="Arial" w:eastAsia="Times New Roman" w:hAnsi="Arial" w:cs="Arial"/>
+                <w:b/>
+                <w:bCs/>
+                <w:color w:val="000000"/>
+                <w:sz w:val="14"/>
+                <w:szCs w:val="14"/>
+                <w:lang w:val="es-ES" w:eastAsia="es-ES"/>
+              </w:rPr>
+              <w:t>AA.HH</w:t>
+            </w:r>
+            <w:proofErr w:type="gramEnd"/>
           </w:p>
         </w:tc>
       </w:tr>
@@ -11051,7 +11255,6 @@
                   </w:tcBorders>
                   <w:shd w:val="clear" w:color="000000" w:fill="83CCEB"/>
                   <w:noWrap/>
-                  <w:vAlign w:val="bottom"/>
                   <w:hideMark/>
                 </w:tcPr>
                 <w:p>
@@ -11117,7 +11320,6 @@
                   </w:tcBorders>
                   <w:shd w:val="clear" w:color="000000" w:fill="83CCEB"/>
                   <w:noWrap/>
-                  <w:vAlign w:val="bottom"/>
                   <w:hideMark/>
                 </w:tcPr>
                 <w:p>
@@ -11176,7 +11378,6 @@
                   </w:tcBorders>
                   <w:shd w:val="clear" w:color="auto" w:fill="FFFFFF" w:themeFill="background1"/>
                   <w:noWrap/>
-                  <w:vAlign w:val="bottom"/>
                   <w:hideMark/>
                 </w:tcPr>
                 <w:p>
@@ -11190,102 +11391,48 @@
                       <w:lang w:val="es-ES" w:eastAsia="es-ES"/>
                     </w:rPr>
                   </w:pPr>
-                </w:p>
-                <w:p>
-                  <w:pPr>
-                    <w:spacing w:after="0" w:line="240" w:lineRule="auto"/>
+                  <w:bookmarkStart w:id="0" w:name="originalSizeLogo"/>
+                  <w:r>
                     <w:rPr>
-                      <w:rFonts w:ascii="Arial" w:eastAsia="Times New Roman" w:hAnsi="Arial" w:cs="Arial"/>
-                      <w:color w:val="000000"/>
-                      <w:sz w:val="14"/>
-                      <w:szCs w:val="14"/>
-                      <w:lang w:val="es-ES" w:eastAsia="es-ES"/>
+                      <w:noProof/>
                     </w:rPr>
-                  </w:pPr>
-                </w:p>
-                <w:p>
-                  <w:pPr>
-                    <w:spacing w:after="0" w:line="240" w:lineRule="auto"/>
-                    <w:rPr>
-                      <w:rFonts w:ascii="Arial" w:eastAsia="Times New Roman" w:hAnsi="Arial" w:cs="Arial"/>
-                      <w:color w:val="000000"/>
-                      <w:sz w:val="14"/>
-                      <w:szCs w:val="14"/>
-                      <w:lang w:val="es-ES" w:eastAsia="es-ES"/>
-                    </w:rPr>
-                  </w:pPr>
-                </w:p>
-                <w:p>
-                  <w:pPr>
-                    <w:spacing w:after="0" w:line="240" w:lineRule="auto"/>
-                    <w:rPr>
-                      <w:rFonts w:ascii="Arial" w:eastAsia="Times New Roman" w:hAnsi="Arial" w:cs="Arial"/>
-                      <w:color w:val="000000"/>
-                      <w:sz w:val="14"/>
-                      <w:szCs w:val="14"/>
-                      <w:lang w:val="es-ES" w:eastAsia="es-ES"/>
-                    </w:rPr>
-                  </w:pPr>
-                </w:p>
-                <w:p>
-                  <w:pPr>
-                    <w:spacing w:after="0" w:line="240" w:lineRule="auto"/>
-                    <w:rPr>
-                      <w:rFonts w:ascii="Arial" w:eastAsia="Times New Roman" w:hAnsi="Arial" w:cs="Arial"/>
-                      <w:color w:val="000000"/>
-                      <w:sz w:val="14"/>
-                      <w:szCs w:val="14"/>
-                      <w:lang w:val="es-ES" w:eastAsia="es-ES"/>
-                    </w:rPr>
-                  </w:pPr>
-                </w:p>
-                <w:p>
-                  <w:pPr>
-                    <w:spacing w:after="0" w:line="240" w:lineRule="auto"/>
-                    <w:rPr>
-                      <w:rFonts w:ascii="Arial" w:eastAsia="Times New Roman" w:hAnsi="Arial" w:cs="Arial"/>
-                      <w:color w:val="000000"/>
-                      <w:sz w:val="14"/>
-                      <w:szCs w:val="14"/>
-                      <w:lang w:val="es-ES" w:eastAsia="es-ES"/>
-                    </w:rPr>
-                  </w:pPr>
-                </w:p>
-                <w:p>
-                  <w:pPr>
-                    <w:spacing w:after="0" w:line="240" w:lineRule="auto"/>
-                    <w:rPr>
-                      <w:rFonts w:ascii="Arial" w:eastAsia="Times New Roman" w:hAnsi="Arial" w:cs="Arial"/>
-                      <w:color w:val="000000"/>
-                      <w:sz w:val="14"/>
-                      <w:szCs w:val="14"/>
-                      <w:lang w:val="es-ES" w:eastAsia="es-ES"/>
-                    </w:rPr>
-                  </w:pPr>
-                </w:p>
-                <w:p>
-                  <w:pPr>
-                    <w:spacing w:after="0" w:line="240" w:lineRule="auto"/>
-                    <w:rPr>
-                      <w:rFonts w:ascii="Arial" w:eastAsia="Times New Roman" w:hAnsi="Arial" w:cs="Arial"/>
-                      <w:color w:val="000000"/>
-                      <w:sz w:val="14"/>
-                      <w:szCs w:val="14"/>
-                      <w:lang w:val="es-ES" w:eastAsia="es-ES"/>
-                    </w:rPr>
-                  </w:pPr>
-                </w:p>
-                <w:p>
-                  <w:pPr>
-                    <w:spacing w:after="0" w:line="240" w:lineRule="auto"/>
-                    <w:rPr>
-                      <w:rFonts w:ascii="Arial" w:eastAsia="Times New Roman" w:hAnsi="Arial" w:cs="Arial"/>
-                      <w:color w:val="000000"/>
-                      <w:sz w:val="14"/>
-                      <w:szCs w:val="14"/>
-                      <w:lang w:val="es-ES" w:eastAsia="es-ES"/>
-                    </w:rPr>
-                  </w:pPr>
+                    <w:drawing>
+                      <wp:inline distT="0" distB="0" distL="0" distR="0" wp14:anchorId="533247A8" wp14:editId="4AF3E799">
+                        <wp:extent cx="266700" cy="285750"/>
+                        <wp:effectExtent l="19050" t="0" r="0" b="0"/>
+                        <wp:docPr id="1" name="Image 0" descr="template.png"/>
+                        <wp:cNvGraphicFramePr>
+                          <a:graphicFrameLocks xmlns:a="http://schemas.openxmlformats.org/drawingml/2006/main" noChangeAspect="1"/>
+                        </wp:cNvGraphicFramePr>
+                        <a:graphic xmlns:a="http://schemas.openxmlformats.org/drawingml/2006/main">
+                          <a:graphicData uri="http://schemas.openxmlformats.org/drawingml/2006/picture">
+                            <pic:pic xmlns:pic="http://schemas.openxmlformats.org/drawingml/2006/picture">
+                              <pic:nvPicPr>
+                                <pic:cNvPr id="0" name="template.png"/>
+                                <pic:cNvPicPr/>
+                              </pic:nvPicPr>
+                              <pic:blipFill>
+                                <a:blip r:embed="rId8" cstate="print"/>
+                                <a:stretch>
+                                  <a:fillRect/>
+                                </a:stretch>
+                              </pic:blipFill>
+                              <pic:spPr>
+                                <a:xfrm>
+                                  <a:off x="0" y="0"/>
+                                  <a:ext cx="266700" cy="285750"/>
+                                </a:xfrm>
+                                <a:prstGeom prst="rect">
+                                  <a:avLst/>
+                                </a:prstGeom>
+                              </pic:spPr>
+                            </pic:pic>
+                          </a:graphicData>
+                        </a:graphic>
+                      </wp:inline>
+                    </w:drawing>
+                  </w:r>
+                  <w:bookmarkEnd w:id="0"/>
                 </w:p>
               </w:tc>
               <w:tc>
@@ -11299,8 +11446,6 @@
                   </w:tcBorders>
                   <w:shd w:val="clear" w:color="auto" w:fill="FFFFFF" w:themeFill="background1"/>
                   <w:noWrap/>
-                  <w:vAlign w:val="bottom"/>
-                  <w:hideMark/>
                 </w:tcPr>
                 <w:p>
                   <w:pPr>
@@ -11310,19 +11455,52 @@
                       <w:color w:val="000000"/>
                       <w:sz w:val="14"/>
                       <w:szCs w:val="14"/>
+                      <w:u w:val="single"/>
                       <w:lang w:val="es-ES" w:eastAsia="es-ES"/>
                     </w:rPr>
                   </w:pPr>
+                  <w:bookmarkStart w:id="1" w:name="forcedSizeLogo"/>
                   <w:r>
                     <w:rPr>
-                      <w:rFonts w:ascii="Arial" w:eastAsia="Times New Roman" w:hAnsi="Arial" w:cs="Arial"/>
-                      <w:color w:val="000000"/>
-                      <w:sz w:val="14"/>
-                      <w:szCs w:val="14"/>
-                      <w:lang w:val="es-ES" w:eastAsia="es-ES"/>
+                      <w:noProof/>
                     </w:rPr>
-                    <w:t> </w:t>
+                    <w:drawing>
+                      <wp:inline distT="0" distB="0" distL="0" distR="0" wp14:anchorId="0715CE62" wp14:editId="6A9B461D">
+                        <wp:extent cx="266700" cy="285750"/>
+                        <wp:effectExtent l="19050" t="0" r="0" b="0"/>
+                        <wp:docPr id="3" name="Image 0" descr="template.png"/>
+                        <wp:cNvGraphicFramePr>
+                          <a:graphicFrameLocks xmlns:a="http://schemas.openxmlformats.org/drawingml/2006/main" noChangeAspect="1"/>
+                        </wp:cNvGraphicFramePr>
+                        <a:graphic xmlns:a="http://schemas.openxmlformats.org/drawingml/2006/main">
+                          <a:graphicData uri="http://schemas.openxmlformats.org/drawingml/2006/picture">
+                            <pic:pic xmlns:pic="http://schemas.openxmlformats.org/drawingml/2006/picture">
+                              <pic:nvPicPr>
+                                <pic:cNvPr id="0" name="template.png"/>
+                                <pic:cNvPicPr/>
+                              </pic:nvPicPr>
+                              <pic:blipFill>
+                                <a:blip r:embed="rId8" cstate="print"/>
+                                <a:stretch>
+                                  <a:fillRect/>
+                                </a:stretch>
+                              </pic:blipFill>
+                              <pic:spPr>
+                                <a:xfrm>
+                                  <a:off x="0" y="0"/>
+                                  <a:ext cx="266700" cy="285750"/>
+                                </a:xfrm>
+                                <a:prstGeom prst="rect">
+                                  <a:avLst/>
+                                </a:prstGeom>
+                              </pic:spPr>
+                            </pic:pic>
+                          </a:graphicData>
+                        </a:graphic>
+                      </wp:inline>
+                    </w:drawing>
                   </w:r>
+                  <w:bookmarkEnd w:id="1"/>
                 </w:p>
               </w:tc>
             </w:tr>
@@ -11341,7 +11519,6 @@
                   </w:tcBorders>
                   <w:shd w:val="clear" w:color="000000" w:fill="83CCEB"/>
                   <w:noWrap/>
-                  <w:vAlign w:val="bottom"/>
                   <w:hideMark/>
                 </w:tcPr>
                 <w:p>
@@ -11382,7 +11559,6 @@
                   </w:tcBorders>
                   <w:shd w:val="clear" w:color="auto" w:fill="FFFFFF" w:themeFill="background1"/>
                   <w:noWrap/>
-                  <w:vAlign w:val="bottom"/>
                   <w:hideMark/>
                 </w:tcPr>
                 <w:p>
@@ -11425,7 +11601,6 @@
                   </w:tcBorders>
                   <w:shd w:val="clear" w:color="auto" w:fill="FFFFFF" w:themeFill="background1"/>
                   <w:noWrap/>
-                  <w:vAlign w:val="bottom"/>
                   <w:hideMark/>
                 </w:tcPr>
                 <w:p>
@@ -11439,112 +11614,48 @@
                       <w:lang w:val="es-ES" w:eastAsia="es-ES"/>
                     </w:rPr>
                   </w:pPr>
+                  <w:bookmarkStart w:id="2" w:name="pruebaLogo"/>
                   <w:r>
                     <w:rPr>
-                      <w:rFonts w:ascii="Arial" w:eastAsia="Times New Roman" w:hAnsi="Arial" w:cs="Arial"/>
-                      <w:color w:val="000000"/>
-                      <w:sz w:val="14"/>
-                      <w:szCs w:val="14"/>
-                      <w:lang w:val="es-ES" w:eastAsia="es-ES"/>
+                      <w:noProof/>
                     </w:rPr>
-                    <w:t> </w:t>
+                    <w:drawing>
+                      <wp:inline distT="0" distB="0" distL="0" distR="0" wp14:anchorId="7F4F8855" wp14:editId="292E31AC">
+                        <wp:extent cx="266700" cy="285750"/>
+                        <wp:effectExtent l="19050" t="0" r="0" b="0"/>
+                        <wp:docPr id="1306719291" name="Image 0" descr="template.png"/>
+                        <wp:cNvGraphicFramePr>
+                          <a:graphicFrameLocks xmlns:a="http://schemas.openxmlformats.org/drawingml/2006/main" noChangeAspect="1"/>
+                        </wp:cNvGraphicFramePr>
+                        <a:graphic xmlns:a="http://schemas.openxmlformats.org/drawingml/2006/main">
+                          <a:graphicData uri="http://schemas.openxmlformats.org/drawingml/2006/picture">
+                            <pic:pic xmlns:pic="http://schemas.openxmlformats.org/drawingml/2006/picture">
+                              <pic:nvPicPr>
+                                <pic:cNvPr id="0" name="template.png"/>
+                                <pic:cNvPicPr/>
+                              </pic:nvPicPr>
+                              <pic:blipFill>
+                                <a:blip r:embed="rId8" cstate="print"/>
+                                <a:stretch>
+                                  <a:fillRect/>
+                                </a:stretch>
+                              </pic:blipFill>
+                              <pic:spPr>
+                                <a:xfrm>
+                                  <a:off x="0" y="0"/>
+                                  <a:ext cx="266700" cy="285750"/>
+                                </a:xfrm>
+                                <a:prstGeom prst="rect">
+                                  <a:avLst/>
+                                </a:prstGeom>
+                              </pic:spPr>
+                            </pic:pic>
+                          </a:graphicData>
+                        </a:graphic>
+                      </wp:inline>
+                    </w:drawing>
                   </w:r>
-                </w:p>
-                <w:p>
-                  <w:pPr>
-                    <w:spacing w:after="0" w:line="240" w:lineRule="auto"/>
-                    <w:rPr>
-                      <w:rFonts w:ascii="Arial" w:eastAsia="Times New Roman" w:hAnsi="Arial" w:cs="Arial"/>
-                      <w:color w:val="000000"/>
-                      <w:sz w:val="14"/>
-                      <w:szCs w:val="14"/>
-                      <w:lang w:val="es-ES" w:eastAsia="es-ES"/>
-                    </w:rPr>
-                  </w:pPr>
-                </w:p>
-                <w:p>
-                  <w:pPr>
-                    <w:spacing w:after="0" w:line="240" w:lineRule="auto"/>
-                    <w:rPr>
-                      <w:rFonts w:ascii="Arial" w:eastAsia="Times New Roman" w:hAnsi="Arial" w:cs="Arial"/>
-                      <w:color w:val="000000"/>
-                      <w:sz w:val="14"/>
-                      <w:szCs w:val="14"/>
-                      <w:lang w:val="es-ES" w:eastAsia="es-ES"/>
-                    </w:rPr>
-                  </w:pPr>
-                </w:p>
-                <w:p>
-                  <w:pPr>
-                    <w:spacing w:after="0" w:line="240" w:lineRule="auto"/>
-                    <w:rPr>
-                      <w:rFonts w:ascii="Arial" w:eastAsia="Times New Roman" w:hAnsi="Arial" w:cs="Arial"/>
-                      <w:color w:val="000000"/>
-                      <w:sz w:val="14"/>
-                      <w:szCs w:val="14"/>
-                      <w:lang w:val="es-ES" w:eastAsia="es-ES"/>
-                    </w:rPr>
-                  </w:pPr>
-                </w:p>
-                <w:p>
-                  <w:pPr>
-                    <w:spacing w:after="0" w:line="240" w:lineRule="auto"/>
-                    <w:rPr>
-                      <w:rFonts w:ascii="Arial" w:eastAsia="Times New Roman" w:hAnsi="Arial" w:cs="Arial"/>
-                      <w:color w:val="000000"/>
-                      <w:sz w:val="14"/>
-                      <w:szCs w:val="14"/>
-                      <w:lang w:val="es-ES" w:eastAsia="es-ES"/>
-                    </w:rPr>
-                  </w:pPr>
-                </w:p>
-                <w:p>
-                  <w:pPr>
-                    <w:spacing w:after="0" w:line="240" w:lineRule="auto"/>
-                    <w:rPr>
-                      <w:rFonts w:ascii="Arial" w:eastAsia="Times New Roman" w:hAnsi="Arial" w:cs="Arial"/>
-                      <w:color w:val="000000"/>
-                      <w:sz w:val="14"/>
-                      <w:szCs w:val="14"/>
-                      <w:lang w:val="es-ES" w:eastAsia="es-ES"/>
-                    </w:rPr>
-                  </w:pPr>
-                </w:p>
-                <w:p>
-                  <w:pPr>
-                    <w:spacing w:after="0" w:line="240" w:lineRule="auto"/>
-                    <w:rPr>
-                      <w:rFonts w:ascii="Arial" w:eastAsia="Times New Roman" w:hAnsi="Arial" w:cs="Arial"/>
-                      <w:color w:val="000000"/>
-                      <w:sz w:val="14"/>
-                      <w:szCs w:val="14"/>
-                      <w:lang w:val="es-ES" w:eastAsia="es-ES"/>
-                    </w:rPr>
-                  </w:pPr>
-                </w:p>
-                <w:p>
-                  <w:pPr>
-                    <w:spacing w:after="0" w:line="240" w:lineRule="auto"/>
-                    <w:rPr>
-                      <w:rFonts w:ascii="Arial" w:eastAsia="Times New Roman" w:hAnsi="Arial" w:cs="Arial"/>
-                      <w:color w:val="000000"/>
-                      <w:sz w:val="14"/>
-                      <w:szCs w:val="14"/>
-                      <w:lang w:val="es-ES" w:eastAsia="es-ES"/>
-                    </w:rPr>
-                  </w:pPr>
-                </w:p>
-                <w:p>
-                  <w:pPr>
-                    <w:spacing w:after="0" w:line="240" w:lineRule="auto"/>
-                    <w:rPr>
-                      <w:rFonts w:ascii="Arial" w:eastAsia="Times New Roman" w:hAnsi="Arial" w:cs="Arial"/>
-                      <w:color w:val="000000"/>
-                      <w:sz w:val="14"/>
-                      <w:szCs w:val="14"/>
-                      <w:lang w:val="es-ES" w:eastAsia="es-ES"/>
-                    </w:rPr>
-                  </w:pPr>
+                  <w:bookmarkEnd w:id="2"/>
                 </w:p>
               </w:tc>
               <w:tc>
@@ -11558,7 +11669,6 @@
                     <w:right w:val="single" w:sz="4" w:space="0" w:color="auto"/>
                   </w:tcBorders>
                   <w:shd w:val="clear" w:color="auto" w:fill="FFFFFF" w:themeFill="background1"/>
-                  <w:vAlign w:val="center"/>
                   <w:hideMark/>
                 </w:tcPr>
                 <w:p>
@@ -12757,6 +12867,48 @@
         </w:tc>
       </w:tr>
     </w:tbl>
+    <w:p>
+      <w:pPr>
+        <w:spacing w:after="0" w:line="240" w:lineRule="auto"/>
+        <w:rPr>
+          <w:rFonts w:ascii="Arial" w:hAnsi="Arial" w:cs="Arial"/>
+          <w:sz w:val="14"/>
+          <w:szCs w:val="14"/>
+        </w:rPr>
+      </w:pPr>
+    </w:p>
+    <w:p>
+      <w:pPr>
+        <w:spacing w:after="0" w:line="240" w:lineRule="auto"/>
+        <w:rPr>
+          <w:rFonts w:ascii="Arial" w:hAnsi="Arial" w:cs="Arial"/>
+          <w:sz w:val="14"/>
+          <w:szCs w:val="14"/>
+        </w:rPr>
+      </w:pPr>
+    </w:p>
+    <w:p>
+      <w:pPr>
+        <w:spacing w:after="0" w:line="240" w:lineRule="auto"/>
+        <w:rPr>
+          <w:rFonts w:ascii="Arial" w:eastAsia="Times New Roman" w:hAnsi="Arial" w:cs="Arial"/>
+          <w:color w:val="000000"/>
+          <w:sz w:val="14"/>
+          <w:szCs w:val="14"/>
+          <w:lang w:val="es-ES" w:eastAsia="es-ES"/>
+        </w:rPr>
+      </w:pPr>
+      <w:r>
+        <w:rPr>
+          <w:rFonts w:ascii="Arial" w:eastAsia="Times New Roman" w:hAnsi="Arial" w:cs="Arial"/>
+          <w:color w:val="000000"/>
+          <w:sz w:val="14"/>
+          <w:szCs w:val="14"/>
+          <w:lang w:val="es-ES" w:eastAsia="es-ES"/>
+        </w:rPr>
+        <w:t>${imagen}</w:t>
+      </w:r>
+    </w:p>
     <w:p>
       <w:pPr>
         <w:spacing w:after="0" w:line="240" w:lineRule="auto"/>
@@ -13297,7 +13449,7 @@
   <w:style w:type="paragraph" w:default="1" w:styleId="Normal">
     <w:name w:val="Normal"/>
     <w:qFormat/>
-    <w:rsid w:val="00CF7699"/>
+    <w:rsid w:val="00480918"/>
     <w:pPr>
       <w:spacing w:after="160" w:line="256" w:lineRule="auto"/>
     </w:pPr>

</xml_diff>

<commit_message>
ficha catastal pend img
</commit_message>
<xml_diff>
--- a/backend/src/main/resources/plantillaficha.docx
+++ b/backend/src/main/resources/plantillaficha.docx
@@ -207,8 +207,8 @@
       <w:tblGrid>
         <w:gridCol w:w="1833"/>
         <w:gridCol w:w="1134"/>
-        <w:gridCol w:w="851"/>
-        <w:gridCol w:w="1134"/>
+        <w:gridCol w:w="992"/>
+        <w:gridCol w:w="993"/>
         <w:gridCol w:w="780"/>
         <w:gridCol w:w="1146"/>
         <w:gridCol w:w="1146"/>
@@ -381,7 +381,7 @@
         </w:tc>
         <w:tc>
           <w:tcPr>
-            <w:tcW w:w="851" w:type="dxa"/>
+            <w:tcW w:w="992" w:type="dxa"/>
             <w:tcBorders>
               <w:top w:val="nil"/>
               <w:left w:val="nil"/>
@@ -422,7 +422,7 @@
         </w:tc>
         <w:tc>
           <w:tcPr>
-            <w:tcW w:w="1134" w:type="dxa"/>
+            <w:tcW w:w="993" w:type="dxa"/>
             <w:tcBorders>
               <w:top w:val="nil"/>
               <w:left w:val="nil"/>
@@ -733,7 +733,7 @@
         </w:tc>
         <w:tc>
           <w:tcPr>
-            <w:tcW w:w="851" w:type="dxa"/>
+            <w:tcW w:w="992" w:type="dxa"/>
             <w:tcBorders>
               <w:top w:val="nil"/>
               <w:left w:val="nil"/>
@@ -793,7 +793,7 @@
         </w:tc>
         <w:tc>
           <w:tcPr>
-            <w:tcW w:w="1134" w:type="dxa"/>
+            <w:tcW w:w="993" w:type="dxa"/>
             <w:tcBorders>
               <w:top w:val="nil"/>
               <w:left w:val="nil"/>
@@ -827,18 +827,16 @@
               </w:rPr>
               <w:t>${</w:t>
             </w:r>
-            <w:proofErr w:type="spellStart"/>
-            <w:r>
-              <w:rPr>
-                <w:rFonts w:ascii="Arial" w:eastAsia="Times New Roman" w:hAnsi="Arial" w:cs="Arial"/>
-                <w:color w:val="000000"/>
-                <w:sz w:val="14"/>
-                <w:szCs w:val="14"/>
-                <w:lang w:val="es-ES" w:eastAsia="es-ES"/>
-              </w:rPr>
-              <w:t>codigo</w:t>
-            </w:r>
-            <w:proofErr w:type="spellEnd"/>
+            <w:r>
+              <w:rPr>
+                <w:rFonts w:ascii="Arial" w:eastAsia="Times New Roman" w:hAnsi="Arial" w:cs="Arial"/>
+                <w:color w:val="000000"/>
+                <w:sz w:val="14"/>
+                <w:szCs w:val="14"/>
+                <w:lang w:val="es-ES" w:eastAsia="es-ES"/>
+              </w:rPr>
+              <w:t>sucursal</w:t>
+            </w:r>
             <w:r>
               <w:rPr>
                 <w:rFonts w:ascii="Arial" w:eastAsia="Times New Roman" w:hAnsi="Arial" w:cs="Arial"/>
@@ -887,18 +885,16 @@
               </w:rPr>
               <w:t>${</w:t>
             </w:r>
-            <w:proofErr w:type="spellStart"/>
-            <w:r>
-              <w:rPr>
-                <w:rFonts w:ascii="Arial" w:eastAsia="Times New Roman" w:hAnsi="Arial" w:cs="Arial"/>
-                <w:color w:val="000000"/>
-                <w:sz w:val="14"/>
-                <w:szCs w:val="14"/>
-                <w:lang w:val="es-ES" w:eastAsia="es-ES"/>
-              </w:rPr>
-              <w:t>direccion</w:t>
-            </w:r>
-            <w:proofErr w:type="spellEnd"/>
+            <w:r>
+              <w:rPr>
+                <w:rFonts w:ascii="Arial" w:eastAsia="Times New Roman" w:hAnsi="Arial" w:cs="Arial"/>
+                <w:color w:val="000000"/>
+                <w:sz w:val="14"/>
+                <w:szCs w:val="14"/>
+                <w:lang w:val="es-ES" w:eastAsia="es-ES"/>
+              </w:rPr>
+              <w:t>sector</w:t>
+            </w:r>
             <w:r>
               <w:rPr>
                 <w:rFonts w:ascii="Arial" w:eastAsia="Times New Roman" w:hAnsi="Arial" w:cs="Arial"/>
@@ -945,7 +941,29 @@
                 <w:szCs w:val="14"/>
                 <w:lang w:val="es-ES" w:eastAsia="es-ES"/>
               </w:rPr>
-              <w:t>${edad}</w:t>
+              <w:t>${</w:t>
+            </w:r>
+            <w:proofErr w:type="spellStart"/>
+            <w:r>
+              <w:rPr>
+                <w:rFonts w:ascii="Arial" w:eastAsia="Times New Roman" w:hAnsi="Arial" w:cs="Arial"/>
+                <w:color w:val="000000"/>
+                <w:sz w:val="14"/>
+                <w:szCs w:val="14"/>
+                <w:lang w:val="es-ES" w:eastAsia="es-ES"/>
+              </w:rPr>
+              <w:t>mzna</w:t>
+            </w:r>
+            <w:proofErr w:type="spellEnd"/>
+            <w:r>
+              <w:rPr>
+                <w:rFonts w:ascii="Arial" w:eastAsia="Times New Roman" w:hAnsi="Arial" w:cs="Arial"/>
+                <w:color w:val="000000"/>
+                <w:sz w:val="14"/>
+                <w:szCs w:val="14"/>
+                <w:lang w:val="es-ES" w:eastAsia="es-ES"/>
+              </w:rPr>
+              <w:t>}</w:t>
             </w:r>
           </w:p>
         </w:tc>
@@ -983,29 +1001,27 @@
                 <w:szCs w:val="14"/>
                 <w:lang w:val="es-ES" w:eastAsia="es-ES"/>
               </w:rPr>
-              <w:t>_</w:t>
-            </w:r>
-            <w:proofErr w:type="spellStart"/>
-            <w:r>
-              <w:rPr>
-                <w:rFonts w:ascii="Arial" w:eastAsia="Times New Roman" w:hAnsi="Arial" w:cs="Arial"/>
-                <w:color w:val="000000"/>
-                <w:sz w:val="14"/>
-                <w:szCs w:val="14"/>
-                <w:lang w:val="es-ES" w:eastAsia="es-ES"/>
-              </w:rPr>
-              <w:t>rec</w:t>
-            </w:r>
-            <w:proofErr w:type="spellEnd"/>
-            <w:r>
-              <w:rPr>
-                <w:rFonts w:ascii="Arial" w:eastAsia="Times New Roman" w:hAnsi="Arial" w:cs="Arial"/>
-                <w:color w:val="000000"/>
-                <w:sz w:val="14"/>
-                <w:szCs w:val="14"/>
-                <w:lang w:val="es-ES" w:eastAsia="es-ES"/>
-              </w:rPr>
-              <w:t>_</w:t>
+              <w:t>${</w:t>
+            </w:r>
+            <w:r>
+              <w:rPr>
+                <w:rFonts w:ascii="Arial" w:eastAsia="Times New Roman" w:hAnsi="Arial" w:cs="Arial"/>
+                <w:color w:val="000000"/>
+                <w:sz w:val="14"/>
+                <w:szCs w:val="14"/>
+                <w:lang w:val="es-ES" w:eastAsia="es-ES"/>
+              </w:rPr>
+              <w:t>lote</w:t>
+            </w:r>
+            <w:r>
+              <w:rPr>
+                <w:rFonts w:ascii="Arial" w:eastAsia="Times New Roman" w:hAnsi="Arial" w:cs="Arial"/>
+                <w:color w:val="000000"/>
+                <w:sz w:val="14"/>
+                <w:szCs w:val="14"/>
+                <w:lang w:val="es-ES" w:eastAsia="es-ES"/>
+              </w:rPr>
+              <w:t>}</w:t>
             </w:r>
           </w:p>
         </w:tc>
@@ -1043,7 +1059,7 @@
                 <w:szCs w:val="14"/>
                 <w:lang w:val="es-ES" w:eastAsia="es-ES"/>
               </w:rPr>
-              <w:t>_</w:t>
+              <w:t>${</w:t>
             </w:r>
             <w:proofErr w:type="spellStart"/>
             <w:r>
@@ -1054,7 +1070,7 @@
                 <w:szCs w:val="14"/>
                 <w:lang w:val="es-ES" w:eastAsia="es-ES"/>
               </w:rPr>
-              <w:t>rec</w:t>
+              <w:t>sublote</w:t>
             </w:r>
             <w:proofErr w:type="spellEnd"/>
             <w:r>
@@ -1065,7 +1081,7 @@
                 <w:szCs w:val="14"/>
                 <w:lang w:val="es-ES" w:eastAsia="es-ES"/>
               </w:rPr>
-              <w:t>_</w:t>
+              <w:t>}</w:t>
             </w:r>
           </w:p>
         </w:tc>
@@ -1103,29 +1119,27 @@
                 <w:szCs w:val="14"/>
                 <w:lang w:val="es-ES" w:eastAsia="es-ES"/>
               </w:rPr>
-              <w:t>_</w:t>
-            </w:r>
-            <w:proofErr w:type="spellStart"/>
-            <w:r>
-              <w:rPr>
-                <w:rFonts w:ascii="Arial" w:eastAsia="Times New Roman" w:hAnsi="Arial" w:cs="Arial"/>
-                <w:color w:val="000000"/>
-                <w:sz w:val="14"/>
-                <w:szCs w:val="14"/>
-                <w:lang w:val="es-ES" w:eastAsia="es-ES"/>
-              </w:rPr>
-              <w:t>rec</w:t>
-            </w:r>
-            <w:proofErr w:type="spellEnd"/>
-            <w:r>
-              <w:rPr>
-                <w:rFonts w:ascii="Arial" w:eastAsia="Times New Roman" w:hAnsi="Arial" w:cs="Arial"/>
-                <w:color w:val="000000"/>
-                <w:sz w:val="14"/>
-                <w:szCs w:val="14"/>
-                <w:lang w:val="es-ES" w:eastAsia="es-ES"/>
-              </w:rPr>
-              <w:t>_</w:t>
+              <w:t>${</w:t>
+            </w:r>
+            <w:r>
+              <w:rPr>
+                <w:rFonts w:ascii="Arial" w:eastAsia="Times New Roman" w:hAnsi="Arial" w:cs="Arial"/>
+                <w:color w:val="000000"/>
+                <w:sz w:val="14"/>
+                <w:szCs w:val="14"/>
+                <w:lang w:val="es-ES" w:eastAsia="es-ES"/>
+              </w:rPr>
+              <w:t>suministro</w:t>
+            </w:r>
+            <w:r>
+              <w:rPr>
+                <w:rFonts w:ascii="Arial" w:eastAsia="Times New Roman" w:hAnsi="Arial" w:cs="Arial"/>
+                <w:color w:val="000000"/>
+                <w:sz w:val="14"/>
+                <w:szCs w:val="14"/>
+                <w:lang w:val="es-ES" w:eastAsia="es-ES"/>
+              </w:rPr>
+              <w:t>}</w:t>
             </w:r>
           </w:p>
         </w:tc>
@@ -1218,7 +1232,7 @@
         </w:tc>
         <w:tc>
           <w:tcPr>
-            <w:tcW w:w="851" w:type="dxa"/>
+            <w:tcW w:w="992" w:type="dxa"/>
             <w:tcBorders>
               <w:top w:val="single" w:sz="4" w:space="0" w:color="auto"/>
               <w:left w:val="nil"/>
@@ -1273,7 +1287,7 @@
         </w:tc>
         <w:tc>
           <w:tcPr>
-            <w:tcW w:w="1134" w:type="dxa"/>
+            <w:tcW w:w="993" w:type="dxa"/>
             <w:tcBorders>
               <w:top w:val="single" w:sz="4" w:space="0" w:color="auto"/>
               <w:left w:val="nil"/>
@@ -1413,6 +1427,38 @@
                 <w:lang w:val="es-ES" w:eastAsia="es-ES"/>
               </w:rPr>
             </w:pPr>
+            <w:r>
+              <w:rPr>
+                <w:rFonts w:ascii="Arial" w:eastAsia="Times New Roman" w:hAnsi="Arial" w:cs="Arial"/>
+                <w:color w:val="000000"/>
+                <w:sz w:val="14"/>
+                <w:szCs w:val="14"/>
+                <w:lang w:val="es-ES" w:eastAsia="es-ES"/>
+              </w:rPr>
+              <w:t>${</w:t>
+            </w:r>
+            <w:proofErr w:type="spellStart"/>
+            <w:r>
+              <w:rPr>
+                <w:rFonts w:ascii="Arial" w:eastAsia="Times New Roman" w:hAnsi="Arial" w:cs="Arial"/>
+                <w:color w:val="000000"/>
+                <w:sz w:val="14"/>
+                <w:szCs w:val="14"/>
+                <w:lang w:val="es-ES" w:eastAsia="es-ES"/>
+              </w:rPr>
+              <w:t>calle_av_pjs</w:t>
+            </w:r>
+            <w:proofErr w:type="spellEnd"/>
+            <w:r>
+              <w:rPr>
+                <w:rFonts w:ascii="Arial" w:eastAsia="Times New Roman" w:hAnsi="Arial" w:cs="Arial"/>
+                <w:color w:val="000000"/>
+                <w:sz w:val="14"/>
+                <w:szCs w:val="14"/>
+                <w:lang w:val="es-ES" w:eastAsia="es-ES"/>
+              </w:rPr>
+              <w:t>}</w:t>
+            </w:r>
           </w:p>
         </w:tc>
         <w:tc>
@@ -1441,11 +1487,43 @@
                 <w:lang w:val="es-ES" w:eastAsia="es-ES"/>
               </w:rPr>
             </w:pPr>
-          </w:p>
-        </w:tc>
-        <w:tc>
-          <w:tcPr>
-            <w:tcW w:w="851" w:type="dxa"/>
+            <w:r>
+              <w:rPr>
+                <w:rFonts w:ascii="Arial" w:eastAsia="Times New Roman" w:hAnsi="Arial" w:cs="Arial"/>
+                <w:color w:val="000000"/>
+                <w:sz w:val="14"/>
+                <w:szCs w:val="14"/>
+                <w:lang w:val="es-ES" w:eastAsia="es-ES"/>
+              </w:rPr>
+              <w:t>${</w:t>
+            </w:r>
+            <w:proofErr w:type="spellStart"/>
+            <w:r>
+              <w:rPr>
+                <w:rFonts w:ascii="Arial" w:eastAsia="Times New Roman" w:hAnsi="Arial" w:cs="Arial"/>
+                <w:color w:val="000000"/>
+                <w:sz w:val="14"/>
+                <w:szCs w:val="14"/>
+                <w:lang w:val="es-ES" w:eastAsia="es-ES"/>
+              </w:rPr>
+              <w:t>nro_muni</w:t>
+            </w:r>
+            <w:proofErr w:type="spellEnd"/>
+            <w:r>
+              <w:rPr>
+                <w:rFonts w:ascii="Arial" w:eastAsia="Times New Roman" w:hAnsi="Arial" w:cs="Arial"/>
+                <w:color w:val="000000"/>
+                <w:sz w:val="14"/>
+                <w:szCs w:val="14"/>
+                <w:lang w:val="es-ES" w:eastAsia="es-ES"/>
+              </w:rPr>
+              <w:t>}</w:t>
+            </w:r>
+          </w:p>
+        </w:tc>
+        <w:tc>
+          <w:tcPr>
+            <w:tcW w:w="992" w:type="dxa"/>
             <w:tcBorders>
               <w:top w:val="nil"/>
               <w:left w:val="nil"/>
@@ -1469,11 +1547,43 @@
                 <w:lang w:val="es-ES" w:eastAsia="es-ES"/>
               </w:rPr>
             </w:pPr>
-          </w:p>
-        </w:tc>
-        <w:tc>
-          <w:tcPr>
-            <w:tcW w:w="1134" w:type="dxa"/>
+            <w:r>
+              <w:rPr>
+                <w:rFonts w:ascii="Arial" w:eastAsia="Times New Roman" w:hAnsi="Arial" w:cs="Arial"/>
+                <w:color w:val="000000"/>
+                <w:sz w:val="14"/>
+                <w:szCs w:val="14"/>
+                <w:lang w:val="es-ES" w:eastAsia="es-ES"/>
+              </w:rPr>
+              <w:t>${</w:t>
+            </w:r>
+            <w:proofErr w:type="spellStart"/>
+            <w:r>
+              <w:rPr>
+                <w:rFonts w:ascii="Arial" w:eastAsia="Times New Roman" w:hAnsi="Arial" w:cs="Arial"/>
+                <w:color w:val="000000"/>
+                <w:sz w:val="14"/>
+                <w:szCs w:val="14"/>
+                <w:lang w:val="es-ES" w:eastAsia="es-ES"/>
+              </w:rPr>
+              <w:t>mz_muni</w:t>
+            </w:r>
+            <w:proofErr w:type="spellEnd"/>
+            <w:r>
+              <w:rPr>
+                <w:rFonts w:ascii="Arial" w:eastAsia="Times New Roman" w:hAnsi="Arial" w:cs="Arial"/>
+                <w:color w:val="000000"/>
+                <w:sz w:val="14"/>
+                <w:szCs w:val="14"/>
+                <w:lang w:val="es-ES" w:eastAsia="es-ES"/>
+              </w:rPr>
+              <w:t>}</w:t>
+            </w:r>
+          </w:p>
+        </w:tc>
+        <w:tc>
+          <w:tcPr>
+            <w:tcW w:w="993" w:type="dxa"/>
             <w:tcBorders>
               <w:top w:val="nil"/>
               <w:left w:val="nil"/>
@@ -1497,6 +1607,38 @@
                 <w:lang w:val="es-ES" w:eastAsia="es-ES"/>
               </w:rPr>
             </w:pPr>
+            <w:r>
+              <w:rPr>
+                <w:rFonts w:ascii="Arial" w:eastAsia="Times New Roman" w:hAnsi="Arial" w:cs="Arial"/>
+                <w:color w:val="000000"/>
+                <w:sz w:val="14"/>
+                <w:szCs w:val="14"/>
+                <w:lang w:val="es-ES" w:eastAsia="es-ES"/>
+              </w:rPr>
+              <w:t>${</w:t>
+            </w:r>
+            <w:proofErr w:type="spellStart"/>
+            <w:r>
+              <w:rPr>
+                <w:rFonts w:ascii="Arial" w:eastAsia="Times New Roman" w:hAnsi="Arial" w:cs="Arial"/>
+                <w:color w:val="000000"/>
+                <w:sz w:val="14"/>
+                <w:szCs w:val="14"/>
+                <w:lang w:val="es-ES" w:eastAsia="es-ES"/>
+              </w:rPr>
+              <w:t>lt_muni</w:t>
+            </w:r>
+            <w:proofErr w:type="spellEnd"/>
+            <w:r>
+              <w:rPr>
+                <w:rFonts w:ascii="Arial" w:eastAsia="Times New Roman" w:hAnsi="Arial" w:cs="Arial"/>
+                <w:color w:val="000000"/>
+                <w:sz w:val="14"/>
+                <w:szCs w:val="14"/>
+                <w:lang w:val="es-ES" w:eastAsia="es-ES"/>
+              </w:rPr>
+              <w:t>}</w:t>
+            </w:r>
           </w:p>
         </w:tc>
         <w:tc>
@@ -1526,6 +1668,38 @@
                 <w:lang w:val="es-ES" w:eastAsia="es-ES"/>
               </w:rPr>
             </w:pPr>
+            <w:r>
+              <w:rPr>
+                <w:rFonts w:ascii="Arial" w:eastAsia="Times New Roman" w:hAnsi="Arial" w:cs="Arial"/>
+                <w:color w:val="000000"/>
+                <w:sz w:val="14"/>
+                <w:szCs w:val="14"/>
+                <w:lang w:val="es-ES" w:eastAsia="es-ES"/>
+              </w:rPr>
+              <w:t>${</w:t>
+            </w:r>
+            <w:proofErr w:type="spellStart"/>
+            <w:r>
+              <w:rPr>
+                <w:rFonts w:ascii="Arial" w:eastAsia="Times New Roman" w:hAnsi="Arial" w:cs="Arial"/>
+                <w:color w:val="000000"/>
+                <w:sz w:val="14"/>
+                <w:szCs w:val="14"/>
+                <w:lang w:val="es-ES" w:eastAsia="es-ES"/>
+              </w:rPr>
+              <w:t>urb_asoc</w:t>
+            </w:r>
+            <w:proofErr w:type="spellEnd"/>
+            <w:r>
+              <w:rPr>
+                <w:rFonts w:ascii="Arial" w:eastAsia="Times New Roman" w:hAnsi="Arial" w:cs="Arial"/>
+                <w:color w:val="000000"/>
+                <w:sz w:val="14"/>
+                <w:szCs w:val="14"/>
+                <w:lang w:val="es-ES" w:eastAsia="es-ES"/>
+              </w:rPr>
+              <w:t>}</w:t>
+            </w:r>
           </w:p>
         </w:tc>
       </w:tr>
@@ -1843,6 +2017,38 @@
                 <w:lang w:val="es-ES" w:eastAsia="es-ES"/>
               </w:rPr>
             </w:pPr>
+            <w:r>
+              <w:rPr>
+                <w:rFonts w:ascii="Arial" w:eastAsia="Times New Roman" w:hAnsi="Arial" w:cs="Arial"/>
+                <w:color w:val="000000"/>
+                <w:sz w:val="14"/>
+                <w:szCs w:val="14"/>
+                <w:lang w:val="es-ES" w:eastAsia="es-ES"/>
+              </w:rPr>
+              <w:t>${</w:t>
+            </w:r>
+            <w:proofErr w:type="spellStart"/>
+            <w:r>
+              <w:rPr>
+                <w:rFonts w:ascii="Arial" w:eastAsia="Times New Roman" w:hAnsi="Arial" w:cs="Arial"/>
+                <w:color w:val="000000"/>
+                <w:sz w:val="14"/>
+                <w:szCs w:val="14"/>
+                <w:lang w:val="es-ES" w:eastAsia="es-ES"/>
+              </w:rPr>
+              <w:t>tipo_contruccion</w:t>
+            </w:r>
+            <w:proofErr w:type="spellEnd"/>
+            <w:r>
+              <w:rPr>
+                <w:rFonts w:ascii="Arial" w:eastAsia="Times New Roman" w:hAnsi="Arial" w:cs="Arial"/>
+                <w:color w:val="000000"/>
+                <w:sz w:val="14"/>
+                <w:szCs w:val="14"/>
+                <w:lang w:val="es-ES" w:eastAsia="es-ES"/>
+              </w:rPr>
+              <w:t>}</w:t>
+            </w:r>
           </w:p>
         </w:tc>
         <w:tc>
@@ -1871,6 +2077,38 @@
                 <w:lang w:val="es-ES" w:eastAsia="es-ES"/>
               </w:rPr>
             </w:pPr>
+            <w:r>
+              <w:rPr>
+                <w:rFonts w:ascii="Arial" w:eastAsia="Times New Roman" w:hAnsi="Arial" w:cs="Arial"/>
+                <w:color w:val="000000"/>
+                <w:sz w:val="14"/>
+                <w:szCs w:val="14"/>
+                <w:lang w:val="es-ES" w:eastAsia="es-ES"/>
+              </w:rPr>
+              <w:t>${</w:t>
+            </w:r>
+            <w:proofErr w:type="spellStart"/>
+            <w:r>
+              <w:rPr>
+                <w:rFonts w:ascii="Arial" w:eastAsia="Times New Roman" w:hAnsi="Arial" w:cs="Arial"/>
+                <w:color w:val="000000"/>
+                <w:sz w:val="14"/>
+                <w:szCs w:val="14"/>
+                <w:lang w:val="es-ES" w:eastAsia="es-ES"/>
+              </w:rPr>
+              <w:t>nro_pisos</w:t>
+            </w:r>
+            <w:proofErr w:type="spellEnd"/>
+            <w:r>
+              <w:rPr>
+                <w:rFonts w:ascii="Arial" w:eastAsia="Times New Roman" w:hAnsi="Arial" w:cs="Arial"/>
+                <w:color w:val="000000"/>
+                <w:sz w:val="14"/>
+                <w:szCs w:val="14"/>
+                <w:lang w:val="es-ES" w:eastAsia="es-ES"/>
+              </w:rPr>
+              <w:t>}</w:t>
+            </w:r>
           </w:p>
         </w:tc>
         <w:tc>
@@ -1900,6 +2138,38 @@
                 <w:lang w:val="es-ES" w:eastAsia="es-ES"/>
               </w:rPr>
             </w:pPr>
+            <w:r>
+              <w:rPr>
+                <w:rFonts w:ascii="Arial" w:eastAsia="Times New Roman" w:hAnsi="Arial" w:cs="Arial"/>
+                <w:color w:val="000000"/>
+                <w:sz w:val="14"/>
+                <w:szCs w:val="14"/>
+                <w:lang w:val="es-ES" w:eastAsia="es-ES"/>
+              </w:rPr>
+              <w:t>${</w:t>
+            </w:r>
+            <w:proofErr w:type="spellStart"/>
+            <w:r>
+              <w:rPr>
+                <w:rFonts w:ascii="Arial" w:eastAsia="Times New Roman" w:hAnsi="Arial" w:cs="Arial"/>
+                <w:color w:val="000000"/>
+                <w:sz w:val="14"/>
+                <w:szCs w:val="14"/>
+                <w:lang w:val="es-ES" w:eastAsia="es-ES"/>
+              </w:rPr>
+              <w:t>tiposervicio</w:t>
+            </w:r>
+            <w:proofErr w:type="spellEnd"/>
+            <w:r>
+              <w:rPr>
+                <w:rFonts w:ascii="Arial" w:eastAsia="Times New Roman" w:hAnsi="Arial" w:cs="Arial"/>
+                <w:color w:val="000000"/>
+                <w:sz w:val="14"/>
+                <w:szCs w:val="14"/>
+                <w:lang w:val="es-ES" w:eastAsia="es-ES"/>
+              </w:rPr>
+              <w:t>}</w:t>
+            </w:r>
           </w:p>
         </w:tc>
         <w:tc>
@@ -1929,6 +2199,38 @@
                 <w:lang w:val="es-ES" w:eastAsia="es-ES"/>
               </w:rPr>
             </w:pPr>
+            <w:r>
+              <w:rPr>
+                <w:rFonts w:ascii="Arial" w:eastAsia="Times New Roman" w:hAnsi="Arial" w:cs="Arial"/>
+                <w:color w:val="000000"/>
+                <w:sz w:val="14"/>
+                <w:szCs w:val="14"/>
+                <w:lang w:val="es-ES" w:eastAsia="es-ES"/>
+              </w:rPr>
+              <w:t>${</w:t>
+            </w:r>
+            <w:proofErr w:type="spellStart"/>
+            <w:r>
+              <w:rPr>
+                <w:rFonts w:ascii="Arial" w:eastAsia="Times New Roman" w:hAnsi="Arial" w:cs="Arial"/>
+                <w:color w:val="000000"/>
+                <w:sz w:val="14"/>
+                <w:szCs w:val="14"/>
+                <w:lang w:val="es-ES" w:eastAsia="es-ES"/>
+              </w:rPr>
+              <w:t>tipoasentamiento</w:t>
+            </w:r>
+            <w:proofErr w:type="spellEnd"/>
+            <w:r>
+              <w:rPr>
+                <w:rFonts w:ascii="Arial" w:eastAsia="Times New Roman" w:hAnsi="Arial" w:cs="Arial"/>
+                <w:color w:val="000000"/>
+                <w:sz w:val="14"/>
+                <w:szCs w:val="14"/>
+                <w:lang w:val="es-ES" w:eastAsia="es-ES"/>
+              </w:rPr>
+              <w:t>}</w:t>
+            </w:r>
           </w:p>
         </w:tc>
         <w:tc>
@@ -1957,6 +2259,36 @@
                 <w:lang w:val="es-ES" w:eastAsia="es-ES"/>
               </w:rPr>
             </w:pPr>
+            <w:r>
+              <w:rPr>
+                <w:rFonts w:ascii="Arial" w:eastAsia="Times New Roman" w:hAnsi="Arial" w:cs="Arial"/>
+                <w:color w:val="000000"/>
+                <w:sz w:val="14"/>
+                <w:szCs w:val="14"/>
+                <w:lang w:val="es-ES" w:eastAsia="es-ES"/>
+              </w:rPr>
+              <w:t>${</w:t>
+            </w:r>
+            <w:r>
+              <w:rPr>
+                <w:rFonts w:ascii="Arial" w:eastAsia="Times New Roman" w:hAnsi="Arial" w:cs="Arial"/>
+                <w:color w:val="000000"/>
+                <w:sz w:val="14"/>
+                <w:szCs w:val="14"/>
+                <w:lang w:val="es-ES" w:eastAsia="es-ES"/>
+              </w:rPr>
+              <w:t>piscina</w:t>
+            </w:r>
+            <w:r>
+              <w:rPr>
+                <w:rFonts w:ascii="Arial" w:eastAsia="Times New Roman" w:hAnsi="Arial" w:cs="Arial"/>
+                <w:color w:val="000000"/>
+                <w:sz w:val="14"/>
+                <w:szCs w:val="14"/>
+                <w:lang w:val="es-ES" w:eastAsia="es-ES"/>
+              </w:rPr>
+              <w:t>}</w:t>
+            </w:r>
           </w:p>
         </w:tc>
         <w:tc>
@@ -1986,6 +2318,36 @@
                 <w:lang w:val="es-ES" w:eastAsia="es-ES"/>
               </w:rPr>
             </w:pPr>
+            <w:r>
+              <w:rPr>
+                <w:rFonts w:ascii="Arial" w:eastAsia="Times New Roman" w:hAnsi="Arial" w:cs="Arial"/>
+                <w:color w:val="000000"/>
+                <w:sz w:val="14"/>
+                <w:szCs w:val="14"/>
+                <w:lang w:val="es-ES" w:eastAsia="es-ES"/>
+              </w:rPr>
+              <w:t>${</w:t>
+            </w:r>
+            <w:r>
+              <w:rPr>
+                <w:rFonts w:ascii="Arial" w:eastAsia="Times New Roman" w:hAnsi="Arial" w:cs="Arial"/>
+                <w:color w:val="000000"/>
+                <w:sz w:val="14"/>
+                <w:szCs w:val="14"/>
+                <w:lang w:val="es-ES" w:eastAsia="es-ES"/>
+              </w:rPr>
+              <w:t>reservorio</w:t>
+            </w:r>
+            <w:r>
+              <w:rPr>
+                <w:rFonts w:ascii="Arial" w:eastAsia="Times New Roman" w:hAnsi="Arial" w:cs="Arial"/>
+                <w:color w:val="000000"/>
+                <w:sz w:val="14"/>
+                <w:szCs w:val="14"/>
+                <w:lang w:val="es-ES" w:eastAsia="es-ES"/>
+              </w:rPr>
+              <w:t>}</w:t>
+            </w:r>
           </w:p>
         </w:tc>
       </w:tr>
@@ -2010,13 +2372,12 @@
         <w:tblLook w:val="04A0" w:firstRow="1" w:lastRow="0" w:firstColumn="1" w:lastColumn="0" w:noHBand="0" w:noVBand="1"/>
       </w:tblPr>
       <w:tblGrid>
-        <w:gridCol w:w="1569"/>
-        <w:gridCol w:w="4251"/>
-        <w:gridCol w:w="739"/>
-        <w:gridCol w:w="1012"/>
-        <w:gridCol w:w="1513"/>
-        <w:gridCol w:w="1209"/>
-        <w:gridCol w:w="1594"/>
+        <w:gridCol w:w="1495"/>
+        <w:gridCol w:w="4179"/>
+        <w:gridCol w:w="1679"/>
+        <w:gridCol w:w="1439"/>
+        <w:gridCol w:w="919"/>
+        <w:gridCol w:w="2186"/>
       </w:tblGrid>
       <w:tr>
         <w:trPr>
@@ -2025,12 +2386,12 @@
         <w:tc>
           <w:tcPr>
             <w:tcW w:w="5000" w:type="pct"/>
-            <w:gridSpan w:val="7"/>
-            <w:tcBorders>
-              <w:top w:val="single" w:sz="8" w:space="0" w:color="auto"/>
-              <w:left w:val="single" w:sz="8" w:space="0" w:color="auto"/>
+            <w:gridSpan w:val="6"/>
+            <w:tcBorders>
+              <w:top w:val="single" w:sz="4" w:space="0" w:color="auto"/>
+              <w:left w:val="single" w:sz="4" w:space="0" w:color="auto"/>
               <w:bottom w:val="single" w:sz="4" w:space="0" w:color="auto"/>
-              <w:right w:val="single" w:sz="8" w:space="0" w:color="000000"/>
+              <w:right w:val="single" w:sz="4" w:space="0" w:color="auto"/>
             </w:tcBorders>
             <w:shd w:val="clear" w:color="auto" w:fill="0A2F41" w:themeFill="accent1" w:themeFillShade="80"/>
             <w:noWrap/>
@@ -2095,10 +2456,10 @@
         </w:trPr>
         <w:tc>
           <w:tcPr>
-            <w:tcW w:w="690" w:type="pct"/>
+            <w:tcW w:w="660" w:type="pct"/>
             <w:tcBorders>
               <w:top w:val="single" w:sz="4" w:space="0" w:color="auto"/>
-              <w:left w:val="single" w:sz="8" w:space="0" w:color="auto"/>
+              <w:left w:val="single" w:sz="4" w:space="0" w:color="auto"/>
               <w:bottom w:val="single" w:sz="4" w:space="0" w:color="auto"/>
               <w:right w:val="single" w:sz="4" w:space="0" w:color="auto"/>
             </w:tcBorders>
@@ -2135,8 +2496,8 @@
         </w:tc>
         <w:tc>
           <w:tcPr>
-            <w:tcW w:w="3072" w:type="pct"/>
-            <w:gridSpan w:val="4"/>
+            <w:tcW w:w="3161" w:type="pct"/>
+            <w:gridSpan w:val="3"/>
             <w:tcBorders>
               <w:top w:val="single" w:sz="4" w:space="0" w:color="auto"/>
               <w:left w:val="nil"/>
@@ -2177,13 +2538,13 @@
         </w:tc>
         <w:tc>
           <w:tcPr>
-            <w:tcW w:w="1238" w:type="pct"/>
+            <w:tcW w:w="1179" w:type="pct"/>
             <w:gridSpan w:val="2"/>
             <w:tcBorders>
               <w:top w:val="single" w:sz="4" w:space="0" w:color="auto"/>
               <w:left w:val="nil"/>
               <w:bottom w:val="single" w:sz="4" w:space="0" w:color="auto"/>
-              <w:right w:val="single" w:sz="8" w:space="0" w:color="000000"/>
+              <w:right w:val="single" w:sz="4" w:space="0" w:color="auto"/>
             </w:tcBorders>
             <w:shd w:val="clear" w:color="auto" w:fill="C1E4F5" w:themeFill="accent1" w:themeFillTint="33"/>
             <w:noWrap/>
@@ -2225,11 +2586,11 @@
         </w:trPr>
         <w:tc>
           <w:tcPr>
-            <w:tcW w:w="2508" w:type="pct"/>
+            <w:tcW w:w="2448" w:type="pct"/>
             <w:gridSpan w:val="2"/>
             <w:tcBorders>
               <w:top w:val="single" w:sz="4" w:space="0" w:color="auto"/>
-              <w:left w:val="single" w:sz="8" w:space="0" w:color="auto"/>
+              <w:left w:val="single" w:sz="4" w:space="0" w:color="auto"/>
               <w:bottom w:val="single" w:sz="4" w:space="0" w:color="auto"/>
               <w:right w:val="single" w:sz="4" w:space="0" w:color="auto"/>
             </w:tcBorders>
@@ -2291,8 +2652,7 @@
         </w:tc>
         <w:tc>
           <w:tcPr>
-            <w:tcW w:w="588" w:type="pct"/>
-            <w:gridSpan w:val="2"/>
+            <w:tcW w:w="737" w:type="pct"/>
             <w:tcBorders>
               <w:top w:val="single" w:sz="4" w:space="0" w:color="auto"/>
               <w:left w:val="nil"/>
@@ -2333,7 +2693,7 @@
         </w:tc>
         <w:tc>
           <w:tcPr>
-            <w:tcW w:w="666" w:type="pct"/>
+            <w:tcW w:w="636" w:type="pct"/>
             <w:tcBorders>
               <w:top w:val="nil"/>
               <w:left w:val="nil"/>
@@ -2374,7 +2734,7 @@
         </w:tc>
         <w:tc>
           <w:tcPr>
-            <w:tcW w:w="538" w:type="pct"/>
+            <w:tcW w:w="229" w:type="pct"/>
             <w:tcBorders>
               <w:top w:val="nil"/>
               <w:left w:val="nil"/>
@@ -2415,12 +2775,12 @@
         </w:tc>
         <w:tc>
           <w:tcPr>
-            <w:tcW w:w="700" w:type="pct"/>
+            <w:tcW w:w="950" w:type="pct"/>
             <w:tcBorders>
               <w:top w:val="single" w:sz="4" w:space="0" w:color="auto"/>
               <w:left w:val="nil"/>
               <w:bottom w:val="single" w:sz="4" w:space="0" w:color="auto"/>
-              <w:right w:val="single" w:sz="8" w:space="0" w:color="000000"/>
+              <w:right w:val="single" w:sz="4" w:space="0" w:color="auto"/>
             </w:tcBorders>
             <w:shd w:val="clear" w:color="auto" w:fill="83CAEB" w:themeFill="accent1" w:themeFillTint="66"/>
             <w:vAlign w:val="center"/>
@@ -2473,11 +2833,11 @@
         </w:trPr>
         <w:tc>
           <w:tcPr>
-            <w:tcW w:w="2508" w:type="pct"/>
+            <w:tcW w:w="2448" w:type="pct"/>
             <w:gridSpan w:val="2"/>
             <w:tcBorders>
               <w:top w:val="single" w:sz="4" w:space="0" w:color="auto"/>
-              <w:left w:val="single" w:sz="8" w:space="0" w:color="auto"/>
+              <w:left w:val="single" w:sz="4" w:space="0" w:color="auto"/>
               <w:bottom w:val="single" w:sz="4" w:space="0" w:color="auto"/>
               <w:right w:val="single" w:sz="4" w:space="0" w:color="auto"/>
             </w:tcBorders>
@@ -2512,12 +2872,43 @@
               </w:rPr>
               <w:t> </w:t>
             </w:r>
-          </w:p>
-        </w:tc>
-        <w:tc>
-          <w:tcPr>
-            <w:tcW w:w="588" w:type="pct"/>
-            <w:gridSpan w:val="2"/>
+            <w:r>
+              <w:rPr>
+                <w:rFonts w:ascii="Arial" w:eastAsia="Times New Roman" w:hAnsi="Arial" w:cs="Arial"/>
+                <w:color w:val="000000"/>
+                <w:sz w:val="14"/>
+                <w:szCs w:val="14"/>
+                <w:lang w:val="es-ES" w:eastAsia="es-ES"/>
+              </w:rPr>
+              <w:t>${</w:t>
+            </w:r>
+            <w:proofErr w:type="spellStart"/>
+            <w:r>
+              <w:rPr>
+                <w:rFonts w:ascii="Arial" w:eastAsia="Times New Roman" w:hAnsi="Arial" w:cs="Arial"/>
+                <w:color w:val="000000"/>
+                <w:sz w:val="14"/>
+                <w:szCs w:val="14"/>
+                <w:lang w:val="es-ES" w:eastAsia="es-ES"/>
+              </w:rPr>
+              <w:t>nombre_rz</w:t>
+            </w:r>
+            <w:proofErr w:type="spellEnd"/>
+            <w:r>
+              <w:rPr>
+                <w:rFonts w:ascii="Arial" w:eastAsia="Times New Roman" w:hAnsi="Arial" w:cs="Arial"/>
+                <w:color w:val="000000"/>
+                <w:sz w:val="14"/>
+                <w:szCs w:val="14"/>
+                <w:lang w:val="es-ES" w:eastAsia="es-ES"/>
+              </w:rPr>
+              <w:t>}</w:t>
+            </w:r>
+          </w:p>
+        </w:tc>
+        <w:tc>
+          <w:tcPr>
+            <w:tcW w:w="737" w:type="pct"/>
             <w:tcBorders>
               <w:top w:val="single" w:sz="4" w:space="0" w:color="auto"/>
               <w:left w:val="nil"/>
@@ -2541,11 +2932,65 @@
                 <w:lang w:val="es-ES" w:eastAsia="es-ES"/>
               </w:rPr>
             </w:pPr>
-          </w:p>
-        </w:tc>
-        <w:tc>
-          <w:tcPr>
-            <w:tcW w:w="666" w:type="pct"/>
+            <w:r>
+              <w:rPr>
+                <w:rFonts w:ascii="Arial" w:eastAsia="Times New Roman" w:hAnsi="Arial" w:cs="Arial"/>
+                <w:b/>
+                <w:bCs/>
+                <w:color w:val="000000"/>
+                <w:sz w:val="14"/>
+                <w:szCs w:val="14"/>
+                <w:lang w:val="es-ES" w:eastAsia="es-ES"/>
+              </w:rPr>
+              <w:t> </w:t>
+            </w:r>
+            <w:r>
+              <w:rPr>
+                <w:rFonts w:ascii="Arial" w:eastAsia="Times New Roman" w:hAnsi="Arial" w:cs="Arial"/>
+                <w:color w:val="000000"/>
+                <w:sz w:val="14"/>
+                <w:szCs w:val="14"/>
+                <w:lang w:val="es-ES" w:eastAsia="es-ES"/>
+              </w:rPr>
+              <w:t>${</w:t>
+            </w:r>
+            <w:proofErr w:type="spellStart"/>
+            <w:r>
+              <w:rPr>
+                <w:rFonts w:ascii="Arial" w:eastAsia="Times New Roman" w:hAnsi="Arial" w:cs="Arial"/>
+                <w:color w:val="000000"/>
+                <w:sz w:val="14"/>
+                <w:szCs w:val="14"/>
+                <w:lang w:val="es-ES" w:eastAsia="es-ES"/>
+              </w:rPr>
+              <w:t>dni</w:t>
+            </w:r>
+            <w:proofErr w:type="spellEnd"/>
+            <w:r>
+              <w:rPr>
+                <w:rFonts w:ascii="Arial" w:eastAsia="Times New Roman" w:hAnsi="Arial" w:cs="Arial"/>
+                <w:color w:val="000000"/>
+                <w:sz w:val="14"/>
+                <w:szCs w:val="14"/>
+                <w:lang w:val="es-ES" w:eastAsia="es-ES"/>
+              </w:rPr>
+              <w:t>__ruc</w:t>
+            </w:r>
+            <w:r>
+              <w:rPr>
+                <w:rFonts w:ascii="Arial" w:eastAsia="Times New Roman" w:hAnsi="Arial" w:cs="Arial"/>
+                <w:color w:val="000000"/>
+                <w:sz w:val="14"/>
+                <w:szCs w:val="14"/>
+                <w:lang w:val="es-ES" w:eastAsia="es-ES"/>
+              </w:rPr>
+              <w:t>}</w:t>
+            </w:r>
+          </w:p>
+        </w:tc>
+        <w:tc>
+          <w:tcPr>
+            <w:tcW w:w="636" w:type="pct"/>
             <w:tcBorders>
               <w:top w:val="nil"/>
               <w:left w:val="nil"/>
@@ -2569,11 +3014,55 @@
                 <w:lang w:val="es-ES" w:eastAsia="es-ES"/>
               </w:rPr>
             </w:pPr>
-          </w:p>
-        </w:tc>
-        <w:tc>
-          <w:tcPr>
-            <w:tcW w:w="538" w:type="pct"/>
+            <w:r>
+              <w:rPr>
+                <w:rFonts w:ascii="Arial" w:eastAsia="Times New Roman" w:hAnsi="Arial" w:cs="Arial"/>
+                <w:b/>
+                <w:bCs/>
+                <w:color w:val="000000"/>
+                <w:sz w:val="14"/>
+                <w:szCs w:val="14"/>
+                <w:lang w:val="es-ES" w:eastAsia="es-ES"/>
+              </w:rPr>
+              <w:t> </w:t>
+            </w:r>
+            <w:r>
+              <w:rPr>
+                <w:rFonts w:ascii="Arial" w:eastAsia="Times New Roman" w:hAnsi="Arial" w:cs="Arial"/>
+                <w:color w:val="000000"/>
+                <w:sz w:val="14"/>
+                <w:szCs w:val="14"/>
+                <w:lang w:val="es-ES" w:eastAsia="es-ES"/>
+              </w:rPr>
+              <w:t>${</w:t>
+            </w:r>
+            <w:proofErr w:type="spellStart"/>
+            <w:r>
+              <w:rPr>
+                <w:rFonts w:ascii="Arial" w:eastAsia="Times New Roman" w:hAnsi="Arial" w:cs="Arial"/>
+                <w:color w:val="000000"/>
+                <w:sz w:val="14"/>
+                <w:szCs w:val="14"/>
+                <w:lang w:val="es-ES" w:eastAsia="es-ES"/>
+              </w:rPr>
+              <w:t>nrohabitantes</w:t>
+            </w:r>
+            <w:proofErr w:type="spellEnd"/>
+            <w:r>
+              <w:rPr>
+                <w:rFonts w:ascii="Arial" w:eastAsia="Times New Roman" w:hAnsi="Arial" w:cs="Arial"/>
+                <w:color w:val="000000"/>
+                <w:sz w:val="14"/>
+                <w:szCs w:val="14"/>
+                <w:lang w:val="es-ES" w:eastAsia="es-ES"/>
+              </w:rPr>
+              <w:t>}</w:t>
+            </w:r>
+          </w:p>
+        </w:tc>
+        <w:tc>
+          <w:tcPr>
+            <w:tcW w:w="229" w:type="pct"/>
             <w:tcBorders>
               <w:top w:val="nil"/>
               <w:left w:val="nil"/>
@@ -2597,16 +3086,60 @@
                 <w:lang w:val="es-ES" w:eastAsia="es-ES"/>
               </w:rPr>
             </w:pPr>
-          </w:p>
-        </w:tc>
-        <w:tc>
-          <w:tcPr>
-            <w:tcW w:w="700" w:type="pct"/>
+            <w:r>
+              <w:rPr>
+                <w:rFonts w:ascii="Arial" w:eastAsia="Times New Roman" w:hAnsi="Arial" w:cs="Arial"/>
+                <w:b/>
+                <w:bCs/>
+                <w:color w:val="000000"/>
+                <w:sz w:val="14"/>
+                <w:szCs w:val="14"/>
+                <w:lang w:val="es-ES" w:eastAsia="es-ES"/>
+              </w:rPr>
+              <w:t> </w:t>
+            </w:r>
+            <w:r>
+              <w:rPr>
+                <w:rFonts w:ascii="Arial" w:eastAsia="Times New Roman" w:hAnsi="Arial" w:cs="Arial"/>
+                <w:color w:val="000000"/>
+                <w:sz w:val="14"/>
+                <w:szCs w:val="14"/>
+                <w:lang w:val="es-ES" w:eastAsia="es-ES"/>
+              </w:rPr>
+              <w:t>${</w:t>
+            </w:r>
+            <w:proofErr w:type="spellStart"/>
+            <w:r>
+              <w:rPr>
+                <w:rFonts w:ascii="Arial" w:eastAsia="Times New Roman" w:hAnsi="Arial" w:cs="Arial"/>
+                <w:color w:val="000000"/>
+                <w:sz w:val="14"/>
+                <w:szCs w:val="14"/>
+                <w:lang w:val="es-ES" w:eastAsia="es-ES"/>
+              </w:rPr>
+              <w:t>telefonos</w:t>
+            </w:r>
+            <w:proofErr w:type="spellEnd"/>
+            <w:r>
+              <w:rPr>
+                <w:rFonts w:ascii="Arial" w:eastAsia="Times New Roman" w:hAnsi="Arial" w:cs="Arial"/>
+                <w:color w:val="000000"/>
+                <w:sz w:val="14"/>
+                <w:szCs w:val="14"/>
+                <w:lang w:val="es-ES" w:eastAsia="es-ES"/>
+              </w:rPr>
+              <w:t>}</w:t>
+            </w:r>
+          </w:p>
+        </w:tc>
+        <w:tc>
+          <w:tcPr>
+            <w:tcW w:w="950" w:type="pct"/>
             <w:tcBorders>
               <w:top w:val="single" w:sz="4" w:space="0" w:color="auto"/>
               <w:left w:val="nil"/>
               <w:bottom w:val="single" w:sz="4" w:space="0" w:color="auto"/>
-              <w:right w:val="single" w:sz="8" w:space="0" w:color="000000"/>
+              <w:right w:val="single" w:sz="4" w:space="0" w:color="auto"/>
             </w:tcBorders>
             <w:shd w:val="clear" w:color="auto" w:fill="auto"/>
             <w:noWrap/>
@@ -2625,6 +3158,50 @@
                 <w:lang w:val="es-ES" w:eastAsia="es-ES"/>
               </w:rPr>
             </w:pPr>
+            <w:r>
+              <w:rPr>
+                <w:rFonts w:ascii="Arial" w:eastAsia="Times New Roman" w:hAnsi="Arial" w:cs="Arial"/>
+                <w:b/>
+                <w:bCs/>
+                <w:color w:val="000000"/>
+                <w:sz w:val="14"/>
+                <w:szCs w:val="14"/>
+                <w:lang w:val="es-ES" w:eastAsia="es-ES"/>
+              </w:rPr>
+              <w:t> </w:t>
+            </w:r>
+            <w:r>
+              <w:rPr>
+                <w:rFonts w:ascii="Arial" w:eastAsia="Times New Roman" w:hAnsi="Arial" w:cs="Arial"/>
+                <w:color w:val="000000"/>
+                <w:sz w:val="14"/>
+                <w:szCs w:val="14"/>
+                <w:lang w:val="es-ES" w:eastAsia="es-ES"/>
+              </w:rPr>
+              <w:t>${</w:t>
+            </w:r>
+            <w:proofErr w:type="spellStart"/>
+            <w:r>
+              <w:rPr>
+                <w:rFonts w:ascii="Arial" w:eastAsia="Times New Roman" w:hAnsi="Arial" w:cs="Arial"/>
+                <w:color w:val="000000"/>
+                <w:sz w:val="14"/>
+                <w:szCs w:val="14"/>
+                <w:lang w:val="es-ES" w:eastAsia="es-ES"/>
+              </w:rPr>
+              <w:t>nro_contrato</w:t>
+            </w:r>
+            <w:proofErr w:type="spellEnd"/>
+            <w:r>
+              <w:rPr>
+                <w:rFonts w:ascii="Arial" w:eastAsia="Times New Roman" w:hAnsi="Arial" w:cs="Arial"/>
+                <w:color w:val="000000"/>
+                <w:sz w:val="14"/>
+                <w:szCs w:val="14"/>
+                <w:lang w:val="es-ES" w:eastAsia="es-ES"/>
+              </w:rPr>
+              <w:t>}</w:t>
+            </w:r>
           </w:p>
         </w:tc>
       </w:tr>
@@ -2634,10 +3211,10 @@
         </w:trPr>
         <w:tc>
           <w:tcPr>
-            <w:tcW w:w="690" w:type="pct"/>
+            <w:tcW w:w="660" w:type="pct"/>
             <w:tcBorders>
               <w:top w:val="single" w:sz="4" w:space="0" w:color="auto"/>
-              <w:left w:val="single" w:sz="8" w:space="0" w:color="auto"/>
+              <w:left w:val="single" w:sz="4" w:space="0" w:color="auto"/>
               <w:bottom w:val="single" w:sz="4" w:space="0" w:color="auto"/>
               <w:right w:val="single" w:sz="4" w:space="0" w:color="auto"/>
             </w:tcBorders>
@@ -2685,8 +3262,8 @@
         </w:tc>
         <w:tc>
           <w:tcPr>
-            <w:tcW w:w="3072" w:type="pct"/>
-            <w:gridSpan w:val="4"/>
+            <w:tcW w:w="3161" w:type="pct"/>
+            <w:gridSpan w:val="3"/>
             <w:tcBorders>
               <w:top w:val="single" w:sz="4" w:space="0" w:color="auto"/>
               <w:left w:val="nil"/>
@@ -2723,17 +3300,49 @@
               </w:rPr>
               <w:t> </w:t>
             </w:r>
-          </w:p>
-        </w:tc>
-        <w:tc>
-          <w:tcPr>
-            <w:tcW w:w="1238" w:type="pct"/>
+            <w:r>
+              <w:rPr>
+                <w:rFonts w:ascii="Arial" w:eastAsia="Times New Roman" w:hAnsi="Arial" w:cs="Arial"/>
+                <w:color w:val="000000"/>
+                <w:sz w:val="14"/>
+                <w:szCs w:val="14"/>
+                <w:lang w:val="es-ES" w:eastAsia="es-ES"/>
+              </w:rPr>
+              <w:t>${</w:t>
+            </w:r>
+            <w:proofErr w:type="spellStart"/>
+            <w:r>
+              <w:rPr>
+                <w:rFonts w:ascii="Arial" w:eastAsia="Times New Roman" w:hAnsi="Arial" w:cs="Arial"/>
+                <w:color w:val="000000"/>
+                <w:sz w:val="14"/>
+                <w:szCs w:val="14"/>
+                <w:lang w:val="es-ES" w:eastAsia="es-ES"/>
+              </w:rPr>
+              <w:t>categoria</w:t>
+            </w:r>
+            <w:proofErr w:type="spellEnd"/>
+            <w:r>
+              <w:rPr>
+                <w:rFonts w:ascii="Arial" w:eastAsia="Times New Roman" w:hAnsi="Arial" w:cs="Arial"/>
+                <w:color w:val="000000"/>
+                <w:sz w:val="14"/>
+                <w:szCs w:val="14"/>
+                <w:lang w:val="es-ES" w:eastAsia="es-ES"/>
+              </w:rPr>
+              <w:t>}</w:t>
+            </w:r>
+          </w:p>
+        </w:tc>
+        <w:tc>
+          <w:tcPr>
+            <w:tcW w:w="1179" w:type="pct"/>
             <w:gridSpan w:val="2"/>
             <w:tcBorders>
               <w:top w:val="single" w:sz="4" w:space="0" w:color="auto"/>
               <w:left w:val="nil"/>
               <w:bottom w:val="single" w:sz="4" w:space="0" w:color="auto"/>
-              <w:right w:val="single" w:sz="8" w:space="0" w:color="000000"/>
+              <w:right w:val="single" w:sz="4" w:space="0" w:color="auto"/>
             </w:tcBorders>
             <w:shd w:val="clear" w:color="auto" w:fill="C1E4F5" w:themeFill="accent1" w:themeFillTint="33"/>
             <w:noWrap/>
@@ -2775,11 +3384,11 @@
         </w:trPr>
         <w:tc>
           <w:tcPr>
-            <w:tcW w:w="4300" w:type="pct"/>
-            <w:gridSpan w:val="6"/>
+            <w:tcW w:w="4050" w:type="pct"/>
+            <w:gridSpan w:val="5"/>
             <w:tcBorders>
               <w:top w:val="single" w:sz="4" w:space="0" w:color="auto"/>
-              <w:left w:val="single" w:sz="8" w:space="0" w:color="auto"/>
+              <w:left w:val="single" w:sz="4" w:space="0" w:color="auto"/>
               <w:bottom w:val="single" w:sz="4" w:space="0" w:color="auto"/>
               <w:right w:val="single" w:sz="4" w:space="0" w:color="auto"/>
             </w:tcBorders>
@@ -2818,108 +3427,7 @@
         </w:tc>
         <w:tc>
           <w:tcPr>
-            <w:tcW w:w="700" w:type="pct"/>
-            <w:tcBorders>
-              <w:top w:val="single" w:sz="4" w:space="0" w:color="auto"/>
-              <w:left w:val="nil"/>
-              <w:bottom w:val="single" w:sz="4" w:space="0" w:color="auto"/>
-              <w:right w:val="single" w:sz="8" w:space="0" w:color="000000"/>
-            </w:tcBorders>
-            <w:shd w:val="clear" w:color="auto" w:fill="83CAEB" w:themeFill="accent1" w:themeFillTint="66"/>
-            <w:noWrap/>
-            <w:vAlign w:val="center"/>
-            <w:hideMark/>
-          </w:tcPr>
-          <w:p>
-            <w:pPr>
-              <w:spacing w:after="0" w:line="240" w:lineRule="auto"/>
-              <w:jc w:val="center"/>
-              <w:rPr>
-                <w:rFonts w:ascii="Arial" w:eastAsia="Times New Roman" w:hAnsi="Arial" w:cs="Arial"/>
-                <w:b/>
-                <w:bCs/>
-                <w:color w:val="000000"/>
-                <w:sz w:val="14"/>
-                <w:szCs w:val="14"/>
-                <w:lang w:val="es-ES" w:eastAsia="es-ES"/>
-              </w:rPr>
-            </w:pPr>
-            <w:r>
-              <w:rPr>
-                <w:rFonts w:ascii="Arial" w:eastAsia="Times New Roman" w:hAnsi="Arial" w:cs="Arial"/>
-                <w:b/>
-                <w:bCs/>
-                <w:color w:val="000000"/>
-                <w:sz w:val="14"/>
-                <w:szCs w:val="14"/>
-                <w:lang w:val="es-ES" w:eastAsia="es-ES"/>
-              </w:rPr>
-              <w:t>Responsable</w:t>
-            </w:r>
-          </w:p>
-        </w:tc>
-      </w:tr>
-      <w:tr>
-        <w:trPr>
-          <w:trHeight w:val="76"/>
-        </w:trPr>
-        <w:tc>
-          <w:tcPr>
-            <w:tcW w:w="690" w:type="pct"/>
-            <w:tcBorders>
-              <w:top w:val="single" w:sz="4" w:space="0" w:color="auto"/>
-              <w:left w:val="single" w:sz="8" w:space="0" w:color="auto"/>
-              <w:bottom w:val="single" w:sz="4" w:space="0" w:color="auto"/>
-              <w:right w:val="single" w:sz="4" w:space="0" w:color="auto"/>
-            </w:tcBorders>
-            <w:shd w:val="clear" w:color="auto" w:fill="83CAEB" w:themeFill="accent1" w:themeFillTint="66"/>
-            <w:noWrap/>
-            <w:vAlign w:val="center"/>
-            <w:hideMark/>
-          </w:tcPr>
-          <w:p>
-            <w:pPr>
-              <w:spacing w:after="0" w:line="240" w:lineRule="auto"/>
-              <w:jc w:val="center"/>
-              <w:rPr>
-                <w:rFonts w:ascii="Arial" w:eastAsia="Times New Roman" w:hAnsi="Arial" w:cs="Arial"/>
-                <w:b/>
-                <w:bCs/>
-                <w:color w:val="000000"/>
-                <w:sz w:val="14"/>
-                <w:szCs w:val="14"/>
-                <w:lang w:val="es-ES" w:eastAsia="es-ES"/>
-              </w:rPr>
-            </w:pPr>
-            <w:r>
-              <w:rPr>
-                <w:rFonts w:ascii="Arial" w:eastAsia="Times New Roman" w:hAnsi="Arial" w:cs="Arial"/>
-                <w:b/>
-                <w:bCs/>
-                <w:color w:val="000000"/>
-                <w:sz w:val="14"/>
-                <w:szCs w:val="14"/>
-                <w:lang w:val="es-ES" w:eastAsia="es-ES"/>
-              </w:rPr>
-              <w:t>Sub-</w:t>
-            </w:r>
-            <w:r>
-              <w:rPr>
-                <w:rFonts w:ascii="Arial" w:eastAsia="Times New Roman" w:hAnsi="Arial" w:cs="Arial"/>
-                <w:b/>
-                <w:bCs/>
-                <w:color w:val="000000"/>
-                <w:sz w:val="14"/>
-                <w:szCs w:val="14"/>
-                <w:lang w:val="es-ES" w:eastAsia="es-ES"/>
-              </w:rPr>
-              <w:t>Categoría</w:t>
-            </w:r>
-          </w:p>
-        </w:tc>
-        <w:tc>
-          <w:tcPr>
-            <w:tcW w:w="1818" w:type="pct"/>
+            <w:tcW w:w="950" w:type="pct"/>
             <w:tcBorders>
               <w:top w:val="single" w:sz="4" w:space="0" w:color="auto"/>
               <w:left w:val="nil"/>
@@ -2955,406 +3463,95 @@
                 <w:szCs w:val="14"/>
                 <w:lang w:val="es-ES" w:eastAsia="es-ES"/>
               </w:rPr>
-              <w:t>Actividad</w:t>
-            </w:r>
-          </w:p>
-        </w:tc>
-        <w:tc>
-          <w:tcPr>
-            <w:tcW w:w="311" w:type="pct"/>
-            <w:tcBorders>
-              <w:top w:val="nil"/>
-              <w:left w:val="nil"/>
-              <w:bottom w:val="single" w:sz="4" w:space="0" w:color="auto"/>
-              <w:right w:val="single" w:sz="4" w:space="0" w:color="auto"/>
-            </w:tcBorders>
-            <w:shd w:val="clear" w:color="auto" w:fill="83CAEB" w:themeFill="accent1" w:themeFillTint="66"/>
-            <w:noWrap/>
-            <w:vAlign w:val="center"/>
-            <w:hideMark/>
-          </w:tcPr>
-          <w:p>
-            <w:pPr>
-              <w:spacing w:after="0" w:line="240" w:lineRule="auto"/>
-              <w:rPr>
-                <w:rFonts w:ascii="Arial" w:eastAsia="Times New Roman" w:hAnsi="Arial" w:cs="Arial"/>
-                <w:b/>
-                <w:bCs/>
-                <w:color w:val="000000"/>
-                <w:sz w:val="14"/>
-                <w:szCs w:val="14"/>
-                <w:lang w:val="es-ES" w:eastAsia="es-ES"/>
-              </w:rPr>
-            </w:pPr>
-            <w:r>
-              <w:rPr>
-                <w:rFonts w:ascii="Arial" w:eastAsia="Times New Roman" w:hAnsi="Arial" w:cs="Arial"/>
-                <w:b/>
-                <w:bCs/>
-                <w:color w:val="000000"/>
-                <w:sz w:val="14"/>
-                <w:szCs w:val="14"/>
-                <w:lang w:val="es-ES" w:eastAsia="es-ES"/>
-              </w:rPr>
-              <w:t>Cantidad</w:t>
-            </w:r>
-          </w:p>
-        </w:tc>
-        <w:tc>
-          <w:tcPr>
-            <w:tcW w:w="277" w:type="pct"/>
-            <w:tcBorders>
-              <w:top w:val="single" w:sz="4" w:space="0" w:color="auto"/>
-              <w:left w:val="nil"/>
-              <w:bottom w:val="single" w:sz="4" w:space="0" w:color="auto"/>
-              <w:right w:val="single" w:sz="4" w:space="0" w:color="auto"/>
-            </w:tcBorders>
-            <w:shd w:val="clear" w:color="auto" w:fill="83CAEB" w:themeFill="accent1" w:themeFillTint="66"/>
-            <w:noWrap/>
-            <w:vAlign w:val="center"/>
-            <w:hideMark/>
-          </w:tcPr>
-          <w:p>
-            <w:pPr>
-              <w:spacing w:after="0" w:line="240" w:lineRule="auto"/>
-              <w:jc w:val="center"/>
-              <w:rPr>
-                <w:rFonts w:ascii="Arial" w:eastAsia="Times New Roman" w:hAnsi="Arial" w:cs="Arial"/>
-                <w:b/>
-                <w:bCs/>
-                <w:color w:val="000000"/>
-                <w:sz w:val="14"/>
-                <w:szCs w:val="14"/>
-                <w:lang w:val="es-ES" w:eastAsia="es-ES"/>
-              </w:rPr>
-            </w:pPr>
-            <w:r>
-              <w:rPr>
-                <w:rFonts w:ascii="Arial" w:eastAsia="Times New Roman" w:hAnsi="Arial" w:cs="Arial"/>
-                <w:b/>
-                <w:bCs/>
-                <w:color w:val="000000"/>
-                <w:sz w:val="14"/>
-                <w:szCs w:val="14"/>
-                <w:lang w:val="es-ES" w:eastAsia="es-ES"/>
-              </w:rPr>
-              <w:t>Razón</w:t>
-            </w:r>
-            <w:r>
-              <w:rPr>
-                <w:rFonts w:ascii="Arial" w:eastAsia="Times New Roman" w:hAnsi="Arial" w:cs="Arial"/>
-                <w:b/>
-                <w:bCs/>
-                <w:color w:val="000000"/>
-                <w:sz w:val="14"/>
-                <w:szCs w:val="14"/>
-                <w:lang w:val="es-ES" w:eastAsia="es-ES"/>
-              </w:rPr>
-              <w:t xml:space="preserve"> Social</w:t>
-            </w:r>
-          </w:p>
-        </w:tc>
-        <w:tc>
-          <w:tcPr>
-            <w:tcW w:w="1204" w:type="pct"/>
-            <w:gridSpan w:val="2"/>
-            <w:tcBorders>
-              <w:top w:val="single" w:sz="4" w:space="0" w:color="auto"/>
-              <w:left w:val="nil"/>
-              <w:bottom w:val="single" w:sz="4" w:space="0" w:color="auto"/>
-              <w:right w:val="single" w:sz="4" w:space="0" w:color="auto"/>
-            </w:tcBorders>
-            <w:shd w:val="clear" w:color="auto" w:fill="83CAEB" w:themeFill="accent1" w:themeFillTint="66"/>
-            <w:noWrap/>
-            <w:vAlign w:val="center"/>
-            <w:hideMark/>
-          </w:tcPr>
-          <w:p>
-            <w:pPr>
-              <w:spacing w:after="0" w:line="240" w:lineRule="auto"/>
-              <w:jc w:val="center"/>
-              <w:rPr>
-                <w:rFonts w:ascii="Arial" w:eastAsia="Times New Roman" w:hAnsi="Arial" w:cs="Arial"/>
-                <w:b/>
-                <w:bCs/>
-                <w:color w:val="000000"/>
-                <w:sz w:val="14"/>
-                <w:szCs w:val="14"/>
-                <w:lang w:val="es-ES" w:eastAsia="es-ES"/>
-              </w:rPr>
-            </w:pPr>
-            <w:r>
-              <w:rPr>
-                <w:rFonts w:ascii="Arial" w:eastAsia="Times New Roman" w:hAnsi="Arial" w:cs="Arial"/>
-                <w:b/>
-                <w:bCs/>
-                <w:color w:val="000000"/>
-                <w:sz w:val="14"/>
-                <w:szCs w:val="14"/>
-                <w:lang w:val="es-ES" w:eastAsia="es-ES"/>
-              </w:rPr>
-              <w:t>Referencia</w:t>
-            </w:r>
-          </w:p>
-        </w:tc>
-        <w:tc>
-          <w:tcPr>
-            <w:tcW w:w="700" w:type="pct"/>
-            <w:vMerge w:val="restart"/>
-            <w:tcBorders>
-              <w:top w:val="single" w:sz="4" w:space="0" w:color="auto"/>
-              <w:left w:val="single" w:sz="4" w:space="0" w:color="auto"/>
-              <w:bottom w:val="single" w:sz="8" w:space="0" w:color="000000"/>
-              <w:right w:val="single" w:sz="8" w:space="0" w:color="000000"/>
-            </w:tcBorders>
-            <w:shd w:val="clear" w:color="000000" w:fill="FFFFFF"/>
-            <w:noWrap/>
-            <w:vAlign w:val="center"/>
-            <w:hideMark/>
-          </w:tcPr>
-          <w:p>
-            <w:pPr>
-              <w:spacing w:after="0" w:line="240" w:lineRule="auto"/>
-              <w:jc w:val="center"/>
-              <w:rPr>
-                <w:rFonts w:ascii="Arial" w:eastAsia="Times New Roman" w:hAnsi="Arial" w:cs="Arial"/>
-                <w:color w:val="000000"/>
-                <w:sz w:val="14"/>
-                <w:szCs w:val="14"/>
-                <w:lang w:val="es-ES" w:eastAsia="es-ES"/>
-              </w:rPr>
-            </w:pPr>
-            <w:r>
-              <w:rPr>
-                <w:rFonts w:ascii="Arial" w:eastAsia="Times New Roman" w:hAnsi="Arial" w:cs="Arial"/>
-                <w:color w:val="000000"/>
-                <w:sz w:val="14"/>
-                <w:szCs w:val="14"/>
-                <w:lang w:val="es-ES" w:eastAsia="es-ES"/>
-              </w:rPr>
-              <w:t> </w:t>
+              <w:t>Responsable</w:t>
             </w:r>
           </w:p>
         </w:tc>
       </w:tr>
       <w:tr>
         <w:trPr>
-          <w:trHeight w:val="182"/>
+          <w:trHeight w:val="333"/>
         </w:trPr>
         <w:tc>
           <w:tcPr>
-            <w:tcW w:w="690" w:type="pct"/>
-            <w:tcBorders>
-              <w:top w:val="single" w:sz="4" w:space="0" w:color="auto"/>
-              <w:left w:val="single" w:sz="8" w:space="0" w:color="auto"/>
-              <w:bottom w:val="single" w:sz="8" w:space="0" w:color="auto"/>
-              <w:right w:val="single" w:sz="4" w:space="0" w:color="auto"/>
-            </w:tcBorders>
-            <w:shd w:val="clear" w:color="auto" w:fill="auto"/>
-            <w:noWrap/>
-            <w:vAlign w:val="center"/>
-            <w:hideMark/>
-          </w:tcPr>
-          <w:p>
-            <w:pPr>
-              <w:spacing w:after="0" w:line="240" w:lineRule="auto"/>
-              <w:jc w:val="center"/>
-              <w:rPr>
-                <w:rFonts w:ascii="Arial" w:eastAsia="Times New Roman" w:hAnsi="Arial" w:cs="Arial"/>
-                <w:color w:val="000000"/>
-                <w:sz w:val="14"/>
-                <w:szCs w:val="14"/>
-                <w:lang w:val="es-ES" w:eastAsia="es-ES"/>
-              </w:rPr>
-            </w:pPr>
-            <w:r>
-              <w:rPr>
-                <w:rFonts w:ascii="Arial" w:eastAsia="Times New Roman" w:hAnsi="Arial" w:cs="Arial"/>
-                <w:color w:val="000000"/>
-                <w:sz w:val="14"/>
-                <w:szCs w:val="14"/>
-                <w:lang w:val="es-ES" w:eastAsia="es-ES"/>
-              </w:rPr>
-              <w:t> </w:t>
-            </w:r>
-          </w:p>
-        </w:tc>
-        <w:tc>
-          <w:tcPr>
-            <w:tcW w:w="1818" w:type="pct"/>
-            <w:tcBorders>
-              <w:top w:val="single" w:sz="4" w:space="0" w:color="auto"/>
-              <w:left w:val="nil"/>
-              <w:bottom w:val="single" w:sz="8" w:space="0" w:color="auto"/>
-              <w:right w:val="single" w:sz="4" w:space="0" w:color="auto"/>
-            </w:tcBorders>
-            <w:shd w:val="clear" w:color="auto" w:fill="auto"/>
-            <w:noWrap/>
-            <w:vAlign w:val="center"/>
-            <w:hideMark/>
-          </w:tcPr>
-          <w:p>
-            <w:pPr>
-              <w:spacing w:after="0" w:line="240" w:lineRule="auto"/>
-              <w:jc w:val="center"/>
-              <w:rPr>
-                <w:rFonts w:ascii="Arial" w:eastAsia="Times New Roman" w:hAnsi="Arial" w:cs="Arial"/>
-                <w:color w:val="000000"/>
-                <w:sz w:val="14"/>
-                <w:szCs w:val="14"/>
-                <w:lang w:val="es-ES" w:eastAsia="es-ES"/>
-              </w:rPr>
-            </w:pPr>
-            <w:r>
-              <w:rPr>
-                <w:rFonts w:ascii="Arial" w:eastAsia="Times New Roman" w:hAnsi="Arial" w:cs="Arial"/>
-                <w:color w:val="000000"/>
-                <w:sz w:val="14"/>
-                <w:szCs w:val="14"/>
-                <w:lang w:val="es-ES" w:eastAsia="es-ES"/>
-              </w:rPr>
-              <w:t> </w:t>
-            </w:r>
-          </w:p>
-        </w:tc>
-        <w:tc>
-          <w:tcPr>
-            <w:tcW w:w="311" w:type="pct"/>
-            <w:tcBorders>
-              <w:top w:val="nil"/>
-              <w:left w:val="nil"/>
-              <w:bottom w:val="single" w:sz="8" w:space="0" w:color="auto"/>
-              <w:right w:val="single" w:sz="4" w:space="0" w:color="auto"/>
-            </w:tcBorders>
-            <w:shd w:val="clear" w:color="auto" w:fill="auto"/>
-            <w:noWrap/>
-            <w:vAlign w:val="center"/>
-            <w:hideMark/>
-          </w:tcPr>
-          <w:p>
-            <w:pPr>
-              <w:spacing w:after="0" w:line="240" w:lineRule="auto"/>
-              <w:rPr>
-                <w:rFonts w:ascii="Arial" w:eastAsia="Times New Roman" w:hAnsi="Arial" w:cs="Arial"/>
-                <w:color w:val="000000"/>
-                <w:sz w:val="14"/>
-                <w:szCs w:val="14"/>
-                <w:lang w:val="es-ES" w:eastAsia="es-ES"/>
-              </w:rPr>
-            </w:pPr>
-            <w:r>
-              <w:rPr>
-                <w:rFonts w:ascii="Arial" w:eastAsia="Times New Roman" w:hAnsi="Arial" w:cs="Arial"/>
-                <w:color w:val="000000"/>
-                <w:sz w:val="14"/>
-                <w:szCs w:val="14"/>
-                <w:lang w:val="es-ES" w:eastAsia="es-ES"/>
-              </w:rPr>
-              <w:t> </w:t>
-            </w:r>
-          </w:p>
-        </w:tc>
-        <w:tc>
-          <w:tcPr>
-            <w:tcW w:w="277" w:type="pct"/>
-            <w:tcBorders>
-              <w:top w:val="single" w:sz="4" w:space="0" w:color="auto"/>
-              <w:left w:val="nil"/>
-              <w:bottom w:val="single" w:sz="8" w:space="0" w:color="auto"/>
-              <w:right w:val="single" w:sz="4" w:space="0" w:color="auto"/>
-            </w:tcBorders>
-            <w:shd w:val="clear" w:color="auto" w:fill="auto"/>
-            <w:noWrap/>
-            <w:vAlign w:val="center"/>
-            <w:hideMark/>
-          </w:tcPr>
-          <w:p>
-            <w:pPr>
-              <w:spacing w:after="0" w:line="240" w:lineRule="auto"/>
-              <w:jc w:val="center"/>
-              <w:rPr>
-                <w:rFonts w:ascii="Arial" w:eastAsia="Times New Roman" w:hAnsi="Arial" w:cs="Arial"/>
-                <w:color w:val="000000"/>
-                <w:sz w:val="14"/>
-                <w:szCs w:val="14"/>
-                <w:lang w:val="es-ES" w:eastAsia="es-ES"/>
-              </w:rPr>
-            </w:pPr>
-            <w:r>
-              <w:rPr>
-                <w:rFonts w:ascii="Arial" w:eastAsia="Times New Roman" w:hAnsi="Arial" w:cs="Arial"/>
-                <w:color w:val="000000"/>
-                <w:sz w:val="14"/>
-                <w:szCs w:val="14"/>
-                <w:lang w:val="es-ES" w:eastAsia="es-ES"/>
-              </w:rPr>
-              <w:t> </w:t>
-            </w:r>
-          </w:p>
-        </w:tc>
-        <w:tc>
-          <w:tcPr>
-            <w:tcW w:w="1204" w:type="pct"/>
-            <w:gridSpan w:val="2"/>
-            <w:tcBorders>
-              <w:top w:val="single" w:sz="4" w:space="0" w:color="auto"/>
-              <w:left w:val="nil"/>
-              <w:bottom w:val="single" w:sz="8" w:space="0" w:color="auto"/>
-              <w:right w:val="single" w:sz="4" w:space="0" w:color="auto"/>
-            </w:tcBorders>
-            <w:shd w:val="clear" w:color="auto" w:fill="auto"/>
-            <w:noWrap/>
-            <w:vAlign w:val="center"/>
-            <w:hideMark/>
-          </w:tcPr>
-          <w:p>
-            <w:pPr>
-              <w:spacing w:after="0" w:line="240" w:lineRule="auto"/>
-              <w:jc w:val="center"/>
-              <w:rPr>
-                <w:rFonts w:ascii="Arial" w:eastAsia="Times New Roman" w:hAnsi="Arial" w:cs="Arial"/>
-                <w:color w:val="000000"/>
-                <w:sz w:val="14"/>
-                <w:szCs w:val="14"/>
-                <w:lang w:val="es-ES" w:eastAsia="es-ES"/>
-              </w:rPr>
-            </w:pPr>
-            <w:r>
-              <w:rPr>
-                <w:rFonts w:ascii="Arial" w:eastAsia="Times New Roman" w:hAnsi="Arial" w:cs="Arial"/>
-                <w:color w:val="000000"/>
-                <w:sz w:val="14"/>
-                <w:szCs w:val="14"/>
-                <w:lang w:val="es-ES" w:eastAsia="es-ES"/>
-              </w:rPr>
-              <w:t> </w:t>
-            </w:r>
-          </w:p>
-        </w:tc>
-        <w:tc>
-          <w:tcPr>
-            <w:tcW w:w="700" w:type="pct"/>
-            <w:vMerge/>
+            <w:tcW w:w="4050" w:type="pct"/>
+            <w:gridSpan w:val="5"/>
             <w:tcBorders>
               <w:top w:val="single" w:sz="4" w:space="0" w:color="auto"/>
               <w:left w:val="single" w:sz="4" w:space="0" w:color="auto"/>
-              <w:bottom w:val="single" w:sz="8" w:space="0" w:color="000000"/>
-              <w:right w:val="single" w:sz="8" w:space="0" w:color="000000"/>
-            </w:tcBorders>
-            <w:vAlign w:val="center"/>
-            <w:hideMark/>
-          </w:tcPr>
-          <w:p>
-            <w:pPr>
-              <w:spacing w:after="0" w:line="240" w:lineRule="auto"/>
-              <w:rPr>
-                <w:rFonts w:ascii="Arial" w:eastAsia="Times New Roman" w:hAnsi="Arial" w:cs="Arial"/>
-                <w:color w:val="000000"/>
-                <w:sz w:val="14"/>
-                <w:szCs w:val="14"/>
-                <w:lang w:val="es-ES" w:eastAsia="es-ES"/>
-              </w:rPr>
-            </w:pPr>
+              <w:bottom w:val="single" w:sz="4" w:space="0" w:color="auto"/>
+              <w:right w:val="single" w:sz="4" w:space="0" w:color="auto"/>
+            </w:tcBorders>
+            <w:shd w:val="clear" w:color="auto" w:fill="83CAEB" w:themeFill="accent1" w:themeFillTint="66"/>
+            <w:noWrap/>
+          </w:tcPr>
+          <w:p>
+            <w:pPr>
+              <w:spacing w:after="0" w:line="240" w:lineRule="auto"/>
+              <w:jc w:val="center"/>
+              <w:rPr>
+                <w:rFonts w:ascii="Arial" w:eastAsia="Times New Roman" w:hAnsi="Arial" w:cs="Arial"/>
+                <w:b/>
+                <w:bCs/>
+                <w:color w:val="000000"/>
+                <w:sz w:val="4"/>
+                <w:szCs w:val="4"/>
+                <w:lang w:val="es-ES" w:eastAsia="es-ES"/>
+              </w:rPr>
+            </w:pPr>
+          </w:p>
+          <w:p>
+            <w:pPr>
+              <w:spacing w:after="0" w:line="240" w:lineRule="auto"/>
+              <w:jc w:val="center"/>
+              <w:rPr>
+                <w:rFonts w:ascii="Arial" w:eastAsia="Times New Roman" w:hAnsi="Arial" w:cs="Arial"/>
+                <w:b/>
+                <w:bCs/>
+                <w:color w:val="000000"/>
+                <w:sz w:val="18"/>
+                <w:szCs w:val="18"/>
+                <w:lang w:val="es-ES" w:eastAsia="es-ES"/>
+              </w:rPr>
+            </w:pPr>
+          </w:p>
+        </w:tc>
+        <w:tc>
+          <w:tcPr>
+            <w:tcW w:w="950" w:type="pct"/>
+            <w:tcBorders>
+              <w:top w:val="single" w:sz="4" w:space="0" w:color="auto"/>
+              <w:left w:val="single" w:sz="4" w:space="0" w:color="auto"/>
+              <w:bottom w:val="single" w:sz="4" w:space="0" w:color="auto"/>
+              <w:right w:val="single" w:sz="4" w:space="0" w:color="auto"/>
+            </w:tcBorders>
+            <w:shd w:val="clear" w:color="000000" w:fill="FFFFFF"/>
+            <w:noWrap/>
+            <w:vAlign w:val="center"/>
+            <w:hideMark/>
+          </w:tcPr>
+          <w:p>
+            <w:pPr>
+              <w:spacing w:after="0" w:line="240" w:lineRule="auto"/>
+              <w:jc w:val="center"/>
+              <w:rPr>
+                <w:rFonts w:ascii="Arial" w:eastAsia="Times New Roman" w:hAnsi="Arial" w:cs="Arial"/>
+                <w:color w:val="000000"/>
+                <w:sz w:val="14"/>
+                <w:szCs w:val="14"/>
+                <w:lang w:val="es-ES" w:eastAsia="es-ES"/>
+              </w:rPr>
+            </w:pPr>
+            <w:r>
+              <w:rPr>
+                <w:rFonts w:ascii="Arial" w:eastAsia="Times New Roman" w:hAnsi="Arial" w:cs="Arial"/>
+                <w:color w:val="000000"/>
+                <w:sz w:val="14"/>
+                <w:szCs w:val="14"/>
+                <w:lang w:val="es-ES" w:eastAsia="es-ES"/>
+              </w:rPr>
+              <w:t> </w:t>
+            </w:r>
           </w:p>
         </w:tc>
       </w:tr>
@@ -3512,6 +3709,48 @@
             <w:r>
               <w:rPr>
                 <w:rFonts w:ascii="Arial" w:eastAsia="Times New Roman" w:hAnsi="Arial" w:cs="Arial"/>
+                <w:color w:val="000000"/>
+                <w:sz w:val="14"/>
+                <w:szCs w:val="14"/>
+                <w:lang w:val="es-ES" w:eastAsia="es-ES"/>
+              </w:rPr>
+              <w:t>${</w:t>
+            </w:r>
+            <w:proofErr w:type="spellStart"/>
+            <w:r>
+              <w:rPr>
+                <w:rFonts w:ascii="Arial" w:eastAsia="Times New Roman" w:hAnsi="Arial" w:cs="Arial"/>
+                <w:color w:val="000000"/>
+                <w:sz w:val="14"/>
+                <w:szCs w:val="14"/>
+                <w:lang w:val="es-ES" w:eastAsia="es-ES"/>
+              </w:rPr>
+              <w:t>estado_servicio</w:t>
+            </w:r>
+            <w:proofErr w:type="spellEnd"/>
+            <w:r>
+              <w:rPr>
+                <w:rFonts w:ascii="Arial" w:eastAsia="Times New Roman" w:hAnsi="Arial" w:cs="Arial"/>
+                <w:color w:val="000000"/>
+                <w:sz w:val="14"/>
+                <w:szCs w:val="14"/>
+                <w:lang w:val="es-ES" w:eastAsia="es-ES"/>
+              </w:rPr>
+              <w:t>}</w:t>
+            </w:r>
+            <w:r>
+              <w:rPr>
+                <w:rFonts w:ascii="Arial" w:eastAsia="Times New Roman" w:hAnsi="Arial" w:cs="Arial"/>
+                <w:color w:val="000000"/>
+                <w:sz w:val="14"/>
+                <w:szCs w:val="14"/>
+                <w:lang w:val="es-ES" w:eastAsia="es-ES"/>
+              </w:rPr>
+              <w:t> </w:t>
+            </w:r>
+            <w:r>
+              <w:rPr>
+                <w:rFonts w:ascii="Arial" w:eastAsia="Times New Roman" w:hAnsi="Arial" w:cs="Arial"/>
                 <w:b/>
                 <w:bCs/>
                 <w:color w:val="000000"/>
@@ -3812,14 +4051,34 @@
             <w:r>
               <w:rPr>
                 <w:rFonts w:ascii="Arial" w:eastAsia="Times New Roman" w:hAnsi="Arial" w:cs="Arial"/>
-                <w:b/>
-                <w:bCs/>
-                <w:color w:val="000000"/>
-                <w:sz w:val="14"/>
-                <w:szCs w:val="14"/>
-                <w:lang w:val="es-ES" w:eastAsia="es-ES"/>
-              </w:rPr>
-              <w:t> </w:t>
+                <w:color w:val="000000"/>
+                <w:sz w:val="14"/>
+                <w:szCs w:val="14"/>
+                <w:lang w:val="es-ES" w:eastAsia="es-ES"/>
+              </w:rPr>
+              <w:t>${</w:t>
+            </w:r>
+            <w:proofErr w:type="spellStart"/>
+            <w:r>
+              <w:rPr>
+                <w:rFonts w:ascii="Arial" w:eastAsia="Times New Roman" w:hAnsi="Arial" w:cs="Arial"/>
+                <w:color w:val="000000"/>
+                <w:sz w:val="14"/>
+                <w:szCs w:val="14"/>
+                <w:lang w:val="es-ES" w:eastAsia="es-ES"/>
+              </w:rPr>
+              <w:t>pavimentacion</w:t>
+            </w:r>
+            <w:proofErr w:type="spellEnd"/>
+            <w:r>
+              <w:rPr>
+                <w:rFonts w:ascii="Arial" w:eastAsia="Times New Roman" w:hAnsi="Arial" w:cs="Arial"/>
+                <w:color w:val="000000"/>
+                <w:sz w:val="14"/>
+                <w:szCs w:val="14"/>
+                <w:lang w:val="es-ES" w:eastAsia="es-ES"/>
+              </w:rPr>
+              <w:t>}</w:t>
             </w:r>
           </w:p>
         </w:tc>
@@ -3854,14 +4113,32 @@
             <w:r>
               <w:rPr>
                 <w:rFonts w:ascii="Arial" w:eastAsia="Times New Roman" w:hAnsi="Arial" w:cs="Arial"/>
-                <w:b/>
-                <w:bCs/>
-                <w:color w:val="000000"/>
-                <w:sz w:val="14"/>
-                <w:szCs w:val="14"/>
-                <w:lang w:val="es-ES" w:eastAsia="es-ES"/>
-              </w:rPr>
-              <w:t> </w:t>
+                <w:color w:val="000000"/>
+                <w:sz w:val="14"/>
+                <w:szCs w:val="14"/>
+                <w:lang w:val="es-ES" w:eastAsia="es-ES"/>
+              </w:rPr>
+              <w:t>${</w:t>
+            </w:r>
+            <w:r>
+              <w:rPr>
+                <w:rFonts w:ascii="Arial" w:eastAsia="Times New Roman" w:hAnsi="Arial" w:cs="Arial"/>
+                <w:color w:val="000000"/>
+                <w:sz w:val="14"/>
+                <w:szCs w:val="14"/>
+                <w:lang w:val="es-ES" w:eastAsia="es-ES"/>
+              </w:rPr>
+              <w:t>vereda</w:t>
+            </w:r>
+            <w:r>
+              <w:rPr>
+                <w:rFonts w:ascii="Arial" w:eastAsia="Times New Roman" w:hAnsi="Arial" w:cs="Arial"/>
+                <w:color w:val="000000"/>
+                <w:sz w:val="14"/>
+                <w:szCs w:val="14"/>
+                <w:lang w:val="es-ES" w:eastAsia="es-ES"/>
+              </w:rPr>
+              <w:t>}</w:t>
             </w:r>
           </w:p>
         </w:tc>
@@ -4267,6 +4544,38 @@
               </w:rPr>
               <w:t> </w:t>
             </w:r>
+            <w:r>
+              <w:rPr>
+                <w:rFonts w:ascii="Arial" w:eastAsia="Times New Roman" w:hAnsi="Arial" w:cs="Arial"/>
+                <w:color w:val="000000"/>
+                <w:sz w:val="14"/>
+                <w:szCs w:val="14"/>
+                <w:lang w:val="es-ES" w:eastAsia="es-ES"/>
+              </w:rPr>
+              <w:t>${</w:t>
+            </w:r>
+            <w:proofErr w:type="spellStart"/>
+            <w:r>
+              <w:rPr>
+                <w:rFonts w:ascii="Arial" w:eastAsia="Times New Roman" w:hAnsi="Arial" w:cs="Arial"/>
+                <w:color w:val="000000"/>
+                <w:sz w:val="14"/>
+                <w:szCs w:val="14"/>
+                <w:lang w:val="es-ES" w:eastAsia="es-ES"/>
+              </w:rPr>
+              <w:t>diametro</w:t>
+            </w:r>
+            <w:proofErr w:type="spellEnd"/>
+            <w:r>
+              <w:rPr>
+                <w:rFonts w:ascii="Arial" w:eastAsia="Times New Roman" w:hAnsi="Arial" w:cs="Arial"/>
+                <w:color w:val="000000"/>
+                <w:sz w:val="14"/>
+                <w:szCs w:val="14"/>
+                <w:lang w:val="es-ES" w:eastAsia="es-ES"/>
+              </w:rPr>
+              <w:t>}</w:t>
+            </w:r>
           </w:p>
         </w:tc>
         <w:tc>
@@ -4309,6 +4618,38 @@
               </w:rPr>
               <w:t> </w:t>
             </w:r>
+            <w:r>
+              <w:rPr>
+                <w:rFonts w:ascii="Arial" w:eastAsia="Times New Roman" w:hAnsi="Arial" w:cs="Arial"/>
+                <w:color w:val="000000"/>
+                <w:sz w:val="14"/>
+                <w:szCs w:val="14"/>
+                <w:lang w:val="es-ES" w:eastAsia="es-ES"/>
+              </w:rPr>
+              <w:t>${</w:t>
+            </w:r>
+            <w:proofErr w:type="spellStart"/>
+            <w:r>
+              <w:rPr>
+                <w:rFonts w:ascii="Arial" w:eastAsia="Times New Roman" w:hAnsi="Arial" w:cs="Arial"/>
+                <w:color w:val="000000"/>
+                <w:sz w:val="14"/>
+                <w:szCs w:val="14"/>
+                <w:lang w:val="es-ES" w:eastAsia="es-ES"/>
+              </w:rPr>
+              <w:t>tipomaterial</w:t>
+            </w:r>
+            <w:proofErr w:type="spellEnd"/>
+            <w:r>
+              <w:rPr>
+                <w:rFonts w:ascii="Arial" w:eastAsia="Times New Roman" w:hAnsi="Arial" w:cs="Arial"/>
+                <w:color w:val="000000"/>
+                <w:sz w:val="14"/>
+                <w:szCs w:val="14"/>
+                <w:lang w:val="es-ES" w:eastAsia="es-ES"/>
+              </w:rPr>
+              <w:t>}</w:t>
+            </w:r>
           </w:p>
         </w:tc>
         <w:tc>
@@ -4342,14 +4683,34 @@
             <w:r>
               <w:rPr>
                 <w:rFonts w:ascii="Arial" w:eastAsia="Times New Roman" w:hAnsi="Arial" w:cs="Arial"/>
-                <w:b/>
-                <w:bCs/>
-                <w:color w:val="000000"/>
-                <w:sz w:val="14"/>
-                <w:szCs w:val="14"/>
-                <w:lang w:val="es-ES" w:eastAsia="es-ES"/>
-              </w:rPr>
-              <w:t> </w:t>
+                <w:color w:val="000000"/>
+                <w:sz w:val="14"/>
+                <w:szCs w:val="14"/>
+                <w:lang w:val="es-ES" w:eastAsia="es-ES"/>
+              </w:rPr>
+              <w:t>${</w:t>
+            </w:r>
+            <w:proofErr w:type="spellStart"/>
+            <w:r>
+              <w:rPr>
+                <w:rFonts w:ascii="Arial" w:eastAsia="Times New Roman" w:hAnsi="Arial" w:cs="Arial"/>
+                <w:color w:val="000000"/>
+                <w:sz w:val="14"/>
+                <w:szCs w:val="14"/>
+                <w:lang w:val="es-ES" w:eastAsia="es-ES"/>
+              </w:rPr>
+              <w:t>tipoingreso</w:t>
+            </w:r>
+            <w:proofErr w:type="spellEnd"/>
+            <w:r>
+              <w:rPr>
+                <w:rFonts w:ascii="Arial" w:eastAsia="Times New Roman" w:hAnsi="Arial" w:cs="Arial"/>
+                <w:color w:val="000000"/>
+                <w:sz w:val="14"/>
+                <w:szCs w:val="14"/>
+                <w:lang w:val="es-ES" w:eastAsia="es-ES"/>
+              </w:rPr>
+              <w:t>}</w:t>
             </w:r>
           </w:p>
         </w:tc>
@@ -4384,14 +4745,34 @@
             <w:r>
               <w:rPr>
                 <w:rFonts w:ascii="Arial" w:eastAsia="Times New Roman" w:hAnsi="Arial" w:cs="Arial"/>
-                <w:b/>
-                <w:bCs/>
-                <w:color w:val="000000"/>
-                <w:sz w:val="14"/>
-                <w:szCs w:val="14"/>
-                <w:lang w:val="es-ES" w:eastAsia="es-ES"/>
-              </w:rPr>
-              <w:t> </w:t>
+                <w:color w:val="000000"/>
+                <w:sz w:val="14"/>
+                <w:szCs w:val="14"/>
+                <w:lang w:val="es-ES" w:eastAsia="es-ES"/>
+              </w:rPr>
+              <w:t>${</w:t>
+            </w:r>
+            <w:proofErr w:type="spellStart"/>
+            <w:r>
+              <w:rPr>
+                <w:rFonts w:ascii="Arial" w:eastAsia="Times New Roman" w:hAnsi="Arial" w:cs="Arial"/>
+                <w:color w:val="000000"/>
+                <w:sz w:val="14"/>
+                <w:szCs w:val="14"/>
+                <w:lang w:val="es-ES" w:eastAsia="es-ES"/>
+              </w:rPr>
+              <w:t>materialcaja</w:t>
+            </w:r>
+            <w:proofErr w:type="spellEnd"/>
+            <w:r>
+              <w:rPr>
+                <w:rFonts w:ascii="Arial" w:eastAsia="Times New Roman" w:hAnsi="Arial" w:cs="Arial"/>
+                <w:color w:val="000000"/>
+                <w:sz w:val="14"/>
+                <w:szCs w:val="14"/>
+                <w:lang w:val="es-ES" w:eastAsia="es-ES"/>
+              </w:rPr>
+              <w:t>}</w:t>
             </w:r>
           </w:p>
         </w:tc>
@@ -4426,14 +4807,34 @@
             <w:r>
               <w:rPr>
                 <w:rFonts w:ascii="Arial" w:eastAsia="Times New Roman" w:hAnsi="Arial" w:cs="Arial"/>
-                <w:b/>
-                <w:bCs/>
-                <w:color w:val="000000"/>
-                <w:sz w:val="14"/>
-                <w:szCs w:val="14"/>
-                <w:lang w:val="es-ES" w:eastAsia="es-ES"/>
-              </w:rPr>
-              <w:t> </w:t>
+                <w:color w:val="000000"/>
+                <w:sz w:val="14"/>
+                <w:szCs w:val="14"/>
+                <w:lang w:val="es-ES" w:eastAsia="es-ES"/>
+              </w:rPr>
+              <w:t>${</w:t>
+            </w:r>
+            <w:proofErr w:type="spellStart"/>
+            <w:r>
+              <w:rPr>
+                <w:rFonts w:ascii="Arial" w:eastAsia="Times New Roman" w:hAnsi="Arial" w:cs="Arial"/>
+                <w:color w:val="000000"/>
+                <w:sz w:val="14"/>
+                <w:szCs w:val="14"/>
+                <w:lang w:val="es-ES" w:eastAsia="es-ES"/>
+              </w:rPr>
+              <w:t>localizacioncaja</w:t>
+            </w:r>
+            <w:proofErr w:type="spellEnd"/>
+            <w:r>
+              <w:rPr>
+                <w:rFonts w:ascii="Arial" w:eastAsia="Times New Roman" w:hAnsi="Arial" w:cs="Arial"/>
+                <w:color w:val="000000"/>
+                <w:sz w:val="14"/>
+                <w:szCs w:val="14"/>
+                <w:lang w:val="es-ES" w:eastAsia="es-ES"/>
+              </w:rPr>
+              <w:t>}</w:t>
             </w:r>
           </w:p>
         </w:tc>
@@ -4809,6 +5210,38 @@
               </w:rPr>
               <w:t> </w:t>
             </w:r>
+            <w:r>
+              <w:rPr>
+                <w:rFonts w:ascii="Arial" w:eastAsia="Times New Roman" w:hAnsi="Arial" w:cs="Arial"/>
+                <w:color w:val="000000"/>
+                <w:sz w:val="14"/>
+                <w:szCs w:val="14"/>
+                <w:lang w:val="es-ES" w:eastAsia="es-ES"/>
+              </w:rPr>
+              <w:t>${</w:t>
+            </w:r>
+            <w:proofErr w:type="spellStart"/>
+            <w:r>
+              <w:rPr>
+                <w:rFonts w:ascii="Arial" w:eastAsia="Times New Roman" w:hAnsi="Arial" w:cs="Arial"/>
+                <w:color w:val="000000"/>
+                <w:sz w:val="14"/>
+                <w:szCs w:val="14"/>
+                <w:lang w:val="es-ES" w:eastAsia="es-ES"/>
+              </w:rPr>
+              <w:t>estadocaja</w:t>
+            </w:r>
+            <w:proofErr w:type="spellEnd"/>
+            <w:r>
+              <w:rPr>
+                <w:rFonts w:ascii="Arial" w:eastAsia="Times New Roman" w:hAnsi="Arial" w:cs="Arial"/>
+                <w:color w:val="000000"/>
+                <w:sz w:val="14"/>
+                <w:szCs w:val="14"/>
+                <w:lang w:val="es-ES" w:eastAsia="es-ES"/>
+              </w:rPr>
+              <w:t>}</w:t>
+            </w:r>
           </w:p>
         </w:tc>
         <w:tc>
@@ -4842,14 +5275,34 @@
             <w:r>
               <w:rPr>
                 <w:rFonts w:ascii="Arial" w:eastAsia="Times New Roman" w:hAnsi="Arial" w:cs="Arial"/>
-                <w:b/>
-                <w:bCs/>
-                <w:color w:val="000000"/>
-                <w:sz w:val="14"/>
-                <w:szCs w:val="14"/>
-                <w:lang w:val="es-ES" w:eastAsia="es-ES"/>
-              </w:rPr>
-              <w:t> </w:t>
+                <w:color w:val="000000"/>
+                <w:sz w:val="14"/>
+                <w:szCs w:val="14"/>
+                <w:lang w:val="es-ES" w:eastAsia="es-ES"/>
+              </w:rPr>
+              <w:t>${</w:t>
+            </w:r>
+            <w:proofErr w:type="spellStart"/>
+            <w:r>
+              <w:rPr>
+                <w:rFonts w:ascii="Arial" w:eastAsia="Times New Roman" w:hAnsi="Arial" w:cs="Arial"/>
+                <w:color w:val="000000"/>
+                <w:sz w:val="14"/>
+                <w:szCs w:val="14"/>
+                <w:lang w:val="es-ES" w:eastAsia="es-ES"/>
+              </w:rPr>
+              <w:t>materialtapa</w:t>
+            </w:r>
+            <w:proofErr w:type="spellEnd"/>
+            <w:r>
+              <w:rPr>
+                <w:rFonts w:ascii="Arial" w:eastAsia="Times New Roman" w:hAnsi="Arial" w:cs="Arial"/>
+                <w:color w:val="000000"/>
+                <w:sz w:val="14"/>
+                <w:szCs w:val="14"/>
+                <w:lang w:val="es-ES" w:eastAsia="es-ES"/>
+              </w:rPr>
+              <w:t>}</w:t>
             </w:r>
           </w:p>
         </w:tc>
@@ -4884,14 +5337,34 @@
             <w:r>
               <w:rPr>
                 <w:rFonts w:ascii="Arial" w:eastAsia="Times New Roman" w:hAnsi="Arial" w:cs="Arial"/>
-                <w:b/>
-                <w:bCs/>
-                <w:color w:val="000000"/>
-                <w:sz w:val="14"/>
-                <w:szCs w:val="14"/>
-                <w:lang w:val="es-ES" w:eastAsia="es-ES"/>
-              </w:rPr>
-              <w:t> </w:t>
+                <w:color w:val="000000"/>
+                <w:sz w:val="14"/>
+                <w:szCs w:val="14"/>
+                <w:lang w:val="es-ES" w:eastAsia="es-ES"/>
+              </w:rPr>
+              <w:t>${</w:t>
+            </w:r>
+            <w:proofErr w:type="spellStart"/>
+            <w:r>
+              <w:rPr>
+                <w:rFonts w:ascii="Arial" w:eastAsia="Times New Roman" w:hAnsi="Arial" w:cs="Arial"/>
+                <w:color w:val="000000"/>
+                <w:sz w:val="14"/>
+                <w:szCs w:val="14"/>
+                <w:lang w:val="es-ES" w:eastAsia="es-ES"/>
+              </w:rPr>
+              <w:t>estadotapa</w:t>
+            </w:r>
+            <w:proofErr w:type="spellEnd"/>
+            <w:r>
+              <w:rPr>
+                <w:rFonts w:ascii="Arial" w:eastAsia="Times New Roman" w:hAnsi="Arial" w:cs="Arial"/>
+                <w:color w:val="000000"/>
+                <w:sz w:val="14"/>
+                <w:szCs w:val="14"/>
+                <w:lang w:val="es-ES" w:eastAsia="es-ES"/>
+              </w:rPr>
+              <w:t>}</w:t>
             </w:r>
           </w:p>
         </w:tc>
@@ -4926,14 +5399,32 @@
             <w:r>
               <w:rPr>
                 <w:rFonts w:ascii="Arial" w:eastAsia="Times New Roman" w:hAnsi="Arial" w:cs="Arial"/>
-                <w:b/>
-                <w:bCs/>
-                <w:color w:val="000000"/>
-                <w:sz w:val="14"/>
-                <w:szCs w:val="14"/>
-                <w:lang w:val="es-ES" w:eastAsia="es-ES"/>
-              </w:rPr>
-              <w:t> </w:t>
+                <w:color w:val="000000"/>
+                <w:sz w:val="14"/>
+                <w:szCs w:val="14"/>
+                <w:lang w:val="es-ES" w:eastAsia="es-ES"/>
+              </w:rPr>
+              <w:t>${</w:t>
+            </w:r>
+            <w:r>
+              <w:rPr>
+                <w:rFonts w:ascii="Arial" w:eastAsia="Times New Roman" w:hAnsi="Arial" w:cs="Arial"/>
+                <w:color w:val="000000"/>
+                <w:sz w:val="14"/>
+                <w:szCs w:val="14"/>
+                <w:lang w:val="es-ES" w:eastAsia="es-ES"/>
+              </w:rPr>
+              <w:t>llaves</w:t>
+            </w:r>
+            <w:r>
+              <w:rPr>
+                <w:rFonts w:ascii="Arial" w:eastAsia="Times New Roman" w:hAnsi="Arial" w:cs="Arial"/>
+                <w:color w:val="000000"/>
+                <w:sz w:val="14"/>
+                <w:szCs w:val="14"/>
+                <w:lang w:val="es-ES" w:eastAsia="es-ES"/>
+              </w:rPr>
+              <w:t>}</w:t>
             </w:r>
           </w:p>
         </w:tc>
@@ -4968,14 +5459,34 @@
             <w:r>
               <w:rPr>
                 <w:rFonts w:ascii="Arial" w:eastAsia="Times New Roman" w:hAnsi="Arial" w:cs="Arial"/>
-                <w:b/>
-                <w:bCs/>
-                <w:color w:val="000000"/>
-                <w:sz w:val="14"/>
-                <w:szCs w:val="14"/>
-                <w:lang w:val="es-ES" w:eastAsia="es-ES"/>
-              </w:rPr>
-              <w:t> </w:t>
+                <w:color w:val="000000"/>
+                <w:sz w:val="14"/>
+                <w:szCs w:val="14"/>
+                <w:lang w:val="es-ES" w:eastAsia="es-ES"/>
+              </w:rPr>
+              <w:t>${</w:t>
+            </w:r>
+            <w:proofErr w:type="spellStart"/>
+            <w:r>
+              <w:rPr>
+                <w:rFonts w:ascii="Arial" w:eastAsia="Times New Roman" w:hAnsi="Arial" w:cs="Arial"/>
+                <w:color w:val="000000"/>
+                <w:sz w:val="14"/>
+                <w:szCs w:val="14"/>
+                <w:lang w:val="es-ES" w:eastAsia="es-ES"/>
+              </w:rPr>
+              <w:t>posicionmedidor</w:t>
+            </w:r>
+            <w:proofErr w:type="spellEnd"/>
+            <w:r>
+              <w:rPr>
+                <w:rFonts w:ascii="Arial" w:eastAsia="Times New Roman" w:hAnsi="Arial" w:cs="Arial"/>
+                <w:color w:val="000000"/>
+                <w:sz w:val="14"/>
+                <w:szCs w:val="14"/>
+                <w:lang w:val="es-ES" w:eastAsia="es-ES"/>
+              </w:rPr>
+              <w:t>}</w:t>
             </w:r>
           </w:p>
         </w:tc>
@@ -5340,6 +5851,38 @@
               </w:rPr>
               <w:t> </w:t>
             </w:r>
+            <w:r>
+              <w:rPr>
+                <w:rFonts w:ascii="Arial" w:eastAsia="Times New Roman" w:hAnsi="Arial" w:cs="Arial"/>
+                <w:color w:val="000000"/>
+                <w:sz w:val="14"/>
+                <w:szCs w:val="14"/>
+                <w:lang w:val="es-ES" w:eastAsia="es-ES"/>
+              </w:rPr>
+              <w:t>${</w:t>
+            </w:r>
+            <w:proofErr w:type="spellStart"/>
+            <w:r>
+              <w:rPr>
+                <w:rFonts w:ascii="Arial" w:eastAsia="Times New Roman" w:hAnsi="Arial" w:cs="Arial"/>
+                <w:color w:val="000000"/>
+                <w:sz w:val="14"/>
+                <w:szCs w:val="14"/>
+                <w:lang w:val="es-ES" w:eastAsia="es-ES"/>
+              </w:rPr>
+              <w:t>tipocorte</w:t>
+            </w:r>
+            <w:proofErr w:type="spellEnd"/>
+            <w:r>
+              <w:rPr>
+                <w:rFonts w:ascii="Arial" w:eastAsia="Times New Roman" w:hAnsi="Arial" w:cs="Arial"/>
+                <w:color w:val="000000"/>
+                <w:sz w:val="14"/>
+                <w:szCs w:val="14"/>
+                <w:lang w:val="es-ES" w:eastAsia="es-ES"/>
+              </w:rPr>
+              <w:t>}</w:t>
+            </w:r>
           </w:p>
         </w:tc>
         <w:tc>
@@ -5373,14 +5916,34 @@
             <w:r>
               <w:rPr>
                 <w:rFonts w:ascii="Arial" w:eastAsia="Times New Roman" w:hAnsi="Arial" w:cs="Arial"/>
-                <w:b/>
-                <w:bCs/>
-                <w:color w:val="000000"/>
-                <w:sz w:val="14"/>
-                <w:szCs w:val="14"/>
-                <w:lang w:val="es-ES" w:eastAsia="es-ES"/>
-              </w:rPr>
-              <w:t> </w:t>
+                <w:color w:val="000000"/>
+                <w:sz w:val="14"/>
+                <w:szCs w:val="14"/>
+                <w:lang w:val="es-ES" w:eastAsia="es-ES"/>
+              </w:rPr>
+              <w:t>${</w:t>
+            </w:r>
+            <w:proofErr w:type="spellStart"/>
+            <w:r>
+              <w:rPr>
+                <w:rFonts w:ascii="Arial" w:eastAsia="Times New Roman" w:hAnsi="Arial" w:cs="Arial"/>
+                <w:color w:val="000000"/>
+                <w:sz w:val="14"/>
+                <w:szCs w:val="14"/>
+                <w:lang w:val="es-ES" w:eastAsia="es-ES"/>
+              </w:rPr>
+              <w:t>razoncorte</w:t>
+            </w:r>
+            <w:proofErr w:type="spellEnd"/>
+            <w:r>
+              <w:rPr>
+                <w:rFonts w:ascii="Arial" w:eastAsia="Times New Roman" w:hAnsi="Arial" w:cs="Arial"/>
+                <w:color w:val="000000"/>
+                <w:sz w:val="14"/>
+                <w:szCs w:val="14"/>
+                <w:lang w:val="es-ES" w:eastAsia="es-ES"/>
+              </w:rPr>
+              <w:t>}</w:t>
             </w:r>
           </w:p>
         </w:tc>
@@ -5424,6 +5987,36 @@
               </w:rPr>
               <w:t> </w:t>
             </w:r>
+            <w:r>
+              <w:rPr>
+                <w:rFonts w:ascii="Arial" w:eastAsia="Times New Roman" w:hAnsi="Arial" w:cs="Arial"/>
+                <w:color w:val="000000"/>
+                <w:sz w:val="14"/>
+                <w:szCs w:val="14"/>
+                <w:lang w:val="es-ES" w:eastAsia="es-ES"/>
+              </w:rPr>
+              <w:t>${</w:t>
+            </w:r>
+            <w:r>
+              <w:rPr>
+                <w:rFonts w:ascii="Arial" w:eastAsia="Times New Roman" w:hAnsi="Arial" w:cs="Arial"/>
+                <w:color w:val="000000"/>
+                <w:sz w:val="14"/>
+                <w:szCs w:val="14"/>
+                <w:lang w:val="es-ES" w:eastAsia="es-ES"/>
+              </w:rPr>
+              <w:t>fugas</w:t>
+            </w:r>
+            <w:r>
+              <w:rPr>
+                <w:rFonts w:ascii="Arial" w:eastAsia="Times New Roman" w:hAnsi="Arial" w:cs="Arial"/>
+                <w:color w:val="000000"/>
+                <w:sz w:val="14"/>
+                <w:szCs w:val="14"/>
+                <w:lang w:val="es-ES" w:eastAsia="es-ES"/>
+              </w:rPr>
+              <w:t>}</w:t>
+            </w:r>
           </w:p>
         </w:tc>
         <w:tc>
@@ -5457,14 +6050,34 @@
             <w:r>
               <w:rPr>
                 <w:rFonts w:ascii="Arial" w:eastAsia="Times New Roman" w:hAnsi="Arial" w:cs="Arial"/>
-                <w:b/>
-                <w:bCs/>
-                <w:color w:val="000000"/>
-                <w:sz w:val="14"/>
-                <w:szCs w:val="14"/>
-                <w:lang w:val="es-ES" w:eastAsia="es-ES"/>
-              </w:rPr>
-              <w:t> </w:t>
+                <w:color w:val="000000"/>
+                <w:sz w:val="14"/>
+                <w:szCs w:val="14"/>
+                <w:lang w:val="es-ES" w:eastAsia="es-ES"/>
+              </w:rPr>
+              <w:t>${</w:t>
+            </w:r>
+            <w:proofErr w:type="spellStart"/>
+            <w:r>
+              <w:rPr>
+                <w:rFonts w:ascii="Arial" w:eastAsia="Times New Roman" w:hAnsi="Arial" w:cs="Arial"/>
+                <w:color w:val="000000"/>
+                <w:sz w:val="14"/>
+                <w:szCs w:val="14"/>
+                <w:lang w:val="es-ES" w:eastAsia="es-ES"/>
+              </w:rPr>
+              <w:t>cajaobs</w:t>
+            </w:r>
+            <w:proofErr w:type="spellEnd"/>
+            <w:r>
+              <w:rPr>
+                <w:rFonts w:ascii="Arial" w:eastAsia="Times New Roman" w:hAnsi="Arial" w:cs="Arial"/>
+                <w:color w:val="000000"/>
+                <w:sz w:val="14"/>
+                <w:szCs w:val="14"/>
+                <w:lang w:val="es-ES" w:eastAsia="es-ES"/>
+              </w:rPr>
+              <w:t>}</w:t>
             </w:r>
           </w:p>
         </w:tc>
@@ -5623,6 +6236,18 @@
                 <w:szCs w:val="14"/>
                 <w:lang w:val="es-ES" w:eastAsia="es-ES"/>
               </w:rPr>
+              <w:t xml:space="preserve">   </w:t>
+            </w:r>
+            <w:r>
+              <w:rPr>
+                <w:rFonts w:ascii="Arial" w:eastAsia="Times New Roman" w:hAnsi="Arial" w:cs="Arial"/>
+                <w:b/>
+                <w:bCs/>
+                <w:color w:val="FFFFFF"/>
+                <w:sz w:val="14"/>
+                <w:szCs w:val="14"/>
+                <w:lang w:val="es-ES" w:eastAsia="es-ES"/>
+              </w:rPr>
               <w:t>DATOS DE MEDIDOR</w:t>
             </w:r>
           </w:p>
@@ -6090,6 +6715,38 @@
               </w:rPr>
               <w:t> </w:t>
             </w:r>
+            <w:r>
+              <w:rPr>
+                <w:rFonts w:ascii="Arial" w:eastAsia="Times New Roman" w:hAnsi="Arial" w:cs="Arial"/>
+                <w:color w:val="000000"/>
+                <w:sz w:val="14"/>
+                <w:szCs w:val="14"/>
+                <w:lang w:val="es-ES" w:eastAsia="es-ES"/>
+              </w:rPr>
+              <w:t>${</w:t>
+            </w:r>
+            <w:proofErr w:type="spellStart"/>
+            <w:r>
+              <w:rPr>
+                <w:rFonts w:ascii="Arial" w:eastAsia="Times New Roman" w:hAnsi="Arial" w:cs="Arial"/>
+                <w:color w:val="000000"/>
+                <w:sz w:val="14"/>
+                <w:szCs w:val="14"/>
+                <w:lang w:val="es-ES" w:eastAsia="es-ES"/>
+              </w:rPr>
+              <w:t>nromedidor</w:t>
+            </w:r>
+            <w:proofErr w:type="spellEnd"/>
+            <w:r>
+              <w:rPr>
+                <w:rFonts w:ascii="Arial" w:eastAsia="Times New Roman" w:hAnsi="Arial" w:cs="Arial"/>
+                <w:color w:val="000000"/>
+                <w:sz w:val="14"/>
+                <w:szCs w:val="14"/>
+                <w:lang w:val="es-ES" w:eastAsia="es-ES"/>
+              </w:rPr>
+              <w:t>}</w:t>
+            </w:r>
           </w:p>
         </w:tc>
         <w:tc>
@@ -6123,14 +6780,34 @@
             <w:r>
               <w:rPr>
                 <w:rFonts w:ascii="Arial" w:eastAsia="Times New Roman" w:hAnsi="Arial" w:cs="Arial"/>
-                <w:b/>
-                <w:bCs/>
-                <w:color w:val="000000"/>
-                <w:sz w:val="14"/>
-                <w:szCs w:val="14"/>
-                <w:lang w:val="es-ES" w:eastAsia="es-ES"/>
-              </w:rPr>
-              <w:t> </w:t>
+                <w:color w:val="000000"/>
+                <w:sz w:val="14"/>
+                <w:szCs w:val="14"/>
+                <w:lang w:val="es-ES" w:eastAsia="es-ES"/>
+              </w:rPr>
+              <w:t>${</w:t>
+            </w:r>
+            <w:proofErr w:type="spellStart"/>
+            <w:r>
+              <w:rPr>
+                <w:rFonts w:ascii="Arial" w:eastAsia="Times New Roman" w:hAnsi="Arial" w:cs="Arial"/>
+                <w:color w:val="000000"/>
+                <w:sz w:val="14"/>
+                <w:szCs w:val="14"/>
+                <w:lang w:val="es-ES" w:eastAsia="es-ES"/>
+              </w:rPr>
+              <w:t>lecturamedidor</w:t>
+            </w:r>
+            <w:proofErr w:type="spellEnd"/>
+            <w:r>
+              <w:rPr>
+                <w:rFonts w:ascii="Arial" w:eastAsia="Times New Roman" w:hAnsi="Arial" w:cs="Arial"/>
+                <w:color w:val="000000"/>
+                <w:sz w:val="14"/>
+                <w:szCs w:val="14"/>
+                <w:lang w:val="es-ES" w:eastAsia="es-ES"/>
+              </w:rPr>
+              <w:t>}</w:t>
             </w:r>
           </w:p>
         </w:tc>
@@ -6195,14 +6872,32 @@
             <w:r>
               <w:rPr>
                 <w:rFonts w:ascii="Arial" w:eastAsia="Times New Roman" w:hAnsi="Arial" w:cs="Arial"/>
-                <w:b/>
-                <w:bCs/>
-                <w:color w:val="000000"/>
-                <w:sz w:val="14"/>
-                <w:szCs w:val="14"/>
-                <w:lang w:val="es-ES" w:eastAsia="es-ES"/>
-              </w:rPr>
-              <w:t> </w:t>
+                <w:color w:val="000000"/>
+                <w:sz w:val="14"/>
+                <w:szCs w:val="14"/>
+                <w:lang w:val="es-ES" w:eastAsia="es-ES"/>
+              </w:rPr>
+              <w:t>${</w:t>
+            </w:r>
+            <w:r>
+              <w:rPr>
+                <w:rFonts w:ascii="Arial" w:eastAsia="Times New Roman" w:hAnsi="Arial" w:cs="Arial"/>
+                <w:color w:val="000000"/>
+                <w:sz w:val="14"/>
+                <w:szCs w:val="14"/>
+                <w:lang w:val="es-ES" w:eastAsia="es-ES"/>
+              </w:rPr>
+              <w:t>lectura</w:t>
+            </w:r>
+            <w:r>
+              <w:rPr>
+                <w:rFonts w:ascii="Arial" w:eastAsia="Times New Roman" w:hAnsi="Arial" w:cs="Arial"/>
+                <w:color w:val="000000"/>
+                <w:sz w:val="14"/>
+                <w:szCs w:val="14"/>
+                <w:lang w:val="es-ES" w:eastAsia="es-ES"/>
+              </w:rPr>
+              <w:t>}</w:t>
             </w:r>
           </w:p>
         </w:tc>
@@ -6237,14 +6932,34 @@
             <w:r>
               <w:rPr>
                 <w:rFonts w:ascii="Arial" w:eastAsia="Times New Roman" w:hAnsi="Arial" w:cs="Arial"/>
-                <w:b/>
-                <w:bCs/>
-                <w:color w:val="000000"/>
-                <w:sz w:val="14"/>
-                <w:szCs w:val="14"/>
-                <w:lang w:val="es-ES" w:eastAsia="es-ES"/>
-              </w:rPr>
-              <w:t> </w:t>
+                <w:color w:val="000000"/>
+                <w:sz w:val="14"/>
+                <w:szCs w:val="14"/>
+                <w:lang w:val="es-ES" w:eastAsia="es-ES"/>
+              </w:rPr>
+              <w:t>${</w:t>
+            </w:r>
+            <w:proofErr w:type="spellStart"/>
+            <w:r>
+              <w:rPr>
+                <w:rFonts w:ascii="Arial" w:eastAsia="Times New Roman" w:hAnsi="Arial" w:cs="Arial"/>
+                <w:color w:val="000000"/>
+                <w:sz w:val="14"/>
+                <w:szCs w:val="14"/>
+                <w:lang w:val="es-ES" w:eastAsia="es-ES"/>
+              </w:rPr>
+              <w:t>tipofacturacion</w:t>
+            </w:r>
+            <w:proofErr w:type="spellEnd"/>
+            <w:r>
+              <w:rPr>
+                <w:rFonts w:ascii="Arial" w:eastAsia="Times New Roman" w:hAnsi="Arial" w:cs="Arial"/>
+                <w:color w:val="000000"/>
+                <w:sz w:val="14"/>
+                <w:szCs w:val="14"/>
+                <w:lang w:val="es-ES" w:eastAsia="es-ES"/>
+              </w:rPr>
+              <w:t>}</w:t>
             </w:r>
           </w:p>
         </w:tc>
@@ -6279,14 +6994,34 @@
             <w:r>
               <w:rPr>
                 <w:rFonts w:ascii="Arial" w:eastAsia="Times New Roman" w:hAnsi="Arial" w:cs="Arial"/>
-                <w:b/>
-                <w:bCs/>
-                <w:color w:val="000000"/>
-                <w:sz w:val="14"/>
-                <w:szCs w:val="14"/>
-                <w:lang w:val="es-ES" w:eastAsia="es-ES"/>
-              </w:rPr>
-              <w:t> </w:t>
+                <w:color w:val="000000"/>
+                <w:sz w:val="14"/>
+                <w:szCs w:val="14"/>
+                <w:lang w:val="es-ES" w:eastAsia="es-ES"/>
+              </w:rPr>
+              <w:t>${</w:t>
+            </w:r>
+            <w:proofErr w:type="spellStart"/>
+            <w:r>
+              <w:rPr>
+                <w:rFonts w:ascii="Arial" w:eastAsia="Times New Roman" w:hAnsi="Arial" w:cs="Arial"/>
+                <w:color w:val="000000"/>
+                <w:sz w:val="14"/>
+                <w:szCs w:val="14"/>
+                <w:lang w:val="es-ES" w:eastAsia="es-ES"/>
+              </w:rPr>
+              <w:t>pavimentacion</w:t>
+            </w:r>
+            <w:proofErr w:type="spellEnd"/>
+            <w:r>
+              <w:rPr>
+                <w:rFonts w:ascii="Arial" w:eastAsia="Times New Roman" w:hAnsi="Arial" w:cs="Arial"/>
+                <w:color w:val="000000"/>
+                <w:sz w:val="14"/>
+                <w:szCs w:val="14"/>
+                <w:lang w:val="es-ES" w:eastAsia="es-ES"/>
+              </w:rPr>
+              <w:t>}</w:t>
             </w:r>
           </w:p>
         </w:tc>
@@ -6437,14 +7172,32 @@
             <w:r>
               <w:rPr>
                 <w:rFonts w:ascii="Arial" w:eastAsia="Times New Roman" w:hAnsi="Arial" w:cs="Arial"/>
-                <w:b/>
-                <w:bCs/>
-                <w:color w:val="000000"/>
-                <w:sz w:val="14"/>
-                <w:szCs w:val="14"/>
-                <w:lang w:val="es-ES" w:eastAsia="es-ES"/>
-              </w:rPr>
-              <w:t> </w:t>
+                <w:color w:val="000000"/>
+                <w:sz w:val="14"/>
+                <w:szCs w:val="14"/>
+                <w:lang w:val="es-ES" w:eastAsia="es-ES"/>
+              </w:rPr>
+              <w:t>${</w:t>
+            </w:r>
+            <w:r>
+              <w:rPr>
+                <w:rFonts w:ascii="Arial" w:eastAsia="Times New Roman" w:hAnsi="Arial" w:cs="Arial"/>
+                <w:color w:val="000000"/>
+                <w:sz w:val="14"/>
+                <w:szCs w:val="14"/>
+                <w:lang w:val="es-ES" w:eastAsia="es-ES"/>
+              </w:rPr>
+              <w:t>operativo</w:t>
+            </w:r>
+            <w:r>
+              <w:rPr>
+                <w:rFonts w:ascii="Arial" w:eastAsia="Times New Roman" w:hAnsi="Arial" w:cs="Arial"/>
+                <w:color w:val="000000"/>
+                <w:sz w:val="14"/>
+                <w:szCs w:val="14"/>
+                <w:lang w:val="es-ES" w:eastAsia="es-ES"/>
+              </w:rPr>
+              <w:t>}</w:t>
             </w:r>
           </w:p>
         </w:tc>
@@ -6790,6 +7543,38 @@
             <w:r>
               <w:rPr>
                 <w:rFonts w:ascii="Arial" w:eastAsia="Times New Roman" w:hAnsi="Arial" w:cs="Arial"/>
+                <w:color w:val="000000"/>
+                <w:sz w:val="14"/>
+                <w:szCs w:val="14"/>
+                <w:lang w:val="es-ES" w:eastAsia="es-ES"/>
+              </w:rPr>
+              <w:t>${</w:t>
+            </w:r>
+            <w:proofErr w:type="spellStart"/>
+            <w:r>
+              <w:rPr>
+                <w:rFonts w:ascii="Arial" w:eastAsia="Times New Roman" w:hAnsi="Arial" w:cs="Arial"/>
+                <w:color w:val="000000"/>
+                <w:sz w:val="14"/>
+                <w:szCs w:val="14"/>
+                <w:lang w:val="es-ES" w:eastAsia="es-ES"/>
+              </w:rPr>
+              <w:t>diametromedidor</w:t>
+            </w:r>
+            <w:proofErr w:type="spellEnd"/>
+            <w:r>
+              <w:rPr>
+                <w:rFonts w:ascii="Arial" w:eastAsia="Times New Roman" w:hAnsi="Arial" w:cs="Arial"/>
+                <w:color w:val="000000"/>
+                <w:sz w:val="14"/>
+                <w:szCs w:val="14"/>
+                <w:lang w:val="es-ES" w:eastAsia="es-ES"/>
+              </w:rPr>
+              <w:t>}</w:t>
+            </w:r>
+            <w:r>
+              <w:rPr>
+                <w:rFonts w:ascii="Arial" w:eastAsia="Times New Roman" w:hAnsi="Arial" w:cs="Arial"/>
                 <w:b/>
                 <w:bCs/>
                 <w:color w:val="000000"/>
@@ -6832,6 +7617,38 @@
             <w:r>
               <w:rPr>
                 <w:rFonts w:ascii="Arial" w:eastAsia="Times New Roman" w:hAnsi="Arial" w:cs="Arial"/>
+                <w:color w:val="000000"/>
+                <w:sz w:val="14"/>
+                <w:szCs w:val="14"/>
+                <w:lang w:val="es-ES" w:eastAsia="es-ES"/>
+              </w:rPr>
+              <w:t>${</w:t>
+            </w:r>
+            <w:proofErr w:type="spellStart"/>
+            <w:r>
+              <w:rPr>
+                <w:rFonts w:ascii="Arial" w:eastAsia="Times New Roman" w:hAnsi="Arial" w:cs="Arial"/>
+                <w:color w:val="000000"/>
+                <w:sz w:val="14"/>
+                <w:szCs w:val="14"/>
+                <w:lang w:val="es-ES" w:eastAsia="es-ES"/>
+              </w:rPr>
+              <w:t>estadomedidor</w:t>
+            </w:r>
+            <w:proofErr w:type="spellEnd"/>
+            <w:r>
+              <w:rPr>
+                <w:rFonts w:ascii="Arial" w:eastAsia="Times New Roman" w:hAnsi="Arial" w:cs="Arial"/>
+                <w:color w:val="000000"/>
+                <w:sz w:val="14"/>
+                <w:szCs w:val="14"/>
+                <w:lang w:val="es-ES" w:eastAsia="es-ES"/>
+              </w:rPr>
+              <w:t>}</w:t>
+            </w:r>
+            <w:r>
+              <w:rPr>
+                <w:rFonts w:ascii="Arial" w:eastAsia="Times New Roman" w:hAnsi="Arial" w:cs="Arial"/>
                 <w:b/>
                 <w:bCs/>
                 <w:color w:val="000000"/>
@@ -6871,6 +7688,36 @@
                 <w:lang w:val="es-ES" w:eastAsia="es-ES"/>
               </w:rPr>
             </w:pPr>
+            <w:r>
+              <w:rPr>
+                <w:rFonts w:ascii="Arial" w:eastAsia="Times New Roman" w:hAnsi="Arial" w:cs="Arial"/>
+                <w:color w:val="000000"/>
+                <w:sz w:val="14"/>
+                <w:szCs w:val="14"/>
+                <w:lang w:val="es-ES" w:eastAsia="es-ES"/>
+              </w:rPr>
+              <w:t>${</w:t>
+            </w:r>
+            <w:r>
+              <w:rPr>
+                <w:rFonts w:ascii="Arial" w:eastAsia="Times New Roman" w:hAnsi="Arial" w:cs="Arial"/>
+                <w:color w:val="000000"/>
+                <w:sz w:val="14"/>
+                <w:szCs w:val="14"/>
+                <w:lang w:val="es-ES" w:eastAsia="es-ES"/>
+              </w:rPr>
+              <w:t>marca</w:t>
+            </w:r>
+            <w:r>
+              <w:rPr>
+                <w:rFonts w:ascii="Arial" w:eastAsia="Times New Roman" w:hAnsi="Arial" w:cs="Arial"/>
+                <w:color w:val="000000"/>
+                <w:sz w:val="14"/>
+                <w:szCs w:val="14"/>
+                <w:lang w:val="es-ES" w:eastAsia="es-ES"/>
+              </w:rPr>
+              <w:t>}</w:t>
+            </w:r>
             <w:r>
               <w:rPr>
                 <w:rFonts w:ascii="Arial" w:eastAsia="Times New Roman" w:hAnsi="Arial" w:cs="Arial"/>
@@ -7034,7 +7881,7 @@
                 <w:szCs w:val="14"/>
                 <w:lang w:val="es-ES" w:eastAsia="es-ES"/>
               </w:rPr>
-              <w:t>5.     DATOS DE CONEXIÓN DE DESAGUE</w:t>
+              <w:t>5.    DATOS DE CONEXIÓN DE DESAGUE</w:t>
             </w:r>
           </w:p>
         </w:tc>
@@ -7526,7 +8373,7 @@
           </w:tcPr>
           <w:tbl>
             <w:tblPr>
-              <w:tblW w:w="3911" w:type="dxa"/>
+              <w:tblW w:w="3909" w:type="dxa"/>
               <w:tblBorders>
                 <w:top w:val="single" w:sz="4" w:space="0" w:color="auto"/>
                 <w:left w:val="single" w:sz="4" w:space="0" w:color="auto"/>
@@ -7542,9 +8389,9 @@
               <w:tblLook w:val="04A0" w:firstRow="1" w:lastRow="0" w:firstColumn="1" w:lastColumn="0" w:noHBand="0" w:noVBand="1"/>
             </w:tblPr>
             <w:tblGrid>
-              <w:gridCol w:w="1655"/>
+              <w:gridCol w:w="1654"/>
               <w:gridCol w:w="852"/>
-              <w:gridCol w:w="1404"/>
+              <w:gridCol w:w="1403"/>
             </w:tblGrid>
             <w:tr>
               <w:trPr>
@@ -7552,7 +8399,7 @@
               </w:trPr>
               <w:tc>
                 <w:tcPr>
-                  <w:tcW w:w="3911" w:type="dxa"/>
+                  <w:tcW w:w="3909" w:type="dxa"/>
                   <w:gridSpan w:val="3"/>
                   <w:shd w:val="clear" w:color="auto" w:fill="0A2F41" w:themeFill="accent1" w:themeFillShade="80"/>
                   <w:noWrap/>
@@ -7617,7 +8464,7 @@
               </w:trPr>
               <w:tc>
                 <w:tcPr>
-                  <w:tcW w:w="1655" w:type="dxa"/>
+                  <w:tcW w:w="1654" w:type="dxa"/>
                   <w:shd w:val="clear" w:color="auto" w:fill="auto"/>
                   <w:noWrap/>
                   <w:vAlign w:val="center"/>
@@ -7689,7 +8536,7 @@
               </w:tc>
               <w:tc>
                 <w:tcPr>
-                  <w:tcW w:w="1404" w:type="dxa"/>
+                  <w:tcW w:w="1403" w:type="dxa"/>
                   <w:shd w:val="clear" w:color="000000" w:fill="D9D9D9"/>
                   <w:noWrap/>
                   <w:vAlign w:val="center"/>
@@ -7730,7 +8577,7 @@
               </w:trPr>
               <w:tc>
                 <w:tcPr>
-                  <w:tcW w:w="1655" w:type="dxa"/>
+                  <w:tcW w:w="1654" w:type="dxa"/>
                   <w:shd w:val="clear" w:color="000000" w:fill="83CCEB"/>
                   <w:noWrap/>
                   <w:vAlign w:val="center"/>
@@ -7778,8 +8625,6 @@
                     <w:jc w:val="center"/>
                     <w:rPr>
                       <w:rFonts w:ascii="Arial" w:eastAsia="Times New Roman" w:hAnsi="Arial" w:cs="Arial"/>
-                      <w:b/>
-                      <w:bCs/>
                       <w:color w:val="000000"/>
                       <w:sz w:val="14"/>
                       <w:szCs w:val="14"/>
@@ -7789,20 +8634,50 @@
                   <w:r>
                     <w:rPr>
                       <w:rFonts w:ascii="Arial" w:eastAsia="Times New Roman" w:hAnsi="Arial" w:cs="Arial"/>
-                      <w:b/>
-                      <w:bCs/>
                       <w:color w:val="000000"/>
                       <w:sz w:val="14"/>
                       <w:szCs w:val="14"/>
                       <w:lang w:val="es-ES" w:eastAsia="es-ES"/>
                     </w:rPr>
-                    <w:t> </w:t>
+                    <w:t>${</w:t>
+                  </w:r>
+                  <w:proofErr w:type="spellStart"/>
+                  <w:r>
+                    <w:rPr>
+                      <w:rFonts w:ascii="Arial" w:eastAsia="Times New Roman" w:hAnsi="Arial" w:cs="Arial"/>
+                      <w:color w:val="000000"/>
+                      <w:sz w:val="14"/>
+                      <w:szCs w:val="14"/>
+                      <w:lang w:val="es-ES" w:eastAsia="es-ES"/>
+                    </w:rPr>
+                    <w:t>c_lava</w:t>
+                  </w:r>
+                  <w:r>
+                    <w:rPr>
+                      <w:rFonts w:ascii="Arial" w:eastAsia="Times New Roman" w:hAnsi="Arial" w:cs="Arial"/>
+                      <w:color w:val="000000"/>
+                      <w:sz w:val="14"/>
+                      <w:szCs w:val="14"/>
+                      <w:lang w:val="es-ES" w:eastAsia="es-ES"/>
+                    </w:rPr>
+                    <w:t>r</w:t>
+                  </w:r>
+                  <w:proofErr w:type="spellEnd"/>
+                  <w:r>
+                    <w:rPr>
+                      <w:rFonts w:ascii="Arial" w:eastAsia="Times New Roman" w:hAnsi="Arial" w:cs="Arial"/>
+                      <w:color w:val="000000"/>
+                      <w:sz w:val="14"/>
+                      <w:szCs w:val="14"/>
+                      <w:lang w:val="es-ES" w:eastAsia="es-ES"/>
+                    </w:rPr>
+                    <w:t>}</w:t>
                   </w:r>
                 </w:p>
               </w:tc>
               <w:tc>
                 <w:tcPr>
-                  <w:tcW w:w="1404" w:type="dxa"/>
+                  <w:tcW w:w="1403" w:type="dxa"/>
                   <w:shd w:val="clear" w:color="000000" w:fill="FFFFFF"/>
                   <w:noWrap/>
                   <w:vAlign w:val="center"/>
@@ -7814,8 +8689,6 @@
                     <w:jc w:val="center"/>
                     <w:rPr>
                       <w:rFonts w:ascii="Arial" w:eastAsia="Times New Roman" w:hAnsi="Arial" w:cs="Arial"/>
-                      <w:b/>
-                      <w:bCs/>
                       <w:color w:val="000000"/>
                       <w:sz w:val="14"/>
                       <w:szCs w:val="14"/>
@@ -7825,14 +8698,44 @@
                   <w:r>
                     <w:rPr>
                       <w:rFonts w:ascii="Arial" w:eastAsia="Times New Roman" w:hAnsi="Arial" w:cs="Arial"/>
-                      <w:b/>
-                      <w:bCs/>
                       <w:color w:val="000000"/>
                       <w:sz w:val="14"/>
                       <w:szCs w:val="14"/>
                       <w:lang w:val="es-ES" w:eastAsia="es-ES"/>
                     </w:rPr>
-                    <w:t> </w:t>
+                    <w:t>${</w:t>
+                  </w:r>
+                  <w:proofErr w:type="spellStart"/>
+                  <w:r>
+                    <w:rPr>
+                      <w:rFonts w:ascii="Arial" w:eastAsia="Times New Roman" w:hAnsi="Arial" w:cs="Arial"/>
+                      <w:color w:val="000000"/>
+                      <w:sz w:val="14"/>
+                      <w:szCs w:val="14"/>
+                      <w:lang w:val="es-ES" w:eastAsia="es-ES"/>
+                    </w:rPr>
+                    <w:t>e_lava</w:t>
+                  </w:r>
+                  <w:r>
+                    <w:rPr>
+                      <w:rFonts w:ascii="Arial" w:eastAsia="Times New Roman" w:hAnsi="Arial" w:cs="Arial"/>
+                      <w:color w:val="000000"/>
+                      <w:sz w:val="14"/>
+                      <w:szCs w:val="14"/>
+                      <w:lang w:val="es-ES" w:eastAsia="es-ES"/>
+                    </w:rPr>
+                    <w:t>r</w:t>
+                  </w:r>
+                  <w:proofErr w:type="spellEnd"/>
+                  <w:r>
+                    <w:rPr>
+                      <w:rFonts w:ascii="Arial" w:eastAsia="Times New Roman" w:hAnsi="Arial" w:cs="Arial"/>
+                      <w:color w:val="000000"/>
+                      <w:sz w:val="14"/>
+                      <w:szCs w:val="14"/>
+                      <w:lang w:val="es-ES" w:eastAsia="es-ES"/>
+                    </w:rPr>
+                    <w:t>}</w:t>
                   </w:r>
                 </w:p>
               </w:tc>
@@ -7843,7 +8746,7 @@
               </w:trPr>
               <w:tc>
                 <w:tcPr>
-                  <w:tcW w:w="1655" w:type="dxa"/>
+                  <w:tcW w:w="1654" w:type="dxa"/>
                   <w:shd w:val="clear" w:color="000000" w:fill="83CCEB"/>
                   <w:noWrap/>
                   <w:vAlign w:val="center"/>
@@ -7902,20 +8805,50 @@
                   <w:r>
                     <w:rPr>
                       <w:rFonts w:ascii="Arial" w:eastAsia="Times New Roman" w:hAnsi="Arial" w:cs="Arial"/>
-                      <w:b/>
-                      <w:bCs/>
                       <w:color w:val="000000"/>
                       <w:sz w:val="14"/>
                       <w:szCs w:val="14"/>
                       <w:lang w:val="es-ES" w:eastAsia="es-ES"/>
                     </w:rPr>
-                    <w:t> </w:t>
+                    <w:t>${</w:t>
+                  </w:r>
+                  <w:proofErr w:type="spellStart"/>
+                  <w:r>
+                    <w:rPr>
+                      <w:rFonts w:ascii="Arial" w:eastAsia="Times New Roman" w:hAnsi="Arial" w:cs="Arial"/>
+                      <w:color w:val="000000"/>
+                      <w:sz w:val="14"/>
+                      <w:szCs w:val="14"/>
+                      <w:lang w:val="es-ES" w:eastAsia="es-ES"/>
+                    </w:rPr>
+                    <w:t>c_lava</w:t>
+                  </w:r>
+                  <w:r>
+                    <w:rPr>
+                      <w:rFonts w:ascii="Arial" w:eastAsia="Times New Roman" w:hAnsi="Arial" w:cs="Arial"/>
+                      <w:color w:val="000000"/>
+                      <w:sz w:val="14"/>
+                      <w:szCs w:val="14"/>
+                      <w:lang w:val="es-ES" w:eastAsia="es-ES"/>
+                    </w:rPr>
+                    <w:t>d</w:t>
+                  </w:r>
+                  <w:proofErr w:type="spellEnd"/>
+                  <w:r>
+                    <w:rPr>
+                      <w:rFonts w:ascii="Arial" w:eastAsia="Times New Roman" w:hAnsi="Arial" w:cs="Arial"/>
+                      <w:color w:val="000000"/>
+                      <w:sz w:val="14"/>
+                      <w:szCs w:val="14"/>
+                      <w:lang w:val="es-ES" w:eastAsia="es-ES"/>
+                    </w:rPr>
+                    <w:t>}</w:t>
                   </w:r>
                 </w:p>
               </w:tc>
               <w:tc>
                 <w:tcPr>
-                  <w:tcW w:w="1404" w:type="dxa"/>
+                  <w:tcW w:w="1403" w:type="dxa"/>
                   <w:shd w:val="clear" w:color="000000" w:fill="FFFFFF"/>
                   <w:noWrap/>
                   <w:vAlign w:val="center"/>
@@ -7938,14 +8871,44 @@
                   <w:r>
                     <w:rPr>
                       <w:rFonts w:ascii="Arial" w:eastAsia="Times New Roman" w:hAnsi="Arial" w:cs="Arial"/>
-                      <w:b/>
-                      <w:bCs/>
                       <w:color w:val="000000"/>
                       <w:sz w:val="14"/>
                       <w:szCs w:val="14"/>
                       <w:lang w:val="es-ES" w:eastAsia="es-ES"/>
                     </w:rPr>
-                    <w:t> </w:t>
+                    <w:t>${</w:t>
+                  </w:r>
+                  <w:proofErr w:type="spellStart"/>
+                  <w:r>
+                    <w:rPr>
+                      <w:rFonts w:ascii="Arial" w:eastAsia="Times New Roman" w:hAnsi="Arial" w:cs="Arial"/>
+                      <w:color w:val="000000"/>
+                      <w:sz w:val="14"/>
+                      <w:szCs w:val="14"/>
+                      <w:lang w:val="es-ES" w:eastAsia="es-ES"/>
+                    </w:rPr>
+                    <w:t>e_lava</w:t>
+                  </w:r>
+                  <w:r>
+                    <w:rPr>
+                      <w:rFonts w:ascii="Arial" w:eastAsia="Times New Roman" w:hAnsi="Arial" w:cs="Arial"/>
+                      <w:color w:val="000000"/>
+                      <w:sz w:val="14"/>
+                      <w:szCs w:val="14"/>
+                      <w:lang w:val="es-ES" w:eastAsia="es-ES"/>
+                    </w:rPr>
+                    <w:t>d</w:t>
+                  </w:r>
+                  <w:proofErr w:type="spellEnd"/>
+                  <w:r>
+                    <w:rPr>
+                      <w:rFonts w:ascii="Arial" w:eastAsia="Times New Roman" w:hAnsi="Arial" w:cs="Arial"/>
+                      <w:color w:val="000000"/>
+                      <w:sz w:val="14"/>
+                      <w:szCs w:val="14"/>
+                      <w:lang w:val="es-ES" w:eastAsia="es-ES"/>
+                    </w:rPr>
+                    <w:t>}</w:t>
                   </w:r>
                 </w:p>
               </w:tc>
@@ -7956,7 +8919,7 @@
               </w:trPr>
               <w:tc>
                 <w:tcPr>
-                  <w:tcW w:w="1655" w:type="dxa"/>
+                  <w:tcW w:w="1654" w:type="dxa"/>
                   <w:shd w:val="clear" w:color="000000" w:fill="83CCEB"/>
                   <w:noWrap/>
                   <w:vAlign w:val="bottom"/>
@@ -7995,12 +8958,13 @@
                   <w:tcW w:w="852" w:type="dxa"/>
                   <w:shd w:val="clear" w:color="000000" w:fill="FFFFFF"/>
                   <w:noWrap/>
-                  <w:vAlign w:val="bottom"/>
+                  <w:vAlign w:val="center"/>
                   <w:hideMark/>
                 </w:tcPr>
                 <w:p>
                   <w:pPr>
                     <w:spacing w:after="0" w:line="240" w:lineRule="auto"/>
+                    <w:jc w:val="center"/>
                     <w:rPr>
                       <w:rFonts w:ascii="Arial" w:eastAsia="Times New Roman" w:hAnsi="Arial" w:cs="Arial"/>
                       <w:color w:val="000000"/>
@@ -8017,21 +8981,54 @@
                       <w:szCs w:val="14"/>
                       <w:lang w:val="es-ES" w:eastAsia="es-ES"/>
                     </w:rPr>
-                    <w:t> </w:t>
+                    <w:t>${</w:t>
+                  </w:r>
+                  <w:proofErr w:type="spellStart"/>
+                  <w:r>
+                    <w:rPr>
+                      <w:rFonts w:ascii="Arial" w:eastAsia="Times New Roman" w:hAnsi="Arial" w:cs="Arial"/>
+                      <w:color w:val="000000"/>
+                      <w:sz w:val="14"/>
+                      <w:szCs w:val="14"/>
+                      <w:lang w:val="es-ES" w:eastAsia="es-ES"/>
+                    </w:rPr>
+                    <w:t>c_</w:t>
+                  </w:r>
+                  <w:r>
+                    <w:rPr>
+                      <w:rFonts w:ascii="Arial" w:eastAsia="Times New Roman" w:hAnsi="Arial" w:cs="Arial"/>
+                      <w:color w:val="000000"/>
+                      <w:sz w:val="14"/>
+                      <w:szCs w:val="14"/>
+                      <w:lang w:val="es-ES" w:eastAsia="es-ES"/>
+                    </w:rPr>
+                    <w:t>water</w:t>
+                  </w:r>
+                  <w:proofErr w:type="spellEnd"/>
+                  <w:r>
+                    <w:rPr>
+                      <w:rFonts w:ascii="Arial" w:eastAsia="Times New Roman" w:hAnsi="Arial" w:cs="Arial"/>
+                      <w:color w:val="000000"/>
+                      <w:sz w:val="14"/>
+                      <w:szCs w:val="14"/>
+                      <w:lang w:val="es-ES" w:eastAsia="es-ES"/>
+                    </w:rPr>
+                    <w:t>}</w:t>
                   </w:r>
                 </w:p>
               </w:tc>
               <w:tc>
                 <w:tcPr>
-                  <w:tcW w:w="1404" w:type="dxa"/>
+                  <w:tcW w:w="1403" w:type="dxa"/>
                   <w:shd w:val="clear" w:color="000000" w:fill="FFFFFF"/>
                   <w:noWrap/>
-                  <w:vAlign w:val="bottom"/>
+                  <w:vAlign w:val="center"/>
                   <w:hideMark/>
                 </w:tcPr>
                 <w:p>
                   <w:pPr>
                     <w:spacing w:after="0" w:line="240" w:lineRule="auto"/>
+                    <w:jc w:val="center"/>
                     <w:rPr>
                       <w:rFonts w:ascii="Arial" w:eastAsia="Times New Roman" w:hAnsi="Arial" w:cs="Arial"/>
                       <w:color w:val="000000"/>
@@ -8048,7 +9045,39 @@
                       <w:szCs w:val="14"/>
                       <w:lang w:val="es-ES" w:eastAsia="es-ES"/>
                     </w:rPr>
-                    <w:t> </w:t>
+                    <w:t>${</w:t>
+                  </w:r>
+                  <w:proofErr w:type="spellStart"/>
+                  <w:r>
+                    <w:rPr>
+                      <w:rFonts w:ascii="Arial" w:eastAsia="Times New Roman" w:hAnsi="Arial" w:cs="Arial"/>
+                      <w:color w:val="000000"/>
+                      <w:sz w:val="14"/>
+                      <w:szCs w:val="14"/>
+                      <w:lang w:val="es-ES" w:eastAsia="es-ES"/>
+                    </w:rPr>
+                    <w:t>e_</w:t>
+                  </w:r>
+                  <w:r>
+                    <w:rPr>
+                      <w:rFonts w:ascii="Arial" w:eastAsia="Times New Roman" w:hAnsi="Arial" w:cs="Arial"/>
+                      <w:color w:val="000000"/>
+                      <w:sz w:val="14"/>
+                      <w:szCs w:val="14"/>
+                      <w:lang w:val="es-ES" w:eastAsia="es-ES"/>
+                    </w:rPr>
+                    <w:t>water</w:t>
+                  </w:r>
+                  <w:proofErr w:type="spellEnd"/>
+                  <w:r>
+                    <w:rPr>
+                      <w:rFonts w:ascii="Arial" w:eastAsia="Times New Roman" w:hAnsi="Arial" w:cs="Arial"/>
+                      <w:color w:val="000000"/>
+                      <w:sz w:val="14"/>
+                      <w:szCs w:val="14"/>
+                      <w:lang w:val="es-ES" w:eastAsia="es-ES"/>
+                    </w:rPr>
+                    <w:t>}</w:t>
                   </w:r>
                 </w:p>
               </w:tc>
@@ -8059,7 +9088,7 @@
               </w:trPr>
               <w:tc>
                 <w:tcPr>
-                  <w:tcW w:w="1655" w:type="dxa"/>
+                  <w:tcW w:w="1654" w:type="dxa"/>
                   <w:shd w:val="clear" w:color="000000" w:fill="83CCEB"/>
                   <w:noWrap/>
                   <w:vAlign w:val="bottom"/>
@@ -8098,12 +9127,13 @@
                   <w:tcW w:w="852" w:type="dxa"/>
                   <w:shd w:val="clear" w:color="000000" w:fill="FFFFFF"/>
                   <w:noWrap/>
-                  <w:vAlign w:val="bottom"/>
+                  <w:vAlign w:val="center"/>
                   <w:hideMark/>
                 </w:tcPr>
                 <w:p>
                   <w:pPr>
                     <w:spacing w:after="0" w:line="240" w:lineRule="auto"/>
+                    <w:jc w:val="center"/>
                     <w:rPr>
                       <w:rFonts w:ascii="Arial" w:eastAsia="Times New Roman" w:hAnsi="Arial" w:cs="Arial"/>
                       <w:color w:val="000000"/>
@@ -8120,21 +9150,54 @@
                       <w:szCs w:val="14"/>
                       <w:lang w:val="es-ES" w:eastAsia="es-ES"/>
                     </w:rPr>
-                    <w:t> </w:t>
+                    <w:t>${</w:t>
+                  </w:r>
+                  <w:proofErr w:type="spellStart"/>
+                  <w:r>
+                    <w:rPr>
+                      <w:rFonts w:ascii="Arial" w:eastAsia="Times New Roman" w:hAnsi="Arial" w:cs="Arial"/>
+                      <w:color w:val="000000"/>
+                      <w:sz w:val="14"/>
+                      <w:szCs w:val="14"/>
+                      <w:lang w:val="es-ES" w:eastAsia="es-ES"/>
+                    </w:rPr>
+                    <w:t>c_</w:t>
+                  </w:r>
+                  <w:r>
+                    <w:rPr>
+                      <w:rFonts w:ascii="Arial" w:eastAsia="Times New Roman" w:hAnsi="Arial" w:cs="Arial"/>
+                      <w:color w:val="000000"/>
+                      <w:sz w:val="14"/>
+                      <w:szCs w:val="14"/>
+                      <w:lang w:val="es-ES" w:eastAsia="es-ES"/>
+                    </w:rPr>
+                    <w:t>ducha</w:t>
+                  </w:r>
+                  <w:proofErr w:type="spellEnd"/>
+                  <w:r>
+                    <w:rPr>
+                      <w:rFonts w:ascii="Arial" w:eastAsia="Times New Roman" w:hAnsi="Arial" w:cs="Arial"/>
+                      <w:color w:val="000000"/>
+                      <w:sz w:val="14"/>
+                      <w:szCs w:val="14"/>
+                      <w:lang w:val="es-ES" w:eastAsia="es-ES"/>
+                    </w:rPr>
+                    <w:t>}</w:t>
                   </w:r>
                 </w:p>
               </w:tc>
               <w:tc>
                 <w:tcPr>
-                  <w:tcW w:w="1404" w:type="dxa"/>
+                  <w:tcW w:w="1403" w:type="dxa"/>
                   <w:shd w:val="clear" w:color="000000" w:fill="FFFFFF"/>
                   <w:noWrap/>
-                  <w:vAlign w:val="bottom"/>
+                  <w:vAlign w:val="center"/>
                   <w:hideMark/>
                 </w:tcPr>
                 <w:p>
                   <w:pPr>
                     <w:spacing w:after="0" w:line="240" w:lineRule="auto"/>
+                    <w:jc w:val="center"/>
                     <w:rPr>
                       <w:rFonts w:ascii="Arial" w:eastAsia="Times New Roman" w:hAnsi="Arial" w:cs="Arial"/>
                       <w:color w:val="000000"/>
@@ -8151,7 +9214,39 @@
                       <w:szCs w:val="14"/>
                       <w:lang w:val="es-ES" w:eastAsia="es-ES"/>
                     </w:rPr>
-                    <w:t> </w:t>
+                    <w:t>${</w:t>
+                  </w:r>
+                  <w:proofErr w:type="spellStart"/>
+                  <w:r>
+                    <w:rPr>
+                      <w:rFonts w:ascii="Arial" w:eastAsia="Times New Roman" w:hAnsi="Arial" w:cs="Arial"/>
+                      <w:color w:val="000000"/>
+                      <w:sz w:val="14"/>
+                      <w:szCs w:val="14"/>
+                      <w:lang w:val="es-ES" w:eastAsia="es-ES"/>
+                    </w:rPr>
+                    <w:t>e_</w:t>
+                  </w:r>
+                  <w:r>
+                    <w:rPr>
+                      <w:rFonts w:ascii="Arial" w:eastAsia="Times New Roman" w:hAnsi="Arial" w:cs="Arial"/>
+                      <w:color w:val="000000"/>
+                      <w:sz w:val="14"/>
+                      <w:szCs w:val="14"/>
+                      <w:lang w:val="es-ES" w:eastAsia="es-ES"/>
+                    </w:rPr>
+                    <w:t>ducha</w:t>
+                  </w:r>
+                  <w:proofErr w:type="spellEnd"/>
+                  <w:r>
+                    <w:rPr>
+                      <w:rFonts w:ascii="Arial" w:eastAsia="Times New Roman" w:hAnsi="Arial" w:cs="Arial"/>
+                      <w:color w:val="000000"/>
+                      <w:sz w:val="14"/>
+                      <w:szCs w:val="14"/>
+                      <w:lang w:val="es-ES" w:eastAsia="es-ES"/>
+                    </w:rPr>
+                    <w:t>}</w:t>
                   </w:r>
                 </w:p>
               </w:tc>
@@ -8162,7 +9257,7 @@
               </w:trPr>
               <w:tc>
                 <w:tcPr>
-                  <w:tcW w:w="1655" w:type="dxa"/>
+                  <w:tcW w:w="1654" w:type="dxa"/>
                   <w:shd w:val="clear" w:color="000000" w:fill="83CCEB"/>
                   <w:noWrap/>
                   <w:vAlign w:val="bottom"/>
@@ -8201,12 +9296,13 @@
                   <w:tcW w:w="852" w:type="dxa"/>
                   <w:shd w:val="clear" w:color="000000" w:fill="FFFFFF"/>
                   <w:noWrap/>
-                  <w:vAlign w:val="bottom"/>
+                  <w:vAlign w:val="center"/>
                   <w:hideMark/>
                 </w:tcPr>
                 <w:p>
                   <w:pPr>
                     <w:spacing w:after="0" w:line="240" w:lineRule="auto"/>
+                    <w:jc w:val="center"/>
                     <w:rPr>
                       <w:rFonts w:ascii="Arial" w:eastAsia="Times New Roman" w:hAnsi="Arial" w:cs="Arial"/>
                       <w:color w:val="000000"/>
@@ -8223,21 +9319,54 @@
                       <w:szCs w:val="14"/>
                       <w:lang w:val="es-ES" w:eastAsia="es-ES"/>
                     </w:rPr>
-                    <w:t> </w:t>
+                    <w:t>${</w:t>
+                  </w:r>
+                  <w:proofErr w:type="spellStart"/>
+                  <w:r>
+                    <w:rPr>
+                      <w:rFonts w:ascii="Arial" w:eastAsia="Times New Roman" w:hAnsi="Arial" w:cs="Arial"/>
+                      <w:color w:val="000000"/>
+                      <w:sz w:val="14"/>
+                      <w:szCs w:val="14"/>
+                      <w:lang w:val="es-ES" w:eastAsia="es-ES"/>
+                    </w:rPr>
+                    <w:t>c_</w:t>
+                  </w:r>
+                  <w:r>
+                    <w:rPr>
+                      <w:rFonts w:ascii="Arial" w:eastAsia="Times New Roman" w:hAnsi="Arial" w:cs="Arial"/>
+                      <w:color w:val="000000"/>
+                      <w:sz w:val="14"/>
+                      <w:szCs w:val="14"/>
+                      <w:lang w:val="es-ES" w:eastAsia="es-ES"/>
+                    </w:rPr>
+                    <w:t>urina</w:t>
+                  </w:r>
+                  <w:proofErr w:type="spellEnd"/>
+                  <w:r>
+                    <w:rPr>
+                      <w:rFonts w:ascii="Arial" w:eastAsia="Times New Roman" w:hAnsi="Arial" w:cs="Arial"/>
+                      <w:color w:val="000000"/>
+                      <w:sz w:val="14"/>
+                      <w:szCs w:val="14"/>
+                      <w:lang w:val="es-ES" w:eastAsia="es-ES"/>
+                    </w:rPr>
+                    <w:t>}</w:t>
                   </w:r>
                 </w:p>
               </w:tc>
               <w:tc>
                 <w:tcPr>
-                  <w:tcW w:w="1404" w:type="dxa"/>
+                  <w:tcW w:w="1403" w:type="dxa"/>
                   <w:shd w:val="clear" w:color="000000" w:fill="FFFFFF"/>
                   <w:noWrap/>
-                  <w:vAlign w:val="bottom"/>
+                  <w:vAlign w:val="center"/>
                   <w:hideMark/>
                 </w:tcPr>
                 <w:p>
                   <w:pPr>
                     <w:spacing w:after="0" w:line="240" w:lineRule="auto"/>
+                    <w:jc w:val="center"/>
                     <w:rPr>
                       <w:rFonts w:ascii="Arial" w:eastAsia="Times New Roman" w:hAnsi="Arial" w:cs="Arial"/>
                       <w:color w:val="000000"/>
@@ -8254,7 +9383,39 @@
                       <w:szCs w:val="14"/>
                       <w:lang w:val="es-ES" w:eastAsia="es-ES"/>
                     </w:rPr>
-                    <w:t> </w:t>
+                    <w:t>${</w:t>
+                  </w:r>
+                  <w:proofErr w:type="spellStart"/>
+                  <w:r>
+                    <w:rPr>
+                      <w:rFonts w:ascii="Arial" w:eastAsia="Times New Roman" w:hAnsi="Arial" w:cs="Arial"/>
+                      <w:color w:val="000000"/>
+                      <w:sz w:val="14"/>
+                      <w:szCs w:val="14"/>
+                      <w:lang w:val="es-ES" w:eastAsia="es-ES"/>
+                    </w:rPr>
+                    <w:t>e_</w:t>
+                  </w:r>
+                  <w:r>
+                    <w:rPr>
+                      <w:rFonts w:ascii="Arial" w:eastAsia="Times New Roman" w:hAnsi="Arial" w:cs="Arial"/>
+                      <w:color w:val="000000"/>
+                      <w:sz w:val="14"/>
+                      <w:szCs w:val="14"/>
+                      <w:lang w:val="es-ES" w:eastAsia="es-ES"/>
+                    </w:rPr>
+                    <w:t>urina</w:t>
+                  </w:r>
+                  <w:proofErr w:type="spellEnd"/>
+                  <w:r>
+                    <w:rPr>
+                      <w:rFonts w:ascii="Arial" w:eastAsia="Times New Roman" w:hAnsi="Arial" w:cs="Arial"/>
+                      <w:color w:val="000000"/>
+                      <w:sz w:val="14"/>
+                      <w:szCs w:val="14"/>
+                      <w:lang w:val="es-ES" w:eastAsia="es-ES"/>
+                    </w:rPr>
+                    <w:t>}</w:t>
                   </w:r>
                 </w:p>
               </w:tc>
@@ -8265,7 +9426,7 @@
               </w:trPr>
               <w:tc>
                 <w:tcPr>
-                  <w:tcW w:w="1655" w:type="dxa"/>
+                  <w:tcW w:w="1654" w:type="dxa"/>
                   <w:shd w:val="clear" w:color="000000" w:fill="83CCEB"/>
                   <w:noWrap/>
                   <w:vAlign w:val="bottom"/>
@@ -8304,12 +9465,13 @@
                   <w:tcW w:w="852" w:type="dxa"/>
                   <w:shd w:val="clear" w:color="000000" w:fill="FFFFFF"/>
                   <w:noWrap/>
-                  <w:vAlign w:val="bottom"/>
+                  <w:vAlign w:val="center"/>
                   <w:hideMark/>
                 </w:tcPr>
                 <w:p>
                   <w:pPr>
                     <w:spacing w:after="0" w:line="240" w:lineRule="auto"/>
+                    <w:jc w:val="center"/>
                     <w:rPr>
                       <w:rFonts w:ascii="Arial" w:eastAsia="Times New Roman" w:hAnsi="Arial" w:cs="Arial"/>
                       <w:color w:val="000000"/>
@@ -8326,21 +9488,54 @@
                       <w:szCs w:val="14"/>
                       <w:lang w:val="es-ES" w:eastAsia="es-ES"/>
                     </w:rPr>
-                    <w:t> </w:t>
+                    <w:t>${</w:t>
+                  </w:r>
+                  <w:proofErr w:type="spellStart"/>
+                  <w:r>
+                    <w:rPr>
+                      <w:rFonts w:ascii="Arial" w:eastAsia="Times New Roman" w:hAnsi="Arial" w:cs="Arial"/>
+                      <w:color w:val="000000"/>
+                      <w:sz w:val="14"/>
+                      <w:szCs w:val="14"/>
+                      <w:lang w:val="es-ES" w:eastAsia="es-ES"/>
+                    </w:rPr>
+                    <w:t>c_</w:t>
+                  </w:r>
+                  <w:r>
+                    <w:rPr>
+                      <w:rFonts w:ascii="Arial" w:eastAsia="Times New Roman" w:hAnsi="Arial" w:cs="Arial"/>
+                      <w:color w:val="000000"/>
+                      <w:sz w:val="14"/>
+                      <w:szCs w:val="14"/>
+                      <w:lang w:val="es-ES" w:eastAsia="es-ES"/>
+                    </w:rPr>
+                    <w:t>grifo</w:t>
+                  </w:r>
+                  <w:proofErr w:type="spellEnd"/>
+                  <w:r>
+                    <w:rPr>
+                      <w:rFonts w:ascii="Arial" w:eastAsia="Times New Roman" w:hAnsi="Arial" w:cs="Arial"/>
+                      <w:color w:val="000000"/>
+                      <w:sz w:val="14"/>
+                      <w:szCs w:val="14"/>
+                      <w:lang w:val="es-ES" w:eastAsia="es-ES"/>
+                    </w:rPr>
+                    <w:t>}</w:t>
                   </w:r>
                 </w:p>
               </w:tc>
               <w:tc>
                 <w:tcPr>
-                  <w:tcW w:w="1404" w:type="dxa"/>
+                  <w:tcW w:w="1403" w:type="dxa"/>
                   <w:shd w:val="clear" w:color="000000" w:fill="FFFFFF"/>
                   <w:noWrap/>
-                  <w:vAlign w:val="bottom"/>
+                  <w:vAlign w:val="center"/>
                   <w:hideMark/>
                 </w:tcPr>
                 <w:p>
                   <w:pPr>
                     <w:spacing w:after="0" w:line="240" w:lineRule="auto"/>
+                    <w:jc w:val="center"/>
                     <w:rPr>
                       <w:rFonts w:ascii="Arial" w:eastAsia="Times New Roman" w:hAnsi="Arial" w:cs="Arial"/>
                       <w:color w:val="000000"/>
@@ -8357,7 +9552,39 @@
                       <w:szCs w:val="14"/>
                       <w:lang w:val="es-ES" w:eastAsia="es-ES"/>
                     </w:rPr>
-                    <w:t> </w:t>
+                    <w:t>${</w:t>
+                  </w:r>
+                  <w:proofErr w:type="spellStart"/>
+                  <w:r>
+                    <w:rPr>
+                      <w:rFonts w:ascii="Arial" w:eastAsia="Times New Roman" w:hAnsi="Arial" w:cs="Arial"/>
+                      <w:color w:val="000000"/>
+                      <w:sz w:val="14"/>
+                      <w:szCs w:val="14"/>
+                      <w:lang w:val="es-ES" w:eastAsia="es-ES"/>
+                    </w:rPr>
+                    <w:t>e_</w:t>
+                  </w:r>
+                  <w:r>
+                    <w:rPr>
+                      <w:rFonts w:ascii="Arial" w:eastAsia="Times New Roman" w:hAnsi="Arial" w:cs="Arial"/>
+                      <w:color w:val="000000"/>
+                      <w:sz w:val="14"/>
+                      <w:szCs w:val="14"/>
+                      <w:lang w:val="es-ES" w:eastAsia="es-ES"/>
+                    </w:rPr>
+                    <w:t>grifo</w:t>
+                  </w:r>
+                  <w:proofErr w:type="spellEnd"/>
+                  <w:r>
+                    <w:rPr>
+                      <w:rFonts w:ascii="Arial" w:eastAsia="Times New Roman" w:hAnsi="Arial" w:cs="Arial"/>
+                      <w:color w:val="000000"/>
+                      <w:sz w:val="14"/>
+                      <w:szCs w:val="14"/>
+                      <w:lang w:val="es-ES" w:eastAsia="es-ES"/>
+                    </w:rPr>
+                    <w:t>}</w:t>
                   </w:r>
                 </w:p>
               </w:tc>
@@ -8368,7 +9595,7 @@
               </w:trPr>
               <w:tc>
                 <w:tcPr>
-                  <w:tcW w:w="1655" w:type="dxa"/>
+                  <w:tcW w:w="1654" w:type="dxa"/>
                   <w:shd w:val="clear" w:color="000000" w:fill="83CCEB"/>
                   <w:noWrap/>
                   <w:vAlign w:val="bottom"/>
@@ -8407,12 +9634,13 @@
                   <w:tcW w:w="852" w:type="dxa"/>
                   <w:shd w:val="clear" w:color="000000" w:fill="FFFFFF"/>
                   <w:noWrap/>
-                  <w:vAlign w:val="bottom"/>
+                  <w:vAlign w:val="center"/>
                   <w:hideMark/>
                 </w:tcPr>
                 <w:p>
                   <w:pPr>
                     <w:spacing w:after="0" w:line="240" w:lineRule="auto"/>
+                    <w:jc w:val="center"/>
                     <w:rPr>
                       <w:rFonts w:ascii="Arial" w:eastAsia="Times New Roman" w:hAnsi="Arial" w:cs="Arial"/>
                       <w:color w:val="000000"/>
@@ -8429,21 +9657,54 @@
                       <w:szCs w:val="14"/>
                       <w:lang w:val="es-ES" w:eastAsia="es-ES"/>
                     </w:rPr>
-                    <w:t> </w:t>
+                    <w:t>${</w:t>
+                  </w:r>
+                  <w:proofErr w:type="spellStart"/>
+                  <w:r>
+                    <w:rPr>
+                      <w:rFonts w:ascii="Arial" w:eastAsia="Times New Roman" w:hAnsi="Arial" w:cs="Arial"/>
+                      <w:color w:val="000000"/>
+                      <w:sz w:val="14"/>
+                      <w:szCs w:val="14"/>
+                      <w:lang w:val="es-ES" w:eastAsia="es-ES"/>
+                    </w:rPr>
+                    <w:t>c_</w:t>
+                  </w:r>
+                  <w:r>
+                    <w:rPr>
+                      <w:rFonts w:ascii="Arial" w:eastAsia="Times New Roman" w:hAnsi="Arial" w:cs="Arial"/>
+                      <w:color w:val="000000"/>
+                      <w:sz w:val="14"/>
+                      <w:szCs w:val="14"/>
+                      <w:lang w:val="es-ES" w:eastAsia="es-ES"/>
+                    </w:rPr>
+                    <w:t>pisci</w:t>
+                  </w:r>
+                  <w:proofErr w:type="spellEnd"/>
+                  <w:r>
+                    <w:rPr>
+                      <w:rFonts w:ascii="Arial" w:eastAsia="Times New Roman" w:hAnsi="Arial" w:cs="Arial"/>
+                      <w:color w:val="000000"/>
+                      <w:sz w:val="14"/>
+                      <w:szCs w:val="14"/>
+                      <w:lang w:val="es-ES" w:eastAsia="es-ES"/>
+                    </w:rPr>
+                    <w:t>}</w:t>
                   </w:r>
                 </w:p>
               </w:tc>
               <w:tc>
                 <w:tcPr>
-                  <w:tcW w:w="1404" w:type="dxa"/>
+                  <w:tcW w:w="1403" w:type="dxa"/>
                   <w:shd w:val="clear" w:color="000000" w:fill="FFFFFF"/>
                   <w:noWrap/>
-                  <w:vAlign w:val="bottom"/>
+                  <w:vAlign w:val="center"/>
                   <w:hideMark/>
                 </w:tcPr>
                 <w:p>
                   <w:pPr>
                     <w:spacing w:after="0" w:line="240" w:lineRule="auto"/>
+                    <w:jc w:val="center"/>
                     <w:rPr>
                       <w:rFonts w:ascii="Arial" w:eastAsia="Times New Roman" w:hAnsi="Arial" w:cs="Arial"/>
                       <w:color w:val="000000"/>
@@ -8460,7 +9721,39 @@
                       <w:szCs w:val="14"/>
                       <w:lang w:val="es-ES" w:eastAsia="es-ES"/>
                     </w:rPr>
-                    <w:t> </w:t>
+                    <w:t>${</w:t>
+                  </w:r>
+                  <w:proofErr w:type="spellStart"/>
+                  <w:r>
+                    <w:rPr>
+                      <w:rFonts w:ascii="Arial" w:eastAsia="Times New Roman" w:hAnsi="Arial" w:cs="Arial"/>
+                      <w:color w:val="000000"/>
+                      <w:sz w:val="14"/>
+                      <w:szCs w:val="14"/>
+                      <w:lang w:val="es-ES" w:eastAsia="es-ES"/>
+                    </w:rPr>
+                    <w:t>e_</w:t>
+                  </w:r>
+                  <w:r>
+                    <w:rPr>
+                      <w:rFonts w:ascii="Arial" w:eastAsia="Times New Roman" w:hAnsi="Arial" w:cs="Arial"/>
+                      <w:color w:val="000000"/>
+                      <w:sz w:val="14"/>
+                      <w:szCs w:val="14"/>
+                      <w:lang w:val="es-ES" w:eastAsia="es-ES"/>
+                    </w:rPr>
+                    <w:t>pisci</w:t>
+                  </w:r>
+                  <w:proofErr w:type="spellEnd"/>
+                  <w:r>
+                    <w:rPr>
+                      <w:rFonts w:ascii="Arial" w:eastAsia="Times New Roman" w:hAnsi="Arial" w:cs="Arial"/>
+                      <w:color w:val="000000"/>
+                      <w:sz w:val="14"/>
+                      <w:szCs w:val="14"/>
+                      <w:lang w:val="es-ES" w:eastAsia="es-ES"/>
+                    </w:rPr>
+                    <w:t>}</w:t>
                   </w:r>
                 </w:p>
               </w:tc>
@@ -8471,7 +9764,7 @@
               </w:trPr>
               <w:tc>
                 <w:tcPr>
-                  <w:tcW w:w="1655" w:type="dxa"/>
+                  <w:tcW w:w="1654" w:type="dxa"/>
                   <w:shd w:val="clear" w:color="000000" w:fill="83CCEB"/>
                   <w:noWrap/>
                   <w:vAlign w:val="bottom"/>
@@ -8510,12 +9803,13 @@
                   <w:tcW w:w="852" w:type="dxa"/>
                   <w:shd w:val="clear" w:color="000000" w:fill="FFFFFF"/>
                   <w:noWrap/>
-                  <w:vAlign w:val="bottom"/>
+                  <w:vAlign w:val="center"/>
                   <w:hideMark/>
                 </w:tcPr>
                 <w:p>
                   <w:pPr>
                     <w:spacing w:after="0" w:line="240" w:lineRule="auto"/>
+                    <w:jc w:val="center"/>
                     <w:rPr>
                       <w:rFonts w:ascii="Arial" w:eastAsia="Times New Roman" w:hAnsi="Arial" w:cs="Arial"/>
                       <w:color w:val="000000"/>
@@ -8532,21 +9826,54 @@
                       <w:szCs w:val="14"/>
                       <w:lang w:val="es-ES" w:eastAsia="es-ES"/>
                     </w:rPr>
-                    <w:t> </w:t>
+                    <w:t>${</w:t>
+                  </w:r>
+                  <w:proofErr w:type="spellStart"/>
+                  <w:r>
+                    <w:rPr>
+                      <w:rFonts w:ascii="Arial" w:eastAsia="Times New Roman" w:hAnsi="Arial" w:cs="Arial"/>
+                      <w:color w:val="000000"/>
+                      <w:sz w:val="14"/>
+                      <w:szCs w:val="14"/>
+                      <w:lang w:val="es-ES" w:eastAsia="es-ES"/>
+                    </w:rPr>
+                    <w:t>c_</w:t>
+                  </w:r>
+                  <w:r>
+                    <w:rPr>
+                      <w:rFonts w:ascii="Arial" w:eastAsia="Times New Roman" w:hAnsi="Arial" w:cs="Arial"/>
+                      <w:color w:val="000000"/>
+                      <w:sz w:val="14"/>
+                      <w:szCs w:val="14"/>
+                      <w:lang w:val="es-ES" w:eastAsia="es-ES"/>
+                    </w:rPr>
+                    <w:t>tciste</w:t>
+                  </w:r>
+                  <w:proofErr w:type="spellEnd"/>
+                  <w:r>
+                    <w:rPr>
+                      <w:rFonts w:ascii="Arial" w:eastAsia="Times New Roman" w:hAnsi="Arial" w:cs="Arial"/>
+                      <w:color w:val="000000"/>
+                      <w:sz w:val="14"/>
+                      <w:szCs w:val="14"/>
+                      <w:lang w:val="es-ES" w:eastAsia="es-ES"/>
+                    </w:rPr>
+                    <w:t>}</w:t>
                   </w:r>
                 </w:p>
               </w:tc>
               <w:tc>
                 <w:tcPr>
-                  <w:tcW w:w="1404" w:type="dxa"/>
+                  <w:tcW w:w="1403" w:type="dxa"/>
                   <w:shd w:val="clear" w:color="000000" w:fill="FFFFFF"/>
                   <w:noWrap/>
-                  <w:vAlign w:val="bottom"/>
+                  <w:vAlign w:val="center"/>
                   <w:hideMark/>
                 </w:tcPr>
                 <w:p>
                   <w:pPr>
                     <w:spacing w:after="0" w:line="240" w:lineRule="auto"/>
+                    <w:jc w:val="center"/>
                     <w:rPr>
                       <w:rFonts w:ascii="Arial" w:eastAsia="Times New Roman" w:hAnsi="Arial" w:cs="Arial"/>
                       <w:color w:val="000000"/>
@@ -8563,7 +9890,39 @@
                       <w:szCs w:val="14"/>
                       <w:lang w:val="es-ES" w:eastAsia="es-ES"/>
                     </w:rPr>
-                    <w:t> </w:t>
+                    <w:t>${</w:t>
+                  </w:r>
+                  <w:proofErr w:type="spellStart"/>
+                  <w:r>
+                    <w:rPr>
+                      <w:rFonts w:ascii="Arial" w:eastAsia="Times New Roman" w:hAnsi="Arial" w:cs="Arial"/>
+                      <w:color w:val="000000"/>
+                      <w:sz w:val="14"/>
+                      <w:szCs w:val="14"/>
+                      <w:lang w:val="es-ES" w:eastAsia="es-ES"/>
+                    </w:rPr>
+                    <w:t>e_</w:t>
+                  </w:r>
+                  <w:r>
+                    <w:rPr>
+                      <w:rFonts w:ascii="Arial" w:eastAsia="Times New Roman" w:hAnsi="Arial" w:cs="Arial"/>
+                      <w:color w:val="000000"/>
+                      <w:sz w:val="14"/>
+                      <w:szCs w:val="14"/>
+                      <w:lang w:val="es-ES" w:eastAsia="es-ES"/>
+                    </w:rPr>
+                    <w:t>tciste</w:t>
+                  </w:r>
+                  <w:proofErr w:type="spellEnd"/>
+                  <w:r>
+                    <w:rPr>
+                      <w:rFonts w:ascii="Arial" w:eastAsia="Times New Roman" w:hAnsi="Arial" w:cs="Arial"/>
+                      <w:color w:val="000000"/>
+                      <w:sz w:val="14"/>
+                      <w:szCs w:val="14"/>
+                      <w:lang w:val="es-ES" w:eastAsia="es-ES"/>
+                    </w:rPr>
+                    <w:t>}</w:t>
                   </w:r>
                 </w:p>
               </w:tc>
@@ -8574,7 +9933,7 @@
               </w:trPr>
               <w:tc>
                 <w:tcPr>
-                  <w:tcW w:w="1655" w:type="dxa"/>
+                  <w:tcW w:w="1654" w:type="dxa"/>
                   <w:shd w:val="clear" w:color="000000" w:fill="83CCEB"/>
                   <w:noWrap/>
                   <w:vAlign w:val="bottom"/>
@@ -8613,12 +9972,13 @@
                   <w:tcW w:w="852" w:type="dxa"/>
                   <w:shd w:val="clear" w:color="000000" w:fill="FFFFFF"/>
                   <w:noWrap/>
-                  <w:vAlign w:val="bottom"/>
+                  <w:vAlign w:val="center"/>
                   <w:hideMark/>
                 </w:tcPr>
                 <w:p>
                   <w:pPr>
                     <w:spacing w:after="0" w:line="240" w:lineRule="auto"/>
+                    <w:jc w:val="center"/>
                     <w:rPr>
                       <w:rFonts w:ascii="Arial" w:eastAsia="Times New Roman" w:hAnsi="Arial" w:cs="Arial"/>
                       <w:color w:val="000000"/>
@@ -8635,21 +9995,54 @@
                       <w:szCs w:val="14"/>
                       <w:lang w:val="es-ES" w:eastAsia="es-ES"/>
                     </w:rPr>
-                    <w:t> </w:t>
+                    <w:t>${</w:t>
+                  </w:r>
+                  <w:proofErr w:type="spellStart"/>
+                  <w:r>
+                    <w:rPr>
+                      <w:rFonts w:ascii="Arial" w:eastAsia="Times New Roman" w:hAnsi="Arial" w:cs="Arial"/>
+                      <w:color w:val="000000"/>
+                      <w:sz w:val="14"/>
+                      <w:szCs w:val="14"/>
+                      <w:lang w:val="es-ES" w:eastAsia="es-ES"/>
+                    </w:rPr>
+                    <w:t>c_</w:t>
+                  </w:r>
+                  <w:r>
+                    <w:rPr>
+                      <w:rFonts w:ascii="Arial" w:eastAsia="Times New Roman" w:hAnsi="Arial" w:cs="Arial"/>
+                      <w:color w:val="000000"/>
+                      <w:sz w:val="14"/>
+                      <w:szCs w:val="14"/>
+                      <w:lang w:val="es-ES" w:eastAsia="es-ES"/>
+                    </w:rPr>
+                    <w:t>telev</w:t>
+                  </w:r>
+                  <w:proofErr w:type="spellEnd"/>
+                  <w:r>
+                    <w:rPr>
+                      <w:rFonts w:ascii="Arial" w:eastAsia="Times New Roman" w:hAnsi="Arial" w:cs="Arial"/>
+                      <w:color w:val="000000"/>
+                      <w:sz w:val="14"/>
+                      <w:szCs w:val="14"/>
+                      <w:lang w:val="es-ES" w:eastAsia="es-ES"/>
+                    </w:rPr>
+                    <w:t>}</w:t>
                   </w:r>
                 </w:p>
               </w:tc>
               <w:tc>
                 <w:tcPr>
-                  <w:tcW w:w="1404" w:type="dxa"/>
+                  <w:tcW w:w="1403" w:type="dxa"/>
                   <w:shd w:val="clear" w:color="000000" w:fill="FFFFFF"/>
                   <w:noWrap/>
-                  <w:vAlign w:val="bottom"/>
+                  <w:vAlign w:val="center"/>
                   <w:hideMark/>
                 </w:tcPr>
                 <w:p>
                   <w:pPr>
                     <w:spacing w:after="0" w:line="240" w:lineRule="auto"/>
+                    <w:jc w:val="center"/>
                     <w:rPr>
                       <w:rFonts w:ascii="Arial" w:eastAsia="Times New Roman" w:hAnsi="Arial" w:cs="Arial"/>
                       <w:color w:val="000000"/>
@@ -8666,7 +10059,39 @@
                       <w:szCs w:val="14"/>
                       <w:lang w:val="es-ES" w:eastAsia="es-ES"/>
                     </w:rPr>
-                    <w:t> </w:t>
+                    <w:t>${</w:t>
+                  </w:r>
+                  <w:proofErr w:type="spellStart"/>
+                  <w:r>
+                    <w:rPr>
+                      <w:rFonts w:ascii="Arial" w:eastAsia="Times New Roman" w:hAnsi="Arial" w:cs="Arial"/>
+                      <w:color w:val="000000"/>
+                      <w:sz w:val="14"/>
+                      <w:szCs w:val="14"/>
+                      <w:lang w:val="es-ES" w:eastAsia="es-ES"/>
+                    </w:rPr>
+                    <w:t>e_</w:t>
+                  </w:r>
+                  <w:r>
+                    <w:rPr>
+                      <w:rFonts w:ascii="Arial" w:eastAsia="Times New Roman" w:hAnsi="Arial" w:cs="Arial"/>
+                      <w:color w:val="000000"/>
+                      <w:sz w:val="14"/>
+                      <w:szCs w:val="14"/>
+                      <w:lang w:val="es-ES" w:eastAsia="es-ES"/>
+                    </w:rPr>
+                    <w:t>telev</w:t>
+                  </w:r>
+                  <w:proofErr w:type="spellEnd"/>
+                  <w:r>
+                    <w:rPr>
+                      <w:rFonts w:ascii="Arial" w:eastAsia="Times New Roman" w:hAnsi="Arial" w:cs="Arial"/>
+                      <w:color w:val="000000"/>
+                      <w:sz w:val="14"/>
+                      <w:szCs w:val="14"/>
+                      <w:lang w:val="es-ES" w:eastAsia="es-ES"/>
+                    </w:rPr>
+                    <w:t>}</w:t>
                   </w:r>
                 </w:p>
               </w:tc>
@@ -8785,6 +10210,38 @@
               </w:rPr>
               <w:t> </w:t>
             </w:r>
+            <w:r>
+              <w:rPr>
+                <w:rFonts w:ascii="Arial" w:eastAsia="Times New Roman" w:hAnsi="Arial" w:cs="Arial"/>
+                <w:color w:val="000000"/>
+                <w:sz w:val="14"/>
+                <w:szCs w:val="14"/>
+                <w:lang w:val="es-ES" w:eastAsia="es-ES"/>
+              </w:rPr>
+              <w:t>${</w:t>
+            </w:r>
+            <w:proofErr w:type="spellStart"/>
+            <w:r>
+              <w:rPr>
+                <w:rFonts w:ascii="Arial" w:eastAsia="Times New Roman" w:hAnsi="Arial" w:cs="Arial"/>
+                <w:color w:val="000000"/>
+                <w:sz w:val="14"/>
+                <w:szCs w:val="14"/>
+                <w:lang w:val="es-ES" w:eastAsia="es-ES"/>
+              </w:rPr>
+              <w:t>diametro</w:t>
+            </w:r>
+            <w:proofErr w:type="spellEnd"/>
+            <w:r>
+              <w:rPr>
+                <w:rFonts w:ascii="Arial" w:eastAsia="Times New Roman" w:hAnsi="Arial" w:cs="Arial"/>
+                <w:color w:val="000000"/>
+                <w:sz w:val="14"/>
+                <w:szCs w:val="14"/>
+                <w:lang w:val="es-ES" w:eastAsia="es-ES"/>
+              </w:rPr>
+              <w:t>}</w:t>
+            </w:r>
           </w:p>
         </w:tc>
         <w:tc>
@@ -8818,6 +10275,38 @@
             <w:r>
               <w:rPr>
                 <w:rFonts w:ascii="Arial" w:eastAsia="Times New Roman" w:hAnsi="Arial" w:cs="Arial"/>
+                <w:color w:val="000000"/>
+                <w:sz w:val="14"/>
+                <w:szCs w:val="14"/>
+                <w:lang w:val="es-ES" w:eastAsia="es-ES"/>
+              </w:rPr>
+              <w:t>${</w:t>
+            </w:r>
+            <w:proofErr w:type="spellStart"/>
+            <w:r>
+              <w:rPr>
+                <w:rFonts w:ascii="Arial" w:eastAsia="Times New Roman" w:hAnsi="Arial" w:cs="Arial"/>
+                <w:color w:val="000000"/>
+                <w:sz w:val="14"/>
+                <w:szCs w:val="14"/>
+                <w:lang w:val="es-ES" w:eastAsia="es-ES"/>
+              </w:rPr>
+              <w:t>tipomaterial</w:t>
+            </w:r>
+            <w:proofErr w:type="spellEnd"/>
+            <w:r>
+              <w:rPr>
+                <w:rFonts w:ascii="Arial" w:eastAsia="Times New Roman" w:hAnsi="Arial" w:cs="Arial"/>
+                <w:color w:val="000000"/>
+                <w:sz w:val="14"/>
+                <w:szCs w:val="14"/>
+                <w:lang w:val="es-ES" w:eastAsia="es-ES"/>
+              </w:rPr>
+              <w:t>}</w:t>
+            </w:r>
+            <w:r>
+              <w:rPr>
+                <w:rFonts w:ascii="Arial" w:eastAsia="Times New Roman" w:hAnsi="Arial" w:cs="Arial"/>
                 <w:b/>
                 <w:bCs/>
                 <w:color w:val="000000"/>
@@ -8857,6 +10346,36 @@
                 <w:lang w:val="es-ES" w:eastAsia="es-ES"/>
               </w:rPr>
             </w:pPr>
+            <w:r>
+              <w:rPr>
+                <w:rFonts w:ascii="Arial" w:eastAsia="Times New Roman" w:hAnsi="Arial" w:cs="Arial"/>
+                <w:color w:val="000000"/>
+                <w:sz w:val="14"/>
+                <w:szCs w:val="14"/>
+                <w:lang w:val="es-ES" w:eastAsia="es-ES"/>
+              </w:rPr>
+              <w:t>${</w:t>
+            </w:r>
+            <w:r>
+              <w:rPr>
+                <w:rFonts w:ascii="Arial" w:eastAsia="Times New Roman" w:hAnsi="Arial" w:cs="Arial"/>
+                <w:color w:val="000000"/>
+                <w:sz w:val="14"/>
+                <w:szCs w:val="14"/>
+                <w:lang w:val="es-ES" w:eastAsia="es-ES"/>
+              </w:rPr>
+              <w:t>caja</w:t>
+            </w:r>
+            <w:r>
+              <w:rPr>
+                <w:rFonts w:ascii="Arial" w:eastAsia="Times New Roman" w:hAnsi="Arial" w:cs="Arial"/>
+                <w:color w:val="000000"/>
+                <w:sz w:val="14"/>
+                <w:szCs w:val="14"/>
+                <w:lang w:val="es-ES" w:eastAsia="es-ES"/>
+              </w:rPr>
+              <w:t>}</w:t>
+            </w:r>
             <w:r>
               <w:rPr>
                 <w:rFonts w:ascii="Arial" w:eastAsia="Times New Roman" w:hAnsi="Arial" w:cs="Arial"/>
@@ -9327,6 +10846,38 @@
               </w:rPr>
               <w:t> </w:t>
             </w:r>
+            <w:r>
+              <w:rPr>
+                <w:rFonts w:ascii="Arial" w:eastAsia="Times New Roman" w:hAnsi="Arial" w:cs="Arial"/>
+                <w:color w:val="000000"/>
+                <w:sz w:val="14"/>
+                <w:szCs w:val="14"/>
+                <w:lang w:val="es-ES" w:eastAsia="es-ES"/>
+              </w:rPr>
+              <w:t>${</w:t>
+            </w:r>
+            <w:proofErr w:type="spellStart"/>
+            <w:r>
+              <w:rPr>
+                <w:rFonts w:ascii="Arial" w:eastAsia="Times New Roman" w:hAnsi="Arial" w:cs="Arial"/>
+                <w:color w:val="000000"/>
+                <w:sz w:val="14"/>
+                <w:szCs w:val="14"/>
+                <w:lang w:val="es-ES" w:eastAsia="es-ES"/>
+              </w:rPr>
+              <w:t>localizacion_caja</w:t>
+            </w:r>
+            <w:proofErr w:type="spellEnd"/>
+            <w:r>
+              <w:rPr>
+                <w:rFonts w:ascii="Arial" w:eastAsia="Times New Roman" w:hAnsi="Arial" w:cs="Arial"/>
+                <w:color w:val="000000"/>
+                <w:sz w:val="14"/>
+                <w:szCs w:val="14"/>
+                <w:lang w:val="es-ES" w:eastAsia="es-ES"/>
+              </w:rPr>
+              <w:t>}</w:t>
+            </w:r>
           </w:p>
         </w:tc>
         <w:tc>
@@ -9360,6 +10911,50 @@
             <w:r>
               <w:rPr>
                 <w:rFonts w:ascii="Arial" w:eastAsia="Times New Roman" w:hAnsi="Arial" w:cs="Arial"/>
+                <w:color w:val="000000"/>
+                <w:sz w:val="14"/>
+                <w:szCs w:val="14"/>
+                <w:lang w:val="es-ES" w:eastAsia="es-ES"/>
+              </w:rPr>
+              <w:t>${</w:t>
+            </w:r>
+            <w:proofErr w:type="spellStart"/>
+            <w:r>
+              <w:rPr>
+                <w:rFonts w:ascii="Arial" w:eastAsia="Times New Roman" w:hAnsi="Arial" w:cs="Arial"/>
+                <w:color w:val="000000"/>
+                <w:sz w:val="14"/>
+                <w:szCs w:val="14"/>
+                <w:lang w:val="es-ES" w:eastAsia="es-ES"/>
+              </w:rPr>
+              <w:t>estadocaja</w:t>
+            </w:r>
+            <w:proofErr w:type="spellEnd"/>
+            <w:r>
+              <w:rPr>
+                <w:rFonts w:ascii="Arial" w:eastAsia="Times New Roman" w:hAnsi="Arial" w:cs="Arial"/>
+                <w:color w:val="000000"/>
+                <w:sz w:val="14"/>
+                <w:szCs w:val="14"/>
+                <w:lang w:val="es-ES" w:eastAsia="es-ES"/>
+              </w:rPr>
+              <w:t>}</w:t>
+            </w:r>
+            <w:r>
+              <w:rPr>
+                <w:rFonts w:ascii="Arial" w:eastAsia="Times New Roman" w:hAnsi="Arial" w:cs="Arial"/>
+                <w:b/>
+                <w:bCs/>
+                <w:color w:val="000000"/>
+                <w:sz w:val="14"/>
+                <w:szCs w:val="14"/>
+                <w:lang w:val="es-ES" w:eastAsia="es-ES"/>
+              </w:rPr>
+              <w:t> </w:t>
+            </w:r>
+            <w:r>
+              <w:rPr>
+                <w:rFonts w:ascii="Arial" w:eastAsia="Times New Roman" w:hAnsi="Arial" w:cs="Arial"/>
                 <w:b/>
                 <w:bCs/>
                 <w:color w:val="000000"/>
@@ -9399,6 +10994,48 @@
                 <w:lang w:val="es-ES" w:eastAsia="es-ES"/>
               </w:rPr>
             </w:pPr>
+            <w:r>
+              <w:rPr>
+                <w:rFonts w:ascii="Arial" w:eastAsia="Times New Roman" w:hAnsi="Arial" w:cs="Arial"/>
+                <w:color w:val="000000"/>
+                <w:sz w:val="14"/>
+                <w:szCs w:val="14"/>
+                <w:lang w:val="es-ES" w:eastAsia="es-ES"/>
+              </w:rPr>
+              <w:t>${</w:t>
+            </w:r>
+            <w:r>
+              <w:rPr>
+                <w:rFonts w:ascii="Arial" w:eastAsia="Times New Roman" w:hAnsi="Arial" w:cs="Arial"/>
+                <w:color w:val="000000"/>
+                <w:sz w:val="14"/>
+                <w:szCs w:val="14"/>
+                <w:lang w:val="es-ES" w:eastAsia="es-ES"/>
+              </w:rPr>
+              <w:t>tapa</w:t>
+            </w:r>
+            <w:r>
+              <w:rPr>
+                <w:rFonts w:ascii="Arial" w:eastAsia="Times New Roman" w:hAnsi="Arial" w:cs="Arial"/>
+                <w:color w:val="000000"/>
+                <w:sz w:val="14"/>
+                <w:szCs w:val="14"/>
+                <w:lang w:val="es-ES" w:eastAsia="es-ES"/>
+              </w:rPr>
+              <w:t>}</w:t>
+            </w:r>
+            <w:r>
+              <w:rPr>
+                <w:rFonts w:ascii="Arial" w:eastAsia="Times New Roman" w:hAnsi="Arial" w:cs="Arial"/>
+                <w:b/>
+                <w:bCs/>
+                <w:color w:val="000000"/>
+                <w:sz w:val="14"/>
+                <w:szCs w:val="14"/>
+                <w:lang w:val="es-ES" w:eastAsia="es-ES"/>
+              </w:rPr>
+              <w:t> </w:t>
+            </w:r>
             <w:r>
               <w:rPr>
                 <w:rFonts w:ascii="Arial" w:eastAsia="Times New Roman" w:hAnsi="Arial" w:cs="Arial"/>
@@ -9828,6 +11465,50 @@
               </w:rPr>
               <w:t> </w:t>
             </w:r>
+            <w:r>
+              <w:rPr>
+                <w:rFonts w:ascii="Arial" w:eastAsia="Times New Roman" w:hAnsi="Arial" w:cs="Arial"/>
+                <w:color w:val="000000"/>
+                <w:sz w:val="14"/>
+                <w:szCs w:val="14"/>
+                <w:lang w:val="es-ES" w:eastAsia="es-ES"/>
+              </w:rPr>
+              <w:t>${</w:t>
+            </w:r>
+            <w:proofErr w:type="spellStart"/>
+            <w:r>
+              <w:rPr>
+                <w:rFonts w:ascii="Arial" w:eastAsia="Times New Roman" w:hAnsi="Arial" w:cs="Arial"/>
+                <w:color w:val="000000"/>
+                <w:sz w:val="14"/>
+                <w:szCs w:val="14"/>
+                <w:lang w:val="es-ES" w:eastAsia="es-ES"/>
+              </w:rPr>
+              <w:t>estadotapa</w:t>
+            </w:r>
+            <w:proofErr w:type="spellEnd"/>
+            <w:r>
+              <w:rPr>
+                <w:rFonts w:ascii="Arial" w:eastAsia="Times New Roman" w:hAnsi="Arial" w:cs="Arial"/>
+                <w:color w:val="000000"/>
+                <w:sz w:val="14"/>
+                <w:szCs w:val="14"/>
+                <w:lang w:val="es-ES" w:eastAsia="es-ES"/>
+              </w:rPr>
+              <w:t>}</w:t>
+            </w:r>
+            <w:r>
+              <w:rPr>
+                <w:rFonts w:ascii="Arial" w:eastAsia="Times New Roman" w:hAnsi="Arial" w:cs="Arial"/>
+                <w:b/>
+                <w:bCs/>
+                <w:color w:val="000000"/>
+                <w:sz w:val="14"/>
+                <w:szCs w:val="14"/>
+                <w:lang w:val="es-ES" w:eastAsia="es-ES"/>
+              </w:rPr>
+              <w:t> </w:t>
+            </w:r>
           </w:p>
         </w:tc>
         <w:tc>
@@ -9859,6 +11540,50 @@
                 <w:lang w:val="es-ES" w:eastAsia="es-ES"/>
               </w:rPr>
             </w:pPr>
+            <w:r>
+              <w:rPr>
+                <w:rFonts w:ascii="Arial" w:eastAsia="Times New Roman" w:hAnsi="Arial" w:cs="Arial"/>
+                <w:color w:val="000000"/>
+                <w:sz w:val="14"/>
+                <w:szCs w:val="14"/>
+                <w:lang w:val="es-ES" w:eastAsia="es-ES"/>
+              </w:rPr>
+              <w:t>${</w:t>
+            </w:r>
+            <w:proofErr w:type="spellStart"/>
+            <w:r>
+              <w:rPr>
+                <w:rFonts w:ascii="Arial" w:eastAsia="Times New Roman" w:hAnsi="Arial" w:cs="Arial"/>
+                <w:color w:val="000000"/>
+                <w:sz w:val="14"/>
+                <w:szCs w:val="14"/>
+                <w:lang w:val="es-ES" w:eastAsia="es-ES"/>
+              </w:rPr>
+              <w:t>fugas_atoros</w:t>
+            </w:r>
+            <w:proofErr w:type="spellEnd"/>
+            <w:r>
+              <w:rPr>
+                <w:rFonts w:ascii="Arial" w:eastAsia="Times New Roman" w:hAnsi="Arial" w:cs="Arial"/>
+                <w:color w:val="000000"/>
+                <w:sz w:val="14"/>
+                <w:szCs w:val="14"/>
+                <w:lang w:val="es-ES" w:eastAsia="es-ES"/>
+              </w:rPr>
+              <w:t>}</w:t>
+            </w:r>
+            <w:r>
+              <w:rPr>
+                <w:rFonts w:ascii="Arial" w:eastAsia="Times New Roman" w:hAnsi="Arial" w:cs="Arial"/>
+                <w:b/>
+                <w:bCs/>
+                <w:color w:val="000000"/>
+                <w:sz w:val="14"/>
+                <w:szCs w:val="14"/>
+                <w:lang w:val="es-ES" w:eastAsia="es-ES"/>
+              </w:rPr>
+              <w:t> </w:t>
+            </w:r>
             <w:r>
               <w:rPr>
                 <w:rFonts w:ascii="Arial" w:eastAsia="Times New Roman" w:hAnsi="Arial" w:cs="Arial"/>
@@ -10397,6 +12122,50 @@
                     </w:rPr>
                     <w:t> </w:t>
                   </w:r>
+                  <w:r>
+                    <w:rPr>
+                      <w:rFonts w:ascii="Arial" w:eastAsia="Times New Roman" w:hAnsi="Arial" w:cs="Arial"/>
+                      <w:color w:val="000000"/>
+                      <w:sz w:val="14"/>
+                      <w:szCs w:val="14"/>
+                      <w:lang w:val="es-ES" w:eastAsia="es-ES"/>
+                    </w:rPr>
+                    <w:t>${</w:t>
+                  </w:r>
+                  <w:proofErr w:type="spellStart"/>
+                  <w:r>
+                    <w:rPr>
+                      <w:rFonts w:ascii="Arial" w:eastAsia="Times New Roman" w:hAnsi="Arial" w:cs="Arial"/>
+                      <w:color w:val="000000"/>
+                      <w:sz w:val="14"/>
+                      <w:szCs w:val="14"/>
+                      <w:lang w:val="es-ES" w:eastAsia="es-ES"/>
+                    </w:rPr>
+                    <w:t>f_dia</w:t>
+                  </w:r>
+                  <w:proofErr w:type="spellEnd"/>
+                  <w:r>
+                    <w:rPr>
+                      <w:rFonts w:ascii="Arial" w:eastAsia="Times New Roman" w:hAnsi="Arial" w:cs="Arial"/>
+                      <w:color w:val="000000"/>
+                      <w:sz w:val="14"/>
+                      <w:szCs w:val="14"/>
+                      <w:lang w:val="es-ES" w:eastAsia="es-ES"/>
+                    </w:rPr>
+                    <w:t>}</w:t>
+                  </w:r>
+                  <w:r>
+                    <w:rPr>
+                      <w:rFonts w:ascii="Arial" w:eastAsia="Times New Roman" w:hAnsi="Arial" w:cs="Arial"/>
+                      <w:b/>
+                      <w:bCs/>
+                      <w:color w:val="000000"/>
+                      <w:sz w:val="14"/>
+                      <w:szCs w:val="14"/>
+                      <w:lang w:val="es-ES" w:eastAsia="es-ES"/>
+                    </w:rPr>
+                    <w:t> </w:t>
+                  </w:r>
                 </w:p>
               </w:tc>
               <w:tc>
@@ -10449,8 +12218,6 @@
                     <w:jc w:val="center"/>
                     <w:rPr>
                       <w:rFonts w:ascii="Arial" w:eastAsia="Times New Roman" w:hAnsi="Arial" w:cs="Arial"/>
-                      <w:b/>
-                      <w:bCs/>
                       <w:color w:val="000000"/>
                       <w:sz w:val="14"/>
                       <w:szCs w:val="14"/>
@@ -10460,8 +12227,38 @@
                   <w:r>
                     <w:rPr>
                       <w:rFonts w:ascii="Arial" w:eastAsia="Times New Roman" w:hAnsi="Arial" w:cs="Arial"/>
-                      <w:b/>
-                      <w:bCs/>
+                      <w:color w:val="000000"/>
+                      <w:sz w:val="14"/>
+                      <w:szCs w:val="14"/>
+                      <w:lang w:val="es-ES" w:eastAsia="es-ES"/>
+                    </w:rPr>
+                    <w:t>${</w:t>
+                  </w:r>
+                  <w:proofErr w:type="spellStart"/>
+                  <w:r>
+                    <w:rPr>
+                      <w:rFonts w:ascii="Arial" w:eastAsia="Times New Roman" w:hAnsi="Arial" w:cs="Arial"/>
+                      <w:color w:val="000000"/>
+                      <w:sz w:val="14"/>
+                      <w:szCs w:val="14"/>
+                      <w:lang w:val="es-ES" w:eastAsia="es-ES"/>
+                    </w:rPr>
+                    <w:t>f_semana</w:t>
+                  </w:r>
+                  <w:proofErr w:type="spellEnd"/>
+                  <w:r>
+                    <w:rPr>
+                      <w:rFonts w:ascii="Arial" w:eastAsia="Times New Roman" w:hAnsi="Arial" w:cs="Arial"/>
+                      <w:color w:val="000000"/>
+                      <w:sz w:val="14"/>
+                      <w:szCs w:val="14"/>
+                      <w:lang w:val="es-ES" w:eastAsia="es-ES"/>
+                    </w:rPr>
+                    <w:t>}</w:t>
+                  </w:r>
+                  <w:r>
+                    <w:rPr>
+                      <w:rFonts w:ascii="Arial" w:eastAsia="Times New Roman" w:hAnsi="Arial" w:cs="Arial"/>
                       <w:color w:val="000000"/>
                       <w:sz w:val="14"/>
                       <w:szCs w:val="14"/>
@@ -10482,6 +12279,7 @@
                 <w:p>
                   <w:pPr>
                     <w:spacing w:after="0" w:line="240" w:lineRule="auto"/>
+                    <w:jc w:val="center"/>
                     <w:rPr>
                       <w:rFonts w:ascii="Arial" w:eastAsia="Times New Roman" w:hAnsi="Arial" w:cs="Arial"/>
                       <w:color w:val="000000"/>
@@ -10498,7 +12296,29 @@
                       <w:szCs w:val="14"/>
                       <w:lang w:val="es-ES" w:eastAsia="es-ES"/>
                     </w:rPr>
-                    <w:t> </w:t>
+                    <w:t>${</w:t>
+                  </w:r>
+                  <w:proofErr w:type="spellStart"/>
+                  <w:r>
+                    <w:rPr>
+                      <w:rFonts w:ascii="Arial" w:eastAsia="Times New Roman" w:hAnsi="Arial" w:cs="Arial"/>
+                      <w:color w:val="000000"/>
+                      <w:sz w:val="14"/>
+                      <w:szCs w:val="14"/>
+                      <w:lang w:val="es-ES" w:eastAsia="es-ES"/>
+                    </w:rPr>
+                    <w:t>presión_agua</w:t>
+                  </w:r>
+                  <w:proofErr w:type="spellEnd"/>
+                  <w:r>
+                    <w:rPr>
+                      <w:rFonts w:ascii="Arial" w:eastAsia="Times New Roman" w:hAnsi="Arial" w:cs="Arial"/>
+                      <w:color w:val="000000"/>
+                      <w:sz w:val="14"/>
+                      <w:szCs w:val="14"/>
+                      <w:lang w:val="es-ES" w:eastAsia="es-ES"/>
+                    </w:rPr>
+                    <w:t>}</w:t>
                   </w:r>
                 </w:p>
               </w:tc>
@@ -11130,6 +12950,48 @@
               </w:rPr>
               <w:t> </w:t>
             </w:r>
+            <w:r>
+              <w:rPr>
+                <w:rFonts w:ascii="Arial" w:eastAsia="Times New Roman" w:hAnsi="Arial" w:cs="Arial"/>
+                <w:b/>
+                <w:bCs/>
+                <w:color w:val="000000"/>
+                <w:sz w:val="14"/>
+                <w:szCs w:val="14"/>
+                <w:lang w:val="es-ES" w:eastAsia="es-ES"/>
+              </w:rPr>
+              <w:t> </w:t>
+            </w:r>
+            <w:r>
+              <w:rPr>
+                <w:rFonts w:ascii="Arial" w:eastAsia="Times New Roman" w:hAnsi="Arial" w:cs="Arial"/>
+                <w:color w:val="000000"/>
+                <w:sz w:val="14"/>
+                <w:szCs w:val="14"/>
+                <w:lang w:val="es-ES" w:eastAsia="es-ES"/>
+              </w:rPr>
+              <w:t>${</w:t>
+            </w:r>
+            <w:r>
+              <w:rPr>
+                <w:rFonts w:ascii="Arial" w:eastAsia="Times New Roman" w:hAnsi="Arial" w:cs="Arial"/>
+                <w:color w:val="000000"/>
+                <w:sz w:val="14"/>
+                <w:szCs w:val="14"/>
+                <w:lang w:val="es-ES" w:eastAsia="es-ES"/>
+              </w:rPr>
+              <w:t>observaciones</w:t>
+            </w:r>
+            <w:r>
+              <w:rPr>
+                <w:rFonts w:ascii="Arial" w:eastAsia="Times New Roman" w:hAnsi="Arial" w:cs="Arial"/>
+                <w:color w:val="000000"/>
+                <w:sz w:val="14"/>
+                <w:szCs w:val="14"/>
+                <w:lang w:val="es-ES" w:eastAsia="es-ES"/>
+              </w:rPr>
+              <w:t>}</w:t>
+            </w:r>
           </w:p>
         </w:tc>
         <w:tc>
@@ -11200,6 +13062,50 @@
                 <w:lang w:val="es-ES" w:eastAsia="es-ES"/>
               </w:rPr>
             </w:pPr>
+            <w:r>
+              <w:rPr>
+                <w:rFonts w:ascii="Arial" w:eastAsia="Times New Roman" w:hAnsi="Arial" w:cs="Arial"/>
+                <w:b/>
+                <w:bCs/>
+                <w:color w:val="000000"/>
+                <w:sz w:val="14"/>
+                <w:szCs w:val="14"/>
+                <w:lang w:val="es-ES" w:eastAsia="es-ES"/>
+              </w:rPr>
+              <w:t> </w:t>
+            </w:r>
+            <w:r>
+              <w:rPr>
+                <w:rFonts w:ascii="Arial" w:eastAsia="Times New Roman" w:hAnsi="Arial" w:cs="Arial"/>
+                <w:color w:val="000000"/>
+                <w:sz w:val="14"/>
+                <w:szCs w:val="14"/>
+                <w:lang w:val="es-ES" w:eastAsia="es-ES"/>
+              </w:rPr>
+              <w:t>${</w:t>
+            </w:r>
+            <w:proofErr w:type="spellStart"/>
+            <w:r>
+              <w:rPr>
+                <w:rFonts w:ascii="Arial" w:eastAsia="Times New Roman" w:hAnsi="Arial" w:cs="Arial"/>
+                <w:color w:val="000000"/>
+                <w:sz w:val="14"/>
+                <w:szCs w:val="14"/>
+                <w:lang w:val="es-ES" w:eastAsia="es-ES"/>
+              </w:rPr>
+              <w:t>ficha_incompleta</w:t>
+            </w:r>
+            <w:proofErr w:type="spellEnd"/>
+            <w:r>
+              <w:rPr>
+                <w:rFonts w:ascii="Arial" w:eastAsia="Times New Roman" w:hAnsi="Arial" w:cs="Arial"/>
+                <w:color w:val="000000"/>
+                <w:sz w:val="14"/>
+                <w:szCs w:val="14"/>
+                <w:lang w:val="es-ES" w:eastAsia="es-ES"/>
+              </w:rPr>
+              <w:t>}</w:t>
+            </w:r>
             <w:r>
               <w:rPr>
                 <w:rFonts w:ascii="Arial" w:eastAsia="Times New Roman" w:hAnsi="Arial" w:cs="Arial"/>
@@ -11391,7 +13297,6 @@
                       <w:lang w:val="es-ES" w:eastAsia="es-ES"/>
                     </w:rPr>
                   </w:pPr>
-                  <w:bookmarkStart w:id="0" w:name="originalSizeLogo"/>
                   <w:r>
                     <w:rPr>
                       <w:noProof/>
@@ -11432,7 +13337,6 @@
                       </wp:inline>
                     </w:drawing>
                   </w:r>
-                  <w:bookmarkEnd w:id="0"/>
                 </w:p>
               </w:tc>
               <w:tc>
@@ -11459,7 +13363,8 @@
                       <w:lang w:val="es-ES" w:eastAsia="es-ES"/>
                     </w:rPr>
                   </w:pPr>
-                  <w:bookmarkStart w:id="1" w:name="forcedSizeLogo"/>
+                  <w:bookmarkStart w:id="0" w:name="ImgConexionDesague"/>
+                  <w:bookmarkStart w:id="1" w:name="ImgConexionAgua"/>
                   <w:r>
                     <w:rPr>
                       <w:noProof/>
@@ -11500,6 +13405,7 @@
                       </wp:inline>
                     </w:drawing>
                   </w:r>
+                  <w:bookmarkEnd w:id="0"/>
                   <w:bookmarkEnd w:id="1"/>
                 </w:p>
               </w:tc>
@@ -11614,7 +13520,7 @@
                       <w:lang w:val="es-ES" w:eastAsia="es-ES"/>
                     </w:rPr>
                   </w:pPr>
-                  <w:bookmarkStart w:id="2" w:name="pruebaLogo"/>
+                  <w:bookmarkStart w:id="2" w:name="ImgFachada"/>
                   <w:r>
                     <w:rPr>
                       <w:noProof/>
@@ -11837,6 +13743,48 @@
               </w:rPr>
               <w:t> </w:t>
             </w:r>
+            <w:bookmarkStart w:id="3" w:name="ImgCroquis"/>
+            <w:r>
+              <w:rPr>
+                <w:noProof/>
+              </w:rPr>
+              <w:drawing>
+                <wp:inline distT="0" distB="0" distL="0" distR="0" wp14:anchorId="3F276A56" wp14:editId="662741C7">
+                  <wp:extent cx="266700" cy="285750"/>
+                  <wp:effectExtent l="19050" t="0" r="0" b="0"/>
+                  <wp:docPr id="981982034" name="Image 0" descr="template.png"/>
+                  <wp:cNvGraphicFramePr>
+                    <a:graphicFrameLocks xmlns:a="http://schemas.openxmlformats.org/drawingml/2006/main" noChangeAspect="1"/>
+                  </wp:cNvGraphicFramePr>
+                  <a:graphic xmlns:a="http://schemas.openxmlformats.org/drawingml/2006/main">
+                    <a:graphicData uri="http://schemas.openxmlformats.org/drawingml/2006/picture">
+                      <pic:pic xmlns:pic="http://schemas.openxmlformats.org/drawingml/2006/picture">
+                        <pic:nvPicPr>
+                          <pic:cNvPr id="0" name="template.png"/>
+                          <pic:cNvPicPr/>
+                        </pic:nvPicPr>
+                        <pic:blipFill>
+                          <a:blip r:embed="rId8" cstate="print"/>
+                          <a:stretch>
+                            <a:fillRect/>
+                          </a:stretch>
+                        </pic:blipFill>
+                        <pic:spPr>
+                          <a:xfrm>
+                            <a:off x="0" y="0"/>
+                            <a:ext cx="266700" cy="285750"/>
+                          </a:xfrm>
+                          <a:prstGeom prst="rect">
+                            <a:avLst/>
+                          </a:prstGeom>
+                        </pic:spPr>
+                      </pic:pic>
+                    </a:graphicData>
+                  </a:graphic>
+                </wp:inline>
+              </w:drawing>
+            </w:r>
+            <w:bookmarkEnd w:id="3"/>
           </w:p>
         </w:tc>
         <w:tc>
@@ -12441,7 +14389,42 @@
                 <w:szCs w:val="14"/>
                 <w:lang w:val="es-ES"/>
               </w:rPr>
-              <w:t xml:space="preserve">JESUS ANGELICA RIOFRIO OLIVA </w:t>
+              <w:t>${</w:t>
+            </w:r>
+            <w:proofErr w:type="spellStart"/>
+            <w:r>
+              <w:rPr>
+                <w:rFonts w:ascii="Arial" w:hAnsi="Arial" w:cs="Arial"/>
+                <w:b/>
+                <w:bCs/>
+                <w:sz w:val="14"/>
+                <w:szCs w:val="14"/>
+                <w:lang w:val="es-ES"/>
+              </w:rPr>
+              <w:t>jefe_grupo</w:t>
+            </w:r>
+            <w:proofErr w:type="spellEnd"/>
+            <w:r>
+              <w:rPr>
+                <w:rFonts w:ascii="Arial" w:hAnsi="Arial" w:cs="Arial"/>
+                <w:b/>
+                <w:bCs/>
+                <w:sz w:val="14"/>
+                <w:szCs w:val="14"/>
+                <w:lang w:val="es-ES"/>
+              </w:rPr>
+              <w:t>}</w:t>
+            </w:r>
+            <w:r>
+              <w:rPr>
+                <w:rFonts w:ascii="Arial" w:hAnsi="Arial" w:cs="Arial"/>
+                <w:b/>
+                <w:bCs/>
+                <w:sz w:val="14"/>
+                <w:szCs w:val="14"/>
+                <w:lang w:val="es-ES"/>
+              </w:rPr>
+              <w:t xml:space="preserve"> </w:t>
             </w:r>
           </w:p>
         </w:tc>
@@ -12501,7 +14484,7 @@
                 <w:szCs w:val="14"/>
                 <w:lang w:val="es-ES"/>
               </w:rPr>
-              <w:t>JAROL BRAYAN LAZARO MONTAÑEZ</w:t>
+              <w:t>${encuestador}</w:t>
             </w:r>
           </w:p>
         </w:tc>
@@ -12562,7 +14545,31 @@
                 <w:szCs w:val="14"/>
                 <w:lang w:val="es-ES"/>
               </w:rPr>
-              <w:t>ROSA SABAUSTE ARROYO</w:t>
+              <w:t>${</w:t>
+            </w:r>
+            <w:proofErr w:type="spellStart"/>
+            <w:r>
+              <w:rPr>
+                <w:rFonts w:ascii="Arial" w:hAnsi="Arial" w:cs="Arial"/>
+                <w:b/>
+                <w:bCs/>
+                <w:sz w:val="14"/>
+                <w:szCs w:val="14"/>
+                <w:lang w:val="es-ES"/>
+              </w:rPr>
+              <w:t>especialista_comercial</w:t>
+            </w:r>
+            <w:proofErr w:type="spellEnd"/>
+            <w:r>
+              <w:rPr>
+                <w:rFonts w:ascii="Arial" w:hAnsi="Arial" w:cs="Arial"/>
+                <w:b/>
+                <w:bCs/>
+                <w:sz w:val="14"/>
+                <w:szCs w:val="14"/>
+                <w:lang w:val="es-ES"/>
+              </w:rPr>
+              <w:t>}</w:t>
             </w:r>
           </w:p>
         </w:tc>
@@ -12886,28 +14893,6 @@
           <w:szCs w:val="14"/>
         </w:rPr>
       </w:pPr>
-    </w:p>
-    <w:p>
-      <w:pPr>
-        <w:spacing w:after="0" w:line="240" w:lineRule="auto"/>
-        <w:rPr>
-          <w:rFonts w:ascii="Arial" w:eastAsia="Times New Roman" w:hAnsi="Arial" w:cs="Arial"/>
-          <w:color w:val="000000"/>
-          <w:sz w:val="14"/>
-          <w:szCs w:val="14"/>
-          <w:lang w:val="es-ES" w:eastAsia="es-ES"/>
-        </w:rPr>
-      </w:pPr>
-      <w:r>
-        <w:rPr>
-          <w:rFonts w:ascii="Arial" w:eastAsia="Times New Roman" w:hAnsi="Arial" w:cs="Arial"/>
-          <w:color w:val="000000"/>
-          <w:sz w:val="14"/>
-          <w:szCs w:val="14"/>
-          <w:lang w:val="es-ES" w:eastAsia="es-ES"/>
-        </w:rPr>
-        <w:t>${imagen}</w:t>
-      </w:r>
     </w:p>
     <w:p>
       <w:pPr>
@@ -13978,6 +15963,66 @@
     <w:name w:val="fontstyle01"/>
     <w:basedOn w:val="Fuentedeprrafopredeter"/>
   </w:style>
+  <w:style w:type="table" w:styleId="Tablanormal1">
+    <w:name w:val="Plain Table 1"/>
+    <w:basedOn w:val="Tablanormal"/>
+    <w:uiPriority w:val="41"/>
+    <w:rsid w:val="00D379D2"/>
+    <w:tblPr>
+      <w:tblStyleRowBandSize w:val="1"/>
+      <w:tblStyleColBandSize w:val="1"/>
+      <w:tblBorders>
+        <w:top w:val="single" w:sz="4" w:space="0" w:color="BFBFBF" w:themeColor="background1" w:themeShade="BF"/>
+        <w:left w:val="single" w:sz="4" w:space="0" w:color="BFBFBF" w:themeColor="background1" w:themeShade="BF"/>
+        <w:bottom w:val="single" w:sz="4" w:space="0" w:color="BFBFBF" w:themeColor="background1" w:themeShade="BF"/>
+        <w:right w:val="single" w:sz="4" w:space="0" w:color="BFBFBF" w:themeColor="background1" w:themeShade="BF"/>
+        <w:insideH w:val="single" w:sz="4" w:space="0" w:color="BFBFBF" w:themeColor="background1" w:themeShade="BF"/>
+        <w:insideV w:val="single" w:sz="4" w:space="0" w:color="BFBFBF" w:themeColor="background1" w:themeShade="BF"/>
+      </w:tblBorders>
+    </w:tblPr>
+    <w:tblStylePr w:type="firstRow">
+      <w:rPr>
+        <w:b/>
+        <w:bCs/>
+      </w:rPr>
+    </w:tblStylePr>
+    <w:tblStylePr w:type="lastRow">
+      <w:rPr>
+        <w:b/>
+        <w:bCs/>
+      </w:rPr>
+      <w:tblPr/>
+      <w:tcPr>
+        <w:tcBorders>
+          <w:top w:val="double" w:sz="4" w:space="0" w:color="BFBFBF" w:themeColor="background1" w:themeShade="BF"/>
+        </w:tcBorders>
+      </w:tcPr>
+    </w:tblStylePr>
+    <w:tblStylePr w:type="firstCol">
+      <w:rPr>
+        <w:b/>
+        <w:bCs/>
+      </w:rPr>
+    </w:tblStylePr>
+    <w:tblStylePr w:type="lastCol">
+      <w:rPr>
+        <w:b/>
+        <w:bCs/>
+      </w:rPr>
+    </w:tblStylePr>
+    <w:tblStylePr w:type="band1Vert">
+      <w:tblPr/>
+      <w:tcPr>
+        <w:shd w:val="clear" w:color="auto" w:fill="F2F2F2" w:themeFill="background1" w:themeFillShade="F2"/>
+      </w:tcPr>
+    </w:tblStylePr>
+    <w:tblStylePr w:type="band1Horz">
+      <w:tblPr/>
+      <w:tcPr>
+        <w:shd w:val="clear" w:color="auto" w:fill="F2F2F2" w:themeFill="background1" w:themeFillShade="F2"/>
+      </w:tcPr>
+    </w:tblStylePr>
+  </w:style>
 </w:styles>
 </file>
 

</xml_diff>